<commit_message>
add evolved graph schema
</commit_message>
<xml_diff>
--- a/Report.docx
+++ b/Report.docx
@@ -102,8 +102,6 @@
       <w:r>
         <w:t>A1. Modeling</w:t>
       </w:r>
-      <w:bookmarkStart w:id="0" w:name="_GoBack"/>
-      <w:bookmarkEnd w:id="0"/>
     </w:p>
     <w:p/>
     <w:p/>
@@ -242,6 +240,83 @@
           <w:lang w:val="en-US"/>
         </w:rPr>
       </w:pPr>
+      <w:bookmarkStart w:id="0" w:name="_GoBack"/>
+      <w:bookmarkEnd w:id="0"/>
+    </w:p>
+    <w:p>
+      <w:pPr>
+        <w:pStyle w:val="Heading2"/>
+        <w:rPr>
+          <w:lang w:val="en-US"/>
+        </w:rPr>
+      </w:pPr>
+      <w:r>
+        <w:rPr>
+          <w:lang w:val="en-US"/>
+        </w:rPr>
+        <w:t>A.3 Evolving the graph</w:t>
+      </w:r>
+    </w:p>
+    <w:p>
+      <w:pPr>
+        <w:rPr>
+          <w:lang w:val="en-US"/>
+        </w:rPr>
+      </w:pPr>
+      <w:r>
+        <w:rPr>
+          <w:noProof/>
+          <w:lang w:val="en-US"/>
+        </w:rPr>
+        <w:drawing>
+          <wp:inline distT="0" distB="0" distL="0" distR="0" wp14:anchorId="0078AA0A" wp14:editId="2FD3C099">
+            <wp:extent cx="5934710" cy="3484880"/>
+            <wp:effectExtent l="0" t="0" r="8890" b="1270"/>
+            <wp:docPr id="4" name="Picture 4"/>
+            <wp:cNvGraphicFramePr>
+              <a:graphicFrameLocks xmlns:a="http://schemas.openxmlformats.org/drawingml/2006/main" noChangeAspect="1"/>
+            </wp:cNvGraphicFramePr>
+            <a:graphic xmlns:a="http://schemas.openxmlformats.org/drawingml/2006/main">
+              <a:graphicData uri="http://schemas.openxmlformats.org/drawingml/2006/picture">
+                <pic:pic xmlns:pic="http://schemas.openxmlformats.org/drawingml/2006/picture">
+                  <pic:nvPicPr>
+                    <pic:cNvPr id="0" name="Picture 4"/>
+                    <pic:cNvPicPr>
+                      <a:picLocks noChangeAspect="1" noChangeArrowheads="1"/>
+                    </pic:cNvPicPr>
+                  </pic:nvPicPr>
+                  <pic:blipFill>
+                    <a:blip r:embed="rId6" cstate="print">
+                      <a:extLst>
+                        <a:ext uri="{28A0092B-C50C-407E-A947-70E740481C1C}">
+                          <a14:useLocalDpi xmlns:a14="http://schemas.microsoft.com/office/drawing/2010/main" val="0"/>
+                        </a:ext>
+                      </a:extLst>
+                    </a:blip>
+                    <a:srcRect/>
+                    <a:stretch>
+                      <a:fillRect/>
+                    </a:stretch>
+                  </pic:blipFill>
+                  <pic:spPr bwMode="auto">
+                    <a:xfrm>
+                      <a:off x="0" y="0"/>
+                      <a:ext cx="5934710" cy="3484880"/>
+                    </a:xfrm>
+                    <a:prstGeom prst="rect">
+                      <a:avLst/>
+                    </a:prstGeom>
+                    <a:noFill/>
+                    <a:ln>
+                      <a:noFill/>
+                    </a:ln>
+                  </pic:spPr>
+                </pic:pic>
+              </a:graphicData>
+            </a:graphic>
+          </wp:inline>
+        </w:drawing>
+      </w:r>
     </w:p>
     <w:sectPr>
       <w:pgSz w:w="12240" w:h="15840"/>

</xml_diff>

<commit_message>
add query 1 and 3 to the report
</commit_message>
<xml_diff>
--- a/Report.docx
+++ b/Report.docx
@@ -130,7 +130,15 @@
         <w:t>). This means that</w:t>
       </w:r>
       <w:r>
-        <w:t xml:space="preserve"> we do not want to have the Edition as an attribute of the node Conference, as this would affect the efficiency (we would need extra I/Os).</w:t>
+        <w:t xml:space="preserve"> we do not want to have the Edition as an attribute of the node Conference, as this would affect the efficiency (we would need extra I/</w:t>
+      </w:r>
+      <w:proofErr w:type="spellStart"/>
+      <w:r>
+        <w:t>Os</w:t>
+      </w:r>
+      <w:proofErr w:type="spellEnd"/>
+      <w:r>
+        <w:t>).</w:t>
       </w:r>
     </w:p>
     <w:p>
@@ -142,7 +150,15 @@
         </w:numPr>
       </w:pPr>
       <w:r>
-        <w:t>Similarly, Workshop and Conference are different nodes. If we had both in 1 node, we would need an extra attribute isConference (Boolean) and in this case, we would need to look up in this attribute to specify whether the node is Conference or Workshop.</w:t>
+        <w:t xml:space="preserve">Similarly, Workshop and Conference are different nodes. If we had both in 1 node, we would need an extra attribute </w:t>
+      </w:r>
+      <w:proofErr w:type="spellStart"/>
+      <w:r>
+        <w:t>isConference</w:t>
+      </w:r>
+      <w:proofErr w:type="spellEnd"/>
+      <w:r>
+        <w:t xml:space="preserve"> (Boolean) and in this case, we would need to look up in this attribute to specify whether the node is Conference or Workshop.</w:t>
       </w:r>
     </w:p>
     <w:p>
@@ -181,7 +197,21 @@
         <w:rPr>
           <w:lang w:val="en-US"/>
         </w:rPr>
-        <w:t>Regarding the Citations, initially we had a self referencing edge from Paper to Paper. However, while loading the data, we realized that the dataset did not provide the information of which Paper cited each paper. The only information available was that a Paper is cited. That is why we have a separated node for Cite, which is linked to the Paper.</w:t>
+        <w:t xml:space="preserve">Regarding the Citations, initially we had a </w:t>
+      </w:r>
+      <w:proofErr w:type="spellStart"/>
+      <w:r>
+        <w:rPr>
+          <w:lang w:val="en-US"/>
+        </w:rPr>
+        <w:t>self referencing</w:t>
+      </w:r>
+      <w:proofErr w:type="spellEnd"/>
+      <w:r>
+        <w:rPr>
+          <w:lang w:val="en-US"/>
+        </w:rPr>
+        <w:t xml:space="preserve"> edge from Paper to Paper. However, while loading the data, we realized that the dataset did not provide the information of which Paper cited each paper. The only information available was that a Paper is cited. That is why we have a separated node for Cite, which is linked to the Paper.</w:t>
       </w:r>
     </w:p>
     <w:p/>
@@ -318,8 +348,6 @@
         <w:lastRenderedPageBreak/>
         <w:t>We decided to separate the Author and Reviewer nodes, are they have different semantics. However, we could also have one node for both, that would have different edges to Paper (WRITES and REVIEWS).</w:t>
       </w:r>
-      <w:bookmarkStart w:id="0" w:name="_GoBack"/>
-      <w:bookmarkEnd w:id="0"/>
     </w:p>
     <w:p>
       <w:pPr>
@@ -349,6 +377,433 @@
           <w:lang w:val="en-US"/>
         </w:rPr>
         <w:t xml:space="preserve"> would not be able to identify which Review is for which Paper, as a Reviewer may review more than one Paper.</w:t>
+      </w:r>
+    </w:p>
+    <w:p>
+      <w:pPr>
+        <w:pStyle w:val="Heading1"/>
+        <w:numPr>
+          <w:ilvl w:val="0"/>
+          <w:numId w:val="1"/>
+        </w:numPr>
+        <w:spacing w:after="120"/>
+        <w:rPr>
+          <w:lang w:val="en-US"/>
+        </w:rPr>
+      </w:pPr>
+      <w:r>
+        <w:rPr>
+          <w:lang w:val="en-US"/>
+        </w:rPr>
+        <w:t>Querying</w:t>
+      </w:r>
+    </w:p>
+    <w:p>
+      <w:r>
+        <w:rPr>
+          <w:b/>
+          <w:bCs/>
+          <w:lang w:val="en-US"/>
+        </w:rPr>
+        <w:t>Query1:</w:t>
+      </w:r>
+      <w:r>
+        <w:rPr>
+          <w:lang w:val="en-US"/>
+        </w:rPr>
+        <w:t xml:space="preserve"> </w:t>
+      </w:r>
+      <w:r>
+        <w:rPr>
+          <w:lang w:val="en-US"/>
+        </w:rPr>
+        <w:t>Find the h-indexes of the authors in your graph</w:t>
+      </w:r>
+    </w:p>
+    <w:p>
+      <w:pPr>
+        <w:pStyle w:val="Code"/>
+        <w:framePr w:wrap="around"/>
+      </w:pPr>
+      <w:r>
+        <w:t>MATCH(</w:t>
+      </w:r>
+      <w:proofErr w:type="spellStart"/>
+      <w:proofErr w:type="gramStart"/>
+      <w:r>
+        <w:t>a:Author</w:t>
+      </w:r>
+      <w:proofErr w:type="spellEnd"/>
+      <w:proofErr w:type="gramEnd"/>
+      <w:r>
+        <w:t>)-[:WRITES]-&gt;(</w:t>
+      </w:r>
+      <w:proofErr w:type="spellStart"/>
+      <w:r>
+        <w:t>p:Paper</w:t>
+      </w:r>
+      <w:proofErr w:type="spellEnd"/>
+      <w:r>
+        <w:t>)-[:CITED_BY]-&gt;(</w:t>
+      </w:r>
+      <w:proofErr w:type="spellStart"/>
+      <w:r>
+        <w:t>c:Citation</w:t>
+      </w:r>
+      <w:proofErr w:type="spellEnd"/>
+      <w:r>
+        <w:t>)</w:t>
+      </w:r>
+    </w:p>
+    <w:p>
+      <w:pPr>
+        <w:pStyle w:val="Code"/>
+        <w:framePr w:wrap="around"/>
+      </w:pPr>
+      <w:r>
+        <w:t xml:space="preserve">WITH a as authors, </w:t>
+      </w:r>
+      <w:proofErr w:type="spellStart"/>
+      <w:r>
+        <w:t>p.key</w:t>
+      </w:r>
+      <w:proofErr w:type="spellEnd"/>
+      <w:r>
+        <w:t xml:space="preserve"> as papers, count(c) as </w:t>
+      </w:r>
+      <w:proofErr w:type="spellStart"/>
+      <w:r>
+        <w:t>number_of_citations</w:t>
+      </w:r>
+      <w:proofErr w:type="spellEnd"/>
+    </w:p>
+    <w:p>
+      <w:pPr>
+        <w:pStyle w:val="Code"/>
+        <w:framePr w:wrap="around"/>
+      </w:pPr>
+      <w:r>
+        <w:t xml:space="preserve">ORDER BY </w:t>
+      </w:r>
+      <w:proofErr w:type="spellStart"/>
+      <w:r>
+        <w:t>number_of_citations</w:t>
+      </w:r>
+      <w:proofErr w:type="spellEnd"/>
+      <w:r>
+        <w:t xml:space="preserve"> DESC</w:t>
+      </w:r>
+    </w:p>
+    <w:p>
+      <w:pPr>
+        <w:pStyle w:val="Code"/>
+        <w:framePr w:wrap="around"/>
+      </w:pPr>
+      <w:r>
+        <w:t>WITH authors as authors, collect(</w:t>
+      </w:r>
+      <w:proofErr w:type="spellStart"/>
+      <w:r>
+        <w:t>number_of_citations</w:t>
+      </w:r>
+      <w:proofErr w:type="spellEnd"/>
+      <w:r>
+        <w:t xml:space="preserve">) as </w:t>
+      </w:r>
+      <w:proofErr w:type="spellStart"/>
+      <w:r>
+        <w:t>citations_list</w:t>
+      </w:r>
+      <w:proofErr w:type="spellEnd"/>
+    </w:p>
+    <w:p>
+      <w:pPr>
+        <w:pStyle w:val="Code"/>
+        <w:framePr w:wrap="around"/>
+      </w:pPr>
+      <w:r>
+        <w:t xml:space="preserve">WITH authors as authors, </w:t>
+      </w:r>
+      <w:proofErr w:type="spellStart"/>
+      <w:r>
+        <w:t>citations_list</w:t>
+      </w:r>
+      <w:proofErr w:type="spellEnd"/>
+      <w:r>
+        <w:t xml:space="preserve"> AS </w:t>
+      </w:r>
+      <w:proofErr w:type="spellStart"/>
+      <w:r>
+        <w:t>citations_list</w:t>
+      </w:r>
+      <w:proofErr w:type="spellEnd"/>
+    </w:p>
+    <w:p>
+      <w:pPr>
+        <w:pStyle w:val="Code"/>
+        <w:framePr w:wrap="around"/>
+      </w:pPr>
+      <w:r>
+        <w:t>UNWIND range(</w:t>
+      </w:r>
+      <w:proofErr w:type="gramStart"/>
+      <w:r>
+        <w:t>0,size</w:t>
+      </w:r>
+      <w:proofErr w:type="gramEnd"/>
+      <w:r>
+        <w:t>(</w:t>
+      </w:r>
+      <w:proofErr w:type="spellStart"/>
+      <w:r>
+        <w:t>citations_list</w:t>
+      </w:r>
+      <w:proofErr w:type="spellEnd"/>
+      <w:r>
+        <w:t xml:space="preserve">)-1) as </w:t>
+      </w:r>
+      <w:proofErr w:type="spellStart"/>
+      <w:r>
+        <w:t>l_index</w:t>
+      </w:r>
+      <w:proofErr w:type="spellEnd"/>
+    </w:p>
+    <w:p>
+      <w:pPr>
+        <w:pStyle w:val="Code"/>
+        <w:framePr w:wrap="around"/>
+      </w:pPr>
+      <w:r>
+        <w:t xml:space="preserve">WITH authors as authors, </w:t>
+      </w:r>
+    </w:p>
+    <w:p>
+      <w:pPr>
+        <w:pStyle w:val="Code"/>
+        <w:framePr w:wrap="around"/>
+      </w:pPr>
+      <w:r>
+        <w:t xml:space="preserve">CASE </w:t>
+      </w:r>
+    </w:p>
+    <w:p>
+      <w:pPr>
+        <w:pStyle w:val="Code"/>
+        <w:framePr w:wrap="around"/>
+      </w:pPr>
+      <w:r>
+        <w:tab/>
+        <w:t xml:space="preserve">WHEN </w:t>
+      </w:r>
+      <w:proofErr w:type="spellStart"/>
+      <w:r>
+        <w:t>citations_list</w:t>
+      </w:r>
+      <w:proofErr w:type="spellEnd"/>
+      <w:r>
+        <w:t>[</w:t>
+      </w:r>
+      <w:proofErr w:type="spellStart"/>
+      <w:r>
+        <w:t>l_index</w:t>
+      </w:r>
+      <w:proofErr w:type="spellEnd"/>
+      <w:r>
+        <w:t>] &gt;= l_index+1 THEN l_index+1</w:t>
+      </w:r>
+    </w:p>
+    <w:p>
+      <w:pPr>
+        <w:pStyle w:val="Code"/>
+        <w:framePr w:wrap="around"/>
+      </w:pPr>
+      <w:r>
+        <w:t xml:space="preserve">    ELSE -1</w:t>
+      </w:r>
+    </w:p>
+    <w:p>
+      <w:pPr>
+        <w:pStyle w:val="Code"/>
+        <w:framePr w:wrap="around"/>
+      </w:pPr>
+      <w:r>
+        <w:t xml:space="preserve">END AS </w:t>
+      </w:r>
+      <w:proofErr w:type="spellStart"/>
+      <w:r>
+        <w:t>hindex</w:t>
+      </w:r>
+      <w:proofErr w:type="spellEnd"/>
+    </w:p>
+    <w:p>
+      <w:pPr>
+        <w:pStyle w:val="Code"/>
+        <w:framePr w:wrap="around"/>
+      </w:pPr>
+      <w:r>
+        <w:t xml:space="preserve">WHERE </w:t>
+      </w:r>
+      <w:proofErr w:type="spellStart"/>
+      <w:r>
+        <w:t>hindex</w:t>
+      </w:r>
+      <w:proofErr w:type="spellEnd"/>
+      <w:r>
+        <w:t xml:space="preserve"> &lt;&gt; -1</w:t>
+      </w:r>
+    </w:p>
+    <w:p>
+      <w:pPr>
+        <w:pStyle w:val="Code"/>
+        <w:framePr w:wrap="around"/>
+      </w:pPr>
+      <w:r>
+        <w:t>RETURN authors.name, max(</w:t>
+      </w:r>
+      <w:proofErr w:type="spellStart"/>
+      <w:r>
+        <w:t>hindex</w:t>
+      </w:r>
+      <w:proofErr w:type="spellEnd"/>
+      <w:r>
+        <w:t>)</w:t>
+      </w:r>
+    </w:p>
+    <w:p/>
+    <w:p>
+      <w:r>
+        <w:rPr>
+          <w:b/>
+          <w:bCs/>
+        </w:rPr>
+        <w:t>Query2:</w:t>
+      </w:r>
+      <w:r>
+        <w:rPr>
+          <w:b/>
+          <w:bCs/>
+        </w:rPr>
+        <w:t xml:space="preserve"> </w:t>
+      </w:r>
+      <w:r>
+        <w:t>Find the top 3 most cited</w:t>
+      </w:r>
+      <w:bookmarkStart w:id="0" w:name="_GoBack"/>
+      <w:bookmarkEnd w:id="0"/>
+      <w:r>
+        <w:t xml:space="preserve"> papers of each conference.</w:t>
+      </w:r>
+    </w:p>
+    <w:p>
+      <w:r>
+        <w:rPr>
+          <w:b/>
+          <w:bCs/>
+        </w:rPr>
+        <w:t>Query3</w:t>
+      </w:r>
+      <w:r>
+        <w:t xml:space="preserve">: </w:t>
+      </w:r>
+      <w:r>
+        <w:t>For each conference find its community: i.e., those authors that have published papers</w:t>
+      </w:r>
+      <w:r>
+        <w:t xml:space="preserve"> </w:t>
+      </w:r>
+      <w:r>
+        <w:t>on that conference in, at least, 4 different editions.</w:t>
+      </w:r>
+    </w:p>
+    <w:p>
+      <w:pPr>
+        <w:pStyle w:val="Code"/>
+        <w:framePr w:wrap="around"/>
+      </w:pPr>
+      <w:r>
+        <w:t>MATCH(</w:t>
+      </w:r>
+      <w:proofErr w:type="gramStart"/>
+      <w:r>
+        <w:t>c:Conference</w:t>
+      </w:r>
+      <w:proofErr w:type="gramEnd"/>
+      <w:r>
+        <w:t>)-[:HAS]-&gt;(e:Edition)&lt;-[:PUBLISHED_IN]-(p:Paper)&lt;-[w:WRITES]-(a:Author)</w:t>
+      </w:r>
+    </w:p>
+    <w:p>
+      <w:pPr>
+        <w:pStyle w:val="Code"/>
+        <w:framePr w:wrap="around"/>
+      </w:pPr>
+      <w:r>
+        <w:t xml:space="preserve">WITH c as conference, a as author, </w:t>
+      </w:r>
+      <w:proofErr w:type="gramStart"/>
+      <w:r>
+        <w:t>count(</w:t>
+      </w:r>
+      <w:proofErr w:type="gramEnd"/>
+      <w:r>
+        <w:t xml:space="preserve">distinct e) as </w:t>
+      </w:r>
+      <w:proofErr w:type="spellStart"/>
+      <w:r>
+        <w:t>number_of_editions</w:t>
+      </w:r>
+      <w:proofErr w:type="spellEnd"/>
+    </w:p>
+    <w:p>
+      <w:pPr>
+        <w:pStyle w:val="Code"/>
+        <w:framePr w:wrap="around"/>
+      </w:pPr>
+      <w:r>
+        <w:t xml:space="preserve">WHERE </w:t>
+      </w:r>
+      <w:proofErr w:type="spellStart"/>
+      <w:r>
+        <w:t>number_of_editions</w:t>
+      </w:r>
+      <w:proofErr w:type="spellEnd"/>
+      <w:r>
+        <w:t xml:space="preserve"> &gt;= 4</w:t>
+      </w:r>
+    </w:p>
+    <w:p>
+      <w:pPr>
+        <w:pStyle w:val="Code"/>
+        <w:framePr w:wrap="around"/>
+      </w:pPr>
+      <w:r>
+        <w:t>RETURN conference.name as Conference, collect(author.name) as Community</w:t>
+      </w:r>
+    </w:p>
+    <w:p/>
+    <w:p>
+      <w:pPr>
+        <w:rPr>
+          <w:b/>
+          <w:bCs/>
+        </w:rPr>
+      </w:pPr>
+      <w:r>
+        <w:rPr>
+          <w:b/>
+          <w:bCs/>
+        </w:rPr>
+        <w:t>Query 4:</w:t>
+      </w:r>
+      <w:r>
+        <w:rPr>
+          <w:b/>
+          <w:bCs/>
+        </w:rPr>
+        <w:t xml:space="preserve"> </w:t>
+      </w:r>
+      <w:r>
+        <w:t>Find the impact factors of the journals in your graph</w:t>
       </w:r>
     </w:p>
     <w:sectPr>
@@ -1291,6 +1746,23 @@
     <w:uiPriority w:val="99"/>
     <w:rsid w:val="008E5A51"/>
   </w:style>
+  <w:style w:type="paragraph" w:customStyle="1" w:styleId="Code">
+    <w:name w:val="Code"/>
+    <w:basedOn w:val="Normal"/>
+    <w:next w:val="Normal"/>
+    <w:qFormat/>
+    <w:rsid w:val="000C5444"/>
+    <w:pPr>
+      <w:framePr w:wrap="around" w:vAnchor="text" w:hAnchor="text" w:y="1"/>
+      <w:shd w:val="clear" w:color="auto" w:fill="E7E6E6" w:themeFill="background2"/>
+      <w:spacing w:line="240" w:lineRule="auto"/>
+    </w:pPr>
+    <w:rPr>
+      <w:rFonts w:ascii="Consolas" w:hAnsi="Consolas"/>
+      <w:color w:val="3B3838" w:themeColor="background2" w:themeShade="40"/>
+      <w:sz w:val="20"/>
+    </w:rPr>
+  </w:style>
 </w:styles>
 </file>
 

</xml_diff>

<commit_message>
added section: data loading
</commit_message>
<xml_diff>
--- a/Report.docx
+++ b/Report.docx
@@ -130,15 +130,7 @@
         <w:t>). This means that</w:t>
       </w:r>
       <w:r>
-        <w:t xml:space="preserve"> we do not want to have the Edition as an attribute of the node Conference, as this would affect the efficiency (we would need extra I/</w:t>
-      </w:r>
-      <w:proofErr w:type="spellStart"/>
-      <w:r>
-        <w:t>Os</w:t>
-      </w:r>
-      <w:proofErr w:type="spellEnd"/>
-      <w:r>
-        <w:t>).</w:t>
+        <w:t xml:space="preserve"> we do not want to have the Edition as an attribute of the node Conference, as this would affect the efficiency (we would need extra I/Os).</w:t>
       </w:r>
     </w:p>
     <w:p>
@@ -150,15 +142,7 @@
         </w:numPr>
       </w:pPr>
       <w:r>
-        <w:t xml:space="preserve">Similarly, Workshop and Conference are different nodes. If we had both in 1 node, we would need an extra attribute </w:t>
-      </w:r>
-      <w:proofErr w:type="spellStart"/>
-      <w:r>
-        <w:t>isConference</w:t>
-      </w:r>
-      <w:proofErr w:type="spellEnd"/>
-      <w:r>
-        <w:t xml:space="preserve"> (Boolean) and in this case, we would need to look up in this attribute to specify whether the node is Conference or Workshop.</w:t>
+        <w:t>Similarly, Workshop and Conference are different nodes. If we had both in 1 node, we would need an extra attribute isConference (Boolean) and in this case, we would need to look up in this attribute to specify whether the node is Conference or Workshop.</w:t>
       </w:r>
     </w:p>
     <w:p>
@@ -197,46 +181,297 @@
         <w:rPr>
           <w:lang w:val="en-US"/>
         </w:rPr>
-        <w:t xml:space="preserve">Regarding the Citations, initially we had a </w:t>
-      </w:r>
-      <w:proofErr w:type="spellStart"/>
-      <w:r>
-        <w:rPr>
+        <w:t>Regarding the Citations, initially we had a self referencing edge from Paper to Paper. However, while loading the data, we realized that the dataset did not provide the information of which Paper cited each paper. The only information available was that a Paper is cited. That is why we have a separated node for Cite, which is linked to the Paper.</w:t>
+      </w:r>
+    </w:p>
+    <w:p/>
+    <w:p>
+      <w:pPr>
+        <w:rPr>
+          <w:b/>
+          <w:bCs/>
+          <w:sz w:val="32"/>
+          <w:szCs w:val="32"/>
+        </w:rPr>
+      </w:pPr>
+      <w:r>
+        <w:rPr>
+          <w:sz w:val="24"/>
+          <w:szCs w:val="24"/>
           <w:lang w:val="en-US"/>
         </w:rPr>
-        <w:t>self referencing</w:t>
-      </w:r>
-      <w:proofErr w:type="spellEnd"/>
-      <w:r>
-        <w:rPr>
+        <w:t>A.2. Instantiating/Loading</w:t>
+      </w:r>
+      <w:r>
+        <w:rPr>
+          <w:sz w:val="24"/>
+          <w:szCs w:val="24"/>
           <w:lang w:val="en-US"/>
         </w:rPr>
-        <w:t xml:space="preserve"> edge from Paper to Paper. However, while loading the data, we realized that the dataset did not provide the information of which Paper cited each paper. The only information available was that a Paper is cited. That is why we have a separated node for Cite, which is linked to the Paper.</w:t>
-      </w:r>
-    </w:p>
-    <w:p/>
+        <w:t>:</w:t>
+      </w:r>
+    </w:p>
+    <w:p>
+      <w:r>
+        <w:t>Since there was a real dataset available (i.e. DBLP), we decided to use it for our data loading task, in order to keep our data as realistic as possible. In the same context, instead of working on the sample CSV files included in the ZIP file pointed to which from the Lab assignment, and generating artifical data to complete our model, we decided to go for real data whenever possible and data was available for the task.</w:t>
+      </w:r>
+    </w:p>
+    <w:p>
+      <w:r>
+        <w:t>As DBLP  publishes its data in the form of an XML file with a corresponding DTD, we downloaded the latest one and extracted, transformed and modified the data it contains into CSV files spanning most of our data needs for the proposed model. We used the the following python script in github for this purpose:</w:t>
+      </w:r>
+      <w:r>
+        <w:br/>
+      </w:r>
+      <w:hyperlink r:id="rId8" w:history="1">
+        <w:r>
+          <w:rPr>
+            <w:rStyle w:val="Hyperlink"/>
+          </w:rPr>
+          <w:t>https://github.com/ThomHurks/dblp-to-csv/blob/master/XMLToCSV.py</w:t>
+        </w:r>
+      </w:hyperlink>
+    </w:p>
+    <w:p>
+      <w:r>
+        <w:t>The output of running the previous script was a Folder containing 28 csv files some of them representing content data, while others were used solely for storing headers for other CSV files.</w:t>
+      </w:r>
+    </w:p>
+    <w:p>
+      <w:r>
+        <w:t>Subsequently, and for each needed file, we wrote a python script that extracts the attributes we are interested in, in our model and generates another intermediate CSV file ready to be bulk loaded in neo4j. The bulk loading scripts were written in conformance to the schema of the intermediate CSV files generated by our Python scripts. This approach helped us keeping the Cypther loading script as clean as possible. Following are the remarks on CSV files from DBLP dataset that were used for data extraction:</w:t>
+      </w:r>
+    </w:p>
+    <w:p>
+      <w:pPr>
+        <w:pStyle w:val="ListParagraph"/>
+        <w:numPr>
+          <w:ilvl w:val="0"/>
+          <w:numId w:val="4"/>
+        </w:numPr>
+      </w:pPr>
+      <w:r>
+        <w:rPr>
+          <w:b/>
+          <w:bCs/>
+        </w:rPr>
+        <w:t>output_proceedings.csv:</w:t>
+      </w:r>
+      <w:r>
+        <w:t xml:space="preserve"> From this original file we extracted </w:t>
+      </w:r>
+      <w:r>
+        <w:rPr>
+          <w:i/>
+          <w:iCs/>
+        </w:rPr>
+        <w:t>Conference.csv</w:t>
+      </w:r>
+      <w:r>
+        <w:t xml:space="preserve">, </w:t>
+      </w:r>
+      <w:r>
+        <w:rPr>
+          <w:i/>
+          <w:iCs/>
+        </w:rPr>
+        <w:t xml:space="preserve">Editions.csv, Workshop </w:t>
+      </w:r>
+      <w:r>
+        <w:t xml:space="preserve">and </w:t>
+      </w:r>
+      <w:r>
+        <w:rPr>
+          <w:i/>
+          <w:iCs/>
+        </w:rPr>
+        <w:t>Proceedings.csv</w:t>
+      </w:r>
+      <w:r>
+        <w:t xml:space="preserve"> files which represented the inputs for the Cypther bulk loading script. The relationship between Edition and Conference was created on the fly following each Edition node’s creation.</w:t>
+      </w:r>
+    </w:p>
+    <w:p>
+      <w:pPr>
+        <w:pStyle w:val="ListParagraph"/>
+        <w:numPr>
+          <w:ilvl w:val="0"/>
+          <w:numId w:val="4"/>
+        </w:numPr>
+      </w:pPr>
+      <w:r>
+        <w:rPr>
+          <w:b/>
+          <w:bCs/>
+        </w:rPr>
+        <w:lastRenderedPageBreak/>
+        <w:t xml:space="preserve">output_inproceedings.csv: </w:t>
+      </w:r>
+      <w:r>
+        <w:t xml:space="preserve">From this original file along with its header file, we extracted </w:t>
+      </w:r>
+      <w:r>
+        <w:rPr>
+          <w:i/>
+          <w:iCs/>
+        </w:rPr>
+        <w:t>Papers(Edition).csv</w:t>
+      </w:r>
+      <w:r>
+        <w:t xml:space="preserve"> representing conference papers and their relationships to editions. We also extracted part of </w:t>
+      </w:r>
+      <w:r>
+        <w:rPr>
+          <w:i/>
+          <w:iCs/>
+        </w:rPr>
+        <w:t xml:space="preserve">Authors.csv </w:t>
+      </w:r>
+      <w:r>
+        <w:t xml:space="preserve"> from this file, spanning the authors who wrote conference papers. Lastly the relationship file </w:t>
+      </w:r>
+      <w:r>
+        <w:rPr>
+          <w:i/>
+          <w:iCs/>
+        </w:rPr>
+        <w:t>Edition_Paper_Author.csv</w:t>
+      </w:r>
+      <w:r>
+        <w:t xml:space="preserve"> was also extracted from here.</w:t>
+      </w:r>
+    </w:p>
+    <w:p>
+      <w:pPr>
+        <w:pStyle w:val="ListParagraph"/>
+        <w:numPr>
+          <w:ilvl w:val="0"/>
+          <w:numId w:val="4"/>
+        </w:numPr>
+        <w:rPr>
+          <w:b/>
+          <w:bCs/>
+        </w:rPr>
+      </w:pPr>
+      <w:r>
+        <w:rPr>
+          <w:b/>
+          <w:bCs/>
+        </w:rPr>
+        <w:t xml:space="preserve">output_article.csv: </w:t>
+      </w:r>
+      <w:r>
+        <w:t xml:space="preserve">From this original file along with its header file ,we extracted </w:t>
+      </w:r>
+      <w:r>
+        <w:rPr>
+          <w:i/>
+          <w:iCs/>
+        </w:rPr>
+        <w:t xml:space="preserve">Journal.csv, Volume(Journal).csv, Paper(Volume).csv </w:t>
+      </w:r>
+      <w:r>
+        <w:t xml:space="preserve">and part of </w:t>
+      </w:r>
+      <w:r>
+        <w:rPr>
+          <w:i/>
+          <w:iCs/>
+        </w:rPr>
+        <w:t xml:space="preserve">Authors.csv. </w:t>
+      </w:r>
+      <w:r>
+        <w:t>Taking all this information from this file, helped us store only the journals and its volumes that have published papers which was more meaningful to our model for the next tasks.</w:t>
+      </w:r>
+    </w:p>
+    <w:p>
+      <w:pPr>
+        <w:rPr>
+          <w:b/>
+          <w:bCs/>
+        </w:rPr>
+      </w:pPr>
+      <w:r>
+        <w:t>As for the missing data from DBLP, we generated the following files:</w:t>
+      </w:r>
+    </w:p>
+    <w:p>
+      <w:pPr>
+        <w:pStyle w:val="ListParagraph"/>
+        <w:numPr>
+          <w:ilvl w:val="0"/>
+          <w:numId w:val="5"/>
+        </w:numPr>
+        <w:rPr>
+          <w:b/>
+          <w:bCs/>
+        </w:rPr>
+      </w:pPr>
+      <w:r>
+        <w:rPr>
+          <w:b/>
+          <w:bCs/>
+        </w:rPr>
+        <w:t xml:space="preserve">Cite.csv: </w:t>
+      </w:r>
+      <w:r>
+        <w:t xml:space="preserve"> this file contains 45000 artifical citations generated randomly with a Python script. The citation contains only its own identifier, and a key to the paper it cites. We here care only about how many times a certain paper was cites, with no need to keep the source paper.</w:t>
+      </w:r>
+    </w:p>
+    <w:p>
+      <w:pPr>
+        <w:pStyle w:val="ListParagraph"/>
+        <w:numPr>
+          <w:ilvl w:val="0"/>
+          <w:numId w:val="5"/>
+        </w:numPr>
+        <w:rPr>
+          <w:b/>
+          <w:bCs/>
+        </w:rPr>
+      </w:pPr>
+      <w:r>
+        <w:rPr>
+          <w:b/>
+          <w:bCs/>
+        </w:rPr>
+        <w:t xml:space="preserve">Keyword.csv: </w:t>
+      </w:r>
+      <w:r>
+        <w:t>this file contains keywords for 10,000 papers, storing two most important keywords for each paper. Before loading this file, a Cypher initilization script was used to create a set of 12 keyword nodes. The assignment of keywords to papers was done randomly in a Python script.</w:t>
+      </w:r>
+    </w:p>
+    <w:p>
+      <w:pPr>
+        <w:pStyle w:val="ListParagraph"/>
+        <w:numPr>
+          <w:ilvl w:val="0"/>
+          <w:numId w:val="5"/>
+        </w:numPr>
+        <w:rPr>
+          <w:b/>
+          <w:bCs/>
+        </w:rPr>
+      </w:pPr>
+      <w:r>
+        <w:rPr>
+          <w:b/>
+          <w:bCs/>
+        </w:rPr>
+        <w:t xml:space="preserve">Paper_reviewer.csv: </w:t>
+      </w:r>
+      <w:r>
+        <w:t>This file contai</w:t>
+      </w:r>
+      <w:bookmarkStart w:id="0" w:name="_GoBack"/>
+      <w:bookmarkEnd w:id="0"/>
+      <w:r>
+        <w:t>ns the assignment of 1000 reviewers (selected randomly from Authors.csv) to 3000 papers. The assignment rule, is that no paper can be assigned more than 3 reviewers, and a reviewer can not be assigned a paper he authored. This was all achieved in a Python script.</w:t>
+      </w:r>
+    </w:p>
     <w:p>
       <w:pPr>
         <w:pStyle w:val="Heading2"/>
-        <w:rPr>
-          <w:lang w:val="en-US"/>
-        </w:rPr>
-      </w:pPr>
-      <w:r>
-        <w:rPr>
-          <w:lang w:val="en-US"/>
-        </w:rPr>
-        <w:t xml:space="preserve">A.2. </w:t>
-      </w:r>
-      <w:r>
-        <w:rPr>
-          <w:lang w:val="en-US"/>
-        </w:rPr>
-        <w:t>Instantiating/Loading</w:t>
-      </w:r>
-    </w:p>
-    <w:p>
-      <w:pPr>
         <w:rPr>
           <w:lang w:val="en-US"/>
         </w:rPr>
@@ -285,7 +520,7 @@
                     </pic:cNvPicPr>
                   </pic:nvPicPr>
                   <pic:blipFill>
-                    <a:blip r:embed="rId8" cstate="print">
+                    <a:blip r:embed="rId9" cstate="print">
                       <a:extLst>
                         <a:ext uri="{28A0092B-C50C-407E-A947-70E740481C1C}">
                           <a14:useLocalDpi xmlns:a14="http://schemas.microsoft.com/office/drawing/2010/main" val="0"/>
@@ -426,33 +661,7 @@
         <w:framePr w:wrap="around"/>
       </w:pPr>
       <w:r>
-        <w:t>MATCH(</w:t>
-      </w:r>
-      <w:proofErr w:type="spellStart"/>
-      <w:proofErr w:type="gramStart"/>
-      <w:r>
-        <w:t>a:Author</w:t>
-      </w:r>
-      <w:proofErr w:type="spellEnd"/>
-      <w:proofErr w:type="gramEnd"/>
-      <w:r>
-        <w:t>)-[:WRITES]-&gt;(</w:t>
-      </w:r>
-      <w:proofErr w:type="spellStart"/>
-      <w:r>
-        <w:t>p:Paper</w:t>
-      </w:r>
-      <w:proofErr w:type="spellEnd"/>
-      <w:r>
-        <w:t>)-[:CITED_BY]-&gt;(</w:t>
-      </w:r>
-      <w:proofErr w:type="spellStart"/>
-      <w:r>
-        <w:t>c:Citation</w:t>
-      </w:r>
-      <w:proofErr w:type="spellEnd"/>
-      <w:r>
-        <w:t>)</w:t>
+        <w:t>MATCH(a:Author)-[:WRITES]-&gt;(p:Paper)-[:CITED_BY]-&gt;(c:Citation)</w:t>
       </w:r>
     </w:p>
     <w:p>
@@ -461,21 +670,8 @@
         <w:framePr w:wrap="around"/>
       </w:pPr>
       <w:r>
-        <w:t xml:space="preserve">WITH a as authors, </w:t>
-      </w:r>
-      <w:proofErr w:type="spellStart"/>
-      <w:r>
-        <w:t>p.key</w:t>
-      </w:r>
-      <w:proofErr w:type="spellEnd"/>
-      <w:r>
-        <w:t xml:space="preserve"> as papers, count(c) as </w:t>
-      </w:r>
-      <w:proofErr w:type="spellStart"/>
-      <w:r>
-        <w:t>number_of_citations</w:t>
-      </w:r>
-      <w:proofErr w:type="spellEnd"/>
+        <w:t>WITH a as authors, p.key as papers, count(c) as number_of_citations</w:t>
+      </w:r>
     </w:p>
     <w:p>
       <w:pPr>
@@ -483,15 +679,7 @@
         <w:framePr w:wrap="around"/>
       </w:pPr>
       <w:r>
-        <w:t xml:space="preserve">ORDER BY </w:t>
-      </w:r>
-      <w:proofErr w:type="spellStart"/>
-      <w:r>
-        <w:t>number_of_citations</w:t>
-      </w:r>
-      <w:proofErr w:type="spellEnd"/>
-      <w:r>
-        <w:t xml:space="preserve"> DESC</w:t>
+        <w:t>ORDER BY number_of_citations DESC</w:t>
       </w:r>
     </w:p>
     <w:p>
@@ -500,21 +688,8 @@
         <w:framePr w:wrap="around"/>
       </w:pPr>
       <w:r>
-        <w:t>WITH authors as authors, collect(</w:t>
-      </w:r>
-      <w:proofErr w:type="spellStart"/>
-      <w:r>
-        <w:t>number_of_citations</w:t>
-      </w:r>
-      <w:proofErr w:type="spellEnd"/>
-      <w:r>
-        <w:t xml:space="preserve">) as </w:t>
-      </w:r>
-      <w:proofErr w:type="spellStart"/>
-      <w:r>
-        <w:t>citations_list</w:t>
-      </w:r>
-      <w:proofErr w:type="spellEnd"/>
+        <w:t>WITH authors as authors, collect(number_of_citations) as citations_list</w:t>
+      </w:r>
     </w:p>
     <w:p>
       <w:pPr>
@@ -522,21 +697,8 @@
         <w:framePr w:wrap="around"/>
       </w:pPr>
       <w:r>
-        <w:t xml:space="preserve">WITH authors as authors, </w:t>
-      </w:r>
-      <w:proofErr w:type="spellStart"/>
-      <w:r>
-        <w:t>citations_list</w:t>
-      </w:r>
-      <w:proofErr w:type="spellEnd"/>
-      <w:r>
-        <w:t xml:space="preserve"> AS </w:t>
-      </w:r>
-      <w:proofErr w:type="spellStart"/>
-      <w:r>
-        <w:t>citations_list</w:t>
-      </w:r>
-      <w:proofErr w:type="spellEnd"/>
+        <w:t>WITH authors as authors, citations_list AS citations_list</w:t>
+      </w:r>
     </w:p>
     <w:p>
       <w:pPr>
@@ -544,29 +706,8 @@
         <w:framePr w:wrap="around"/>
       </w:pPr>
       <w:r>
-        <w:t>UNWIND range(</w:t>
-      </w:r>
-      <w:proofErr w:type="gramStart"/>
-      <w:r>
-        <w:t>0,size</w:t>
-      </w:r>
-      <w:proofErr w:type="gramEnd"/>
-      <w:r>
-        <w:t>(</w:t>
-      </w:r>
-      <w:proofErr w:type="spellStart"/>
-      <w:r>
-        <w:t>citations_list</w:t>
-      </w:r>
-      <w:proofErr w:type="spellEnd"/>
-      <w:r>
-        <w:t xml:space="preserve">)-1) as </w:t>
-      </w:r>
-      <w:proofErr w:type="spellStart"/>
-      <w:r>
-        <w:t>l_index</w:t>
-      </w:r>
-      <w:proofErr w:type="spellEnd"/>
+        <w:t>UNWIND range(0,size(citations_list)-1) as l_index</w:t>
+      </w:r>
     </w:p>
     <w:p>
       <w:pPr>
@@ -593,23 +734,7 @@
       </w:pPr>
       <w:r>
         <w:tab/>
-        <w:t xml:space="preserve">WHEN </w:t>
-      </w:r>
-      <w:proofErr w:type="spellStart"/>
-      <w:r>
-        <w:t>citations_list</w:t>
-      </w:r>
-      <w:proofErr w:type="spellEnd"/>
-      <w:r>
-        <w:t>[</w:t>
-      </w:r>
-      <w:proofErr w:type="spellStart"/>
-      <w:r>
-        <w:t>l_index</w:t>
-      </w:r>
-      <w:proofErr w:type="spellEnd"/>
-      <w:r>
-        <w:t>] &gt;= l_index+1 THEN l_index+1</w:t>
+        <w:t>WHEN citations_list[l_index] &gt;= l_index+1 THEN l_index+1</w:t>
       </w:r>
     </w:p>
     <w:p>
@@ -627,13 +752,8 @@
         <w:framePr w:wrap="around"/>
       </w:pPr>
       <w:r>
-        <w:t xml:space="preserve">END AS </w:t>
-      </w:r>
-      <w:proofErr w:type="spellStart"/>
-      <w:r>
-        <w:t>hindex</w:t>
-      </w:r>
-      <w:proofErr w:type="spellEnd"/>
+        <w:t>END AS hindex</w:t>
+      </w:r>
     </w:p>
     <w:p>
       <w:pPr>
@@ -641,15 +761,7 @@
         <w:framePr w:wrap="around"/>
       </w:pPr>
       <w:r>
-        <w:t xml:space="preserve">WHERE </w:t>
-      </w:r>
-      <w:proofErr w:type="spellStart"/>
-      <w:r>
-        <w:t>hindex</w:t>
-      </w:r>
-      <w:proofErr w:type="spellEnd"/>
-      <w:r>
-        <w:t xml:space="preserve"> &lt;&gt; -1</w:t>
+        <w:t>WHERE hindex &lt;&gt; -1</w:t>
       </w:r>
     </w:p>
     <w:p>
@@ -658,15 +770,7 @@
         <w:framePr w:wrap="around"/>
       </w:pPr>
       <w:r>
-        <w:t>RETURN authors.name, max(</w:t>
-      </w:r>
-      <w:proofErr w:type="spellStart"/>
-      <w:r>
-        <w:t>hindex</w:t>
-      </w:r>
-      <w:proofErr w:type="spellEnd"/>
-      <w:r>
-        <w:t>)</w:t>
+        <w:t>RETURN authors.name, max(hindex)</w:t>
       </w:r>
     </w:p>
     <w:p/>
@@ -686,12 +790,7 @@
         <w:t xml:space="preserve"> </w:t>
       </w:r>
       <w:r>
-        <w:t>Find the top 3 most cited</w:t>
-      </w:r>
-      <w:bookmarkStart w:id="0" w:name="_GoBack"/>
-      <w:bookmarkEnd w:id="0"/>
-      <w:r>
-        <w:t xml:space="preserve"> papers of each conference.</w:t>
+        <w:t>Find the top 3 most cited papers of each conference.</w:t>
       </w:r>
     </w:p>
     <w:p>
@@ -703,16 +802,7 @@
         <w:t>Query3</w:t>
       </w:r>
       <w:r>
-        <w:t xml:space="preserve">: </w:t>
-      </w:r>
-      <w:r>
-        <w:t>For each conference find its community: i.e., those authors that have published papers</w:t>
-      </w:r>
-      <w:r>
-        <w:t xml:space="preserve"> </w:t>
-      </w:r>
-      <w:r>
-        <w:t>on that conference in, at least, 4 different editions.</w:t>
+        <w:t>: For each conference find its community: i.e., those authors that have published papers on that conference in, at least, 4 different editions.</w:t>
       </w:r>
     </w:p>
     <w:p>
@@ -721,15 +811,7 @@
         <w:framePr w:wrap="around"/>
       </w:pPr>
       <w:r>
-        <w:t>MATCH(</w:t>
-      </w:r>
-      <w:proofErr w:type="gramStart"/>
-      <w:r>
-        <w:t>c:Conference</w:t>
-      </w:r>
-      <w:proofErr w:type="gramEnd"/>
-      <w:r>
-        <w:t>)-[:HAS]-&gt;(e:Edition)&lt;-[:PUBLISHED_IN]-(p:Paper)&lt;-[w:WRITES]-(a:Author)</w:t>
+        <w:t>MATCH(c:Conference)-[:HAS]-&gt;(e:Edition)&lt;-[:PUBLISHED_IN]-(p:Paper)&lt;-[w:WRITES]-(a:Author)</w:t>
       </w:r>
     </w:p>
     <w:p>
@@ -738,21 +820,8 @@
         <w:framePr w:wrap="around"/>
       </w:pPr>
       <w:r>
-        <w:t xml:space="preserve">WITH c as conference, a as author, </w:t>
-      </w:r>
-      <w:proofErr w:type="gramStart"/>
-      <w:r>
-        <w:t>count(</w:t>
-      </w:r>
-      <w:proofErr w:type="gramEnd"/>
-      <w:r>
-        <w:t xml:space="preserve">distinct e) as </w:t>
-      </w:r>
-      <w:proofErr w:type="spellStart"/>
-      <w:r>
-        <w:t>number_of_editions</w:t>
-      </w:r>
-      <w:proofErr w:type="spellEnd"/>
+        <w:t>WITH c as conference, a as author, count(distinct e) as number_of_editions</w:t>
+      </w:r>
     </w:p>
     <w:p>
       <w:pPr>
@@ -760,15 +829,7 @@
         <w:framePr w:wrap="around"/>
       </w:pPr>
       <w:r>
-        <w:t xml:space="preserve">WHERE </w:t>
-      </w:r>
-      <w:proofErr w:type="spellStart"/>
-      <w:r>
-        <w:t>number_of_editions</w:t>
-      </w:r>
-      <w:proofErr w:type="spellEnd"/>
-      <w:r>
-        <w:t xml:space="preserve"> &gt;= 4</w:t>
+        <w:t>WHERE number_of_editions &gt;= 4</w:t>
       </w:r>
     </w:p>
     <w:p>
@@ -1071,6 +1132,119 @@
     </w:lvl>
   </w:abstractNum>
   <w:abstractNum w:abstractNumId="2" w15:restartNumberingAfterBreak="0">
+    <w:nsid w:val="35C458F7"/>
+    <w:multiLevelType w:val="hybridMultilevel"/>
+    <w:tmpl w:val="65142EC2"/>
+    <w:lvl w:ilvl="0" w:tplc="04090001">
+      <w:start w:val="1"/>
+      <w:numFmt w:val="bullet"/>
+      <w:lvlText w:val=""/>
+      <w:lvlJc w:val="left"/>
+      <w:pPr>
+        <w:ind w:left="720" w:hanging="360"/>
+      </w:pPr>
+      <w:rPr>
+        <w:rFonts w:ascii="Symbol" w:hAnsi="Symbol" w:hint="default"/>
+      </w:rPr>
+    </w:lvl>
+    <w:lvl w:ilvl="1" w:tplc="04090003" w:tentative="1">
+      <w:start w:val="1"/>
+      <w:numFmt w:val="bullet"/>
+      <w:lvlText w:val="o"/>
+      <w:lvlJc w:val="left"/>
+      <w:pPr>
+        <w:ind w:left="1440" w:hanging="360"/>
+      </w:pPr>
+      <w:rPr>
+        <w:rFonts w:ascii="Courier New" w:hAnsi="Courier New" w:cs="Courier New" w:hint="default"/>
+      </w:rPr>
+    </w:lvl>
+    <w:lvl w:ilvl="2" w:tplc="04090005" w:tentative="1">
+      <w:start w:val="1"/>
+      <w:numFmt w:val="bullet"/>
+      <w:lvlText w:val=""/>
+      <w:lvlJc w:val="left"/>
+      <w:pPr>
+        <w:ind w:left="2160" w:hanging="360"/>
+      </w:pPr>
+      <w:rPr>
+        <w:rFonts w:ascii="Wingdings" w:hAnsi="Wingdings" w:hint="default"/>
+      </w:rPr>
+    </w:lvl>
+    <w:lvl w:ilvl="3" w:tplc="04090001" w:tentative="1">
+      <w:start w:val="1"/>
+      <w:numFmt w:val="bullet"/>
+      <w:lvlText w:val=""/>
+      <w:lvlJc w:val="left"/>
+      <w:pPr>
+        <w:ind w:left="2880" w:hanging="360"/>
+      </w:pPr>
+      <w:rPr>
+        <w:rFonts w:ascii="Symbol" w:hAnsi="Symbol" w:hint="default"/>
+      </w:rPr>
+    </w:lvl>
+    <w:lvl w:ilvl="4" w:tplc="04090003" w:tentative="1">
+      <w:start w:val="1"/>
+      <w:numFmt w:val="bullet"/>
+      <w:lvlText w:val="o"/>
+      <w:lvlJc w:val="left"/>
+      <w:pPr>
+        <w:ind w:left="3600" w:hanging="360"/>
+      </w:pPr>
+      <w:rPr>
+        <w:rFonts w:ascii="Courier New" w:hAnsi="Courier New" w:cs="Courier New" w:hint="default"/>
+      </w:rPr>
+    </w:lvl>
+    <w:lvl w:ilvl="5" w:tplc="04090005" w:tentative="1">
+      <w:start w:val="1"/>
+      <w:numFmt w:val="bullet"/>
+      <w:lvlText w:val=""/>
+      <w:lvlJc w:val="left"/>
+      <w:pPr>
+        <w:ind w:left="4320" w:hanging="360"/>
+      </w:pPr>
+      <w:rPr>
+        <w:rFonts w:ascii="Wingdings" w:hAnsi="Wingdings" w:hint="default"/>
+      </w:rPr>
+    </w:lvl>
+    <w:lvl w:ilvl="6" w:tplc="04090001" w:tentative="1">
+      <w:start w:val="1"/>
+      <w:numFmt w:val="bullet"/>
+      <w:lvlText w:val=""/>
+      <w:lvlJc w:val="left"/>
+      <w:pPr>
+        <w:ind w:left="5040" w:hanging="360"/>
+      </w:pPr>
+      <w:rPr>
+        <w:rFonts w:ascii="Symbol" w:hAnsi="Symbol" w:hint="default"/>
+      </w:rPr>
+    </w:lvl>
+    <w:lvl w:ilvl="7" w:tplc="04090003" w:tentative="1">
+      <w:start w:val="1"/>
+      <w:numFmt w:val="bullet"/>
+      <w:lvlText w:val="o"/>
+      <w:lvlJc w:val="left"/>
+      <w:pPr>
+        <w:ind w:left="5760" w:hanging="360"/>
+      </w:pPr>
+      <w:rPr>
+        <w:rFonts w:ascii="Courier New" w:hAnsi="Courier New" w:cs="Courier New" w:hint="default"/>
+      </w:rPr>
+    </w:lvl>
+    <w:lvl w:ilvl="8" w:tplc="04090005" w:tentative="1">
+      <w:start w:val="1"/>
+      <w:numFmt w:val="bullet"/>
+      <w:lvlText w:val=""/>
+      <w:lvlJc w:val="left"/>
+      <w:pPr>
+        <w:ind w:left="6480" w:hanging="360"/>
+      </w:pPr>
+      <w:rPr>
+        <w:rFonts w:ascii="Wingdings" w:hAnsi="Wingdings" w:hint="default"/>
+      </w:rPr>
+    </w:lvl>
+  </w:abstractNum>
+  <w:abstractNum w:abstractNumId="3" w15:restartNumberingAfterBreak="0">
     <w:nsid w:val="531336BC"/>
     <w:multiLevelType w:val="hybridMultilevel"/>
     <w:tmpl w:val="222EC0D8"/>
@@ -1171,6 +1345,119 @@
       </w:rPr>
     </w:lvl>
     <w:lvl w:ilvl="8" w:tplc="10090005" w:tentative="1">
+      <w:start w:val="1"/>
+      <w:numFmt w:val="bullet"/>
+      <w:lvlText w:val=""/>
+      <w:lvlJc w:val="left"/>
+      <w:pPr>
+        <w:ind w:left="6480" w:hanging="360"/>
+      </w:pPr>
+      <w:rPr>
+        <w:rFonts w:ascii="Wingdings" w:hAnsi="Wingdings" w:hint="default"/>
+      </w:rPr>
+    </w:lvl>
+  </w:abstractNum>
+  <w:abstractNum w:abstractNumId="4" w15:restartNumberingAfterBreak="0">
+    <w:nsid w:val="745C2C50"/>
+    <w:multiLevelType w:val="hybridMultilevel"/>
+    <w:tmpl w:val="6B10BC50"/>
+    <w:lvl w:ilvl="0" w:tplc="04090001">
+      <w:start w:val="1"/>
+      <w:numFmt w:val="bullet"/>
+      <w:lvlText w:val=""/>
+      <w:lvlJc w:val="left"/>
+      <w:pPr>
+        <w:ind w:left="720" w:hanging="360"/>
+      </w:pPr>
+      <w:rPr>
+        <w:rFonts w:ascii="Symbol" w:hAnsi="Symbol" w:hint="default"/>
+      </w:rPr>
+    </w:lvl>
+    <w:lvl w:ilvl="1" w:tplc="04090003" w:tentative="1">
+      <w:start w:val="1"/>
+      <w:numFmt w:val="bullet"/>
+      <w:lvlText w:val="o"/>
+      <w:lvlJc w:val="left"/>
+      <w:pPr>
+        <w:ind w:left="1440" w:hanging="360"/>
+      </w:pPr>
+      <w:rPr>
+        <w:rFonts w:ascii="Courier New" w:hAnsi="Courier New" w:cs="Courier New" w:hint="default"/>
+      </w:rPr>
+    </w:lvl>
+    <w:lvl w:ilvl="2" w:tplc="04090005" w:tentative="1">
+      <w:start w:val="1"/>
+      <w:numFmt w:val="bullet"/>
+      <w:lvlText w:val=""/>
+      <w:lvlJc w:val="left"/>
+      <w:pPr>
+        <w:ind w:left="2160" w:hanging="360"/>
+      </w:pPr>
+      <w:rPr>
+        <w:rFonts w:ascii="Wingdings" w:hAnsi="Wingdings" w:hint="default"/>
+      </w:rPr>
+    </w:lvl>
+    <w:lvl w:ilvl="3" w:tplc="04090001" w:tentative="1">
+      <w:start w:val="1"/>
+      <w:numFmt w:val="bullet"/>
+      <w:lvlText w:val=""/>
+      <w:lvlJc w:val="left"/>
+      <w:pPr>
+        <w:ind w:left="2880" w:hanging="360"/>
+      </w:pPr>
+      <w:rPr>
+        <w:rFonts w:ascii="Symbol" w:hAnsi="Symbol" w:hint="default"/>
+      </w:rPr>
+    </w:lvl>
+    <w:lvl w:ilvl="4" w:tplc="04090003" w:tentative="1">
+      <w:start w:val="1"/>
+      <w:numFmt w:val="bullet"/>
+      <w:lvlText w:val="o"/>
+      <w:lvlJc w:val="left"/>
+      <w:pPr>
+        <w:ind w:left="3600" w:hanging="360"/>
+      </w:pPr>
+      <w:rPr>
+        <w:rFonts w:ascii="Courier New" w:hAnsi="Courier New" w:cs="Courier New" w:hint="default"/>
+      </w:rPr>
+    </w:lvl>
+    <w:lvl w:ilvl="5" w:tplc="04090005" w:tentative="1">
+      <w:start w:val="1"/>
+      <w:numFmt w:val="bullet"/>
+      <w:lvlText w:val=""/>
+      <w:lvlJc w:val="left"/>
+      <w:pPr>
+        <w:ind w:left="4320" w:hanging="360"/>
+      </w:pPr>
+      <w:rPr>
+        <w:rFonts w:ascii="Wingdings" w:hAnsi="Wingdings" w:hint="default"/>
+      </w:rPr>
+    </w:lvl>
+    <w:lvl w:ilvl="6" w:tplc="04090001" w:tentative="1">
+      <w:start w:val="1"/>
+      <w:numFmt w:val="bullet"/>
+      <w:lvlText w:val=""/>
+      <w:lvlJc w:val="left"/>
+      <w:pPr>
+        <w:ind w:left="5040" w:hanging="360"/>
+      </w:pPr>
+      <w:rPr>
+        <w:rFonts w:ascii="Symbol" w:hAnsi="Symbol" w:hint="default"/>
+      </w:rPr>
+    </w:lvl>
+    <w:lvl w:ilvl="7" w:tplc="04090003" w:tentative="1">
+      <w:start w:val="1"/>
+      <w:numFmt w:val="bullet"/>
+      <w:lvlText w:val="o"/>
+      <w:lvlJc w:val="left"/>
+      <w:pPr>
+        <w:ind w:left="5760" w:hanging="360"/>
+      </w:pPr>
+      <w:rPr>
+        <w:rFonts w:ascii="Courier New" w:hAnsi="Courier New" w:cs="Courier New" w:hint="default"/>
+      </w:rPr>
+    </w:lvl>
+    <w:lvl w:ilvl="8" w:tplc="04090005" w:tentative="1">
       <w:start w:val="1"/>
       <w:numFmt w:val="bullet"/>
       <w:lvlText w:val=""/>
@@ -1190,6 +1477,12 @@
     <w:abstractNumId w:val="1"/>
   </w:num>
   <w:num w:numId="3">
+    <w:abstractNumId w:val="3"/>
+  </w:num>
+  <w:num w:numId="4">
+    <w:abstractNumId w:val="4"/>
+  </w:num>
+  <w:num w:numId="5">
     <w:abstractNumId w:val="2"/>
   </w:num>
 </w:numbering>
@@ -1212,7 +1505,7 @@
       </w:pPr>
     </w:pPrDefault>
   </w:docDefaults>
-  <w:latentStyles w:defLockedState="0" w:defUIPriority="99" w:defSemiHidden="0" w:defUnhideWhenUsed="0" w:defQFormat="0" w:count="377">
+  <w:latentStyles w:defLockedState="0" w:defUIPriority="99" w:defSemiHidden="0" w:defUnhideWhenUsed="0" w:defQFormat="0" w:count="376">
     <w:lsdException w:name="Normal" w:uiPriority="0" w:qFormat="1"/>
     <w:lsdException w:name="heading 1" w:uiPriority="9" w:qFormat="1"/>
     <w:lsdException w:name="heading 2" w:semiHidden="1" w:uiPriority="9" w:unhideWhenUsed="1" w:qFormat="1"/>
@@ -1589,7 +1882,6 @@
     <w:lsdException w:name="Hashtag" w:semiHidden="1" w:unhideWhenUsed="1"/>
     <w:lsdException w:name="Unresolved Mention" w:semiHidden="1" w:unhideWhenUsed="1"/>
     <w:lsdException w:name="Smart Link" w:semiHidden="1" w:unhideWhenUsed="1"/>
-    <w:lsdException w:name="Smart Link Error" w:semiHidden="1" w:unhideWhenUsed="1"/>
   </w:latentStyles>
   <w:style w:type="paragraph" w:default="1" w:styleId="Normal">
     <w:name w:val="Normal"/>
@@ -1761,6 +2053,17 @@
       <w:rFonts w:ascii="Consolas" w:hAnsi="Consolas"/>
       <w:color w:val="3B3838" w:themeColor="background2" w:themeShade="40"/>
       <w:sz w:val="20"/>
+    </w:rPr>
+  </w:style>
+  <w:style w:type="character" w:styleId="Hyperlink">
+    <w:name w:val="Hyperlink"/>
+    <w:basedOn w:val="DefaultParagraphFont"/>
+    <w:uiPriority w:val="99"/>
+    <w:unhideWhenUsed/>
+    <w:rsid w:val="00D033C0"/>
+    <w:rPr>
+      <w:color w:val="0563C1" w:themeColor="hyperlink"/>
+      <w:u w:val="single"/>
     </w:rPr>
   </w:style>
 </w:styles>

</xml_diff>

<commit_message>
correct typos and add number of records for the .csv files) git push
</commit_message>
<xml_diff>
--- a/Report.docx
+++ b/Report.docx
@@ -213,12 +213,30 @@
     </w:p>
     <w:p>
       <w:r>
-        <w:t>Since there was a real dataset available (i.e. DBLP), we decided to use it for our data loading task, in order to keep our data as realistic as possible. In the same context, instead of working on the sample CSV files included in the ZIP file pointed to which from the Lab assignment, and generating artifical data to complete our model, we decided to go for real data whenever possible and data was available for the task.</w:t>
-      </w:r>
-    </w:p>
-    <w:p>
-      <w:r>
-        <w:t>As DBLP  publishes its data in the form of an XML file with a corresponding DTD, we downloaded the latest one and extracted, transformed and modified the data it contains into CSV files spanning most of our data needs for the proposed model. We used the the following python script in github for this purpose:</w:t>
+        <w:t xml:space="preserve">Since there was a real dataset available (i.e. DBLP), we decided to use it for our data loading task, in order to keep our data as realistic as possible. In the same context, instead of working on the sample CSV files included in the ZIP file pointed to which from the Lab assignment, and generating </w:t>
+      </w:r>
+      <w:r>
+        <w:t>artificial</w:t>
+      </w:r>
+      <w:r>
+        <w:t xml:space="preserve"> data to complete our model, we decided to go for real data whenever possible and data was available for the task.</w:t>
+      </w:r>
+    </w:p>
+    <w:p>
+      <w:r>
+        <w:t xml:space="preserve">As </w:t>
+      </w:r>
+      <w:r>
+        <w:t>DBLP publishes</w:t>
+      </w:r>
+      <w:r>
+        <w:t xml:space="preserve"> its data in the form of an XML file with a corresponding DTD, we downloaded the latest one and extracted, transformed and modified the data it contains into CSV files spanning most of our data needs for the proposed model. We used the following python script in </w:t>
+      </w:r>
+      <w:r>
+        <w:t>GitHub</w:t>
+      </w:r>
+      <w:r>
+        <w:t xml:space="preserve"> for this purpose:</w:t>
       </w:r>
       <w:r>
         <w:br/>
@@ -239,7 +257,19 @@
     </w:p>
     <w:p>
       <w:r>
-        <w:t>Subsequently, and for each needed file, we wrote a python script that extracts the attributes we are interested in, in our model and generates another intermediate CSV file ready to be bulk loaded in neo4j. The bulk loading scripts were written in conformance to the schema of the intermediate CSV files generated by our Python scripts. This approach helped us keeping the Cypther loading script as clean as possible. Following are the remarks on CSV files from DBLP dataset that were used for data extraction:</w:t>
+        <w:t>Subsequently, and for each needed file, we wrote a python script that extracts the attributes we are interested in</w:t>
+      </w:r>
+      <w:r>
+        <w:t xml:space="preserve"> </w:t>
+      </w:r>
+      <w:r>
+        <w:t>our model and generates another intermediate CSV file ready to be bulk loaded in neo4j. The bulk loading scripts were written in conformance to the schema of the intermediate CSV files generated by our Python scripts. This approach helped us keeping the Cypher loading script</w:t>
+      </w:r>
+      <w:r>
+        <w:t>s</w:t>
+      </w:r>
+      <w:r>
+        <w:t xml:space="preserve"> as clean as possible. Following are the remarks on CSV files from DBLP dataset that were used for data extraction:</w:t>
       </w:r>
     </w:p>
     <w:p>
@@ -268,27 +298,48 @@
         <w:t>Conference.csv</w:t>
       </w:r>
       <w:r>
-        <w:t xml:space="preserve">, </w:t>
-      </w:r>
-      <w:r>
         <w:rPr>
           <w:i/>
           <w:iCs/>
         </w:rPr>
-        <w:t xml:space="preserve">Editions.csv, Workshop </w:t>
-      </w:r>
-      <w:r>
-        <w:t xml:space="preserve">and </w:t>
+        <w:t xml:space="preserve"> (2500 records)</w:t>
+      </w:r>
+      <w:r>
+        <w:t xml:space="preserve">, </w:t>
       </w:r>
       <w:r>
         <w:rPr>
           <w:i/>
           <w:iCs/>
         </w:rPr>
+        <w:t>Edition.csv</w:t>
+      </w:r>
+      <w:r>
+        <w:rPr>
+          <w:i/>
+          <w:iCs/>
+        </w:rPr>
+        <w:t xml:space="preserve"> (10000 records)</w:t>
+      </w:r>
+      <w:r>
+        <w:rPr>
+          <w:i/>
+          <w:iCs/>
+        </w:rPr>
+        <w:t xml:space="preserve">, Workshop </w:t>
+      </w:r>
+      <w:r>
+        <w:t xml:space="preserve">and </w:t>
+      </w:r>
+      <w:r>
+        <w:rPr>
+          <w:i/>
+          <w:iCs/>
+        </w:rPr>
         <w:t>Proceedings.csv</w:t>
       </w:r>
       <w:r>
-        <w:t xml:space="preserve"> files which represented the inputs for the Cypther bulk loading script. The relationship between Edition and Conference was created on the fly following each Edition node’s creation.</w:t>
+        <w:t xml:space="preserve"> files which represented the inputs for the Cypher bulk loading script. The relationship between Edition and Conference was created on the fly following each Edition node’s creation.</w:t>
       </w:r>
     </w:p>
     <w:p>
@@ -315,20 +366,34 @@
           <w:i/>
           <w:iCs/>
         </w:rPr>
-        <w:t>Papers(Edition).csv</w:t>
-      </w:r>
-      <w:r>
-        <w:t xml:space="preserve"> representing conference papers and their relationships to editions. We also extracted part of </w:t>
+        <w:t>Paper(Edition).csv</w:t>
       </w:r>
       <w:r>
         <w:rPr>
           <w:i/>
           <w:iCs/>
         </w:rPr>
-        <w:t xml:space="preserve">Authors.csv </w:t>
-      </w:r>
-      <w:r>
-        <w:t xml:space="preserve"> from this file, spanning the authors who wrote conference papers. Lastly the relationship file </w:t>
+        <w:t xml:space="preserve"> (10000 records)</w:t>
+      </w:r>
+      <w:r>
+        <w:t xml:space="preserve"> representing conference papers and their relationships to editions. We also extracted part of </w:t>
+      </w:r>
+      <w:r>
+        <w:rPr>
+          <w:i/>
+          <w:iCs/>
+        </w:rPr>
+        <w:t>Authors.csv</w:t>
+      </w:r>
+      <w:r>
+        <w:rPr>
+          <w:i/>
+          <w:iCs/>
+        </w:rPr>
+        <w:t xml:space="preserve"> (25000 records) </w:t>
+      </w:r>
+      <w:r>
+        <w:t xml:space="preserve">from this file, spanning the authors who wrote conference papers. Lastly the relationship file </w:t>
       </w:r>
       <w:r>
         <w:rPr>
@@ -361,14 +426,64 @@
         <w:t xml:space="preserve">output_article.csv: </w:t>
       </w:r>
       <w:r>
-        <w:t xml:space="preserve">From this original file along with its header file ,we extracted </w:t>
+        <w:t xml:space="preserve">From this original file along with its header </w:t>
+      </w:r>
+      <w:r>
+        <w:t>file, we</w:t>
+      </w:r>
+      <w:r>
+        <w:t xml:space="preserve"> extracted </w:t>
       </w:r>
       <w:r>
         <w:rPr>
           <w:i/>
           <w:iCs/>
         </w:rPr>
-        <w:t xml:space="preserve">Journal.csv, Volume(Journal).csv, Paper(Volume).csv </w:t>
+        <w:t>Journal.csv</w:t>
+      </w:r>
+      <w:r>
+        <w:rPr>
+          <w:i/>
+          <w:iCs/>
+        </w:rPr>
+        <w:t xml:space="preserve"> (20 records)</w:t>
+      </w:r>
+      <w:r>
+        <w:rPr>
+          <w:i/>
+          <w:iCs/>
+        </w:rPr>
+        <w:t>, Volume(Journal).csv</w:t>
+      </w:r>
+      <w:r>
+        <w:rPr>
+          <w:i/>
+          <w:iCs/>
+        </w:rPr>
+        <w:t xml:space="preserve"> (1800 records)</w:t>
+      </w:r>
+      <w:r>
+        <w:rPr>
+          <w:i/>
+          <w:iCs/>
+        </w:rPr>
+        <w:t>, Paper(Volume).csv</w:t>
+      </w:r>
+      <w:r>
+        <w:rPr>
+          <w:i/>
+          <w:iCs/>
+        </w:rPr>
+        <w:t xml:space="preserve"> (1800 records)</w:t>
+      </w:r>
+      <w:bookmarkStart w:id="0" w:name="_GoBack"/>
+      <w:bookmarkEnd w:id="0"/>
+      <w:r>
+        <w:rPr>
+          <w:i/>
+          <w:iCs/>
+        </w:rPr>
+        <w:t xml:space="preserve"> </w:t>
       </w:r>
       <w:r>
         <w:t xml:space="preserve">and part of </w:t>
@@ -415,7 +530,19 @@
         <w:t xml:space="preserve">Cite.csv: </w:t>
       </w:r>
       <w:r>
-        <w:t xml:space="preserve"> this file contains 45000 artifical citations generated randomly with a Python script. The citation contains only its own identifier, and a key to the paper it cites. We here care only about how many times a certain paper was cites, with no need to keep the source paper.</w:t>
+        <w:t xml:space="preserve"> this file contains 45000 </w:t>
+      </w:r>
+      <w:r>
+        <w:t>artificial</w:t>
+      </w:r>
+      <w:r>
+        <w:t xml:space="preserve"> citations generated randomly with a Python script. The citation contains only its own identifier, and a key to the paper it cites. </w:t>
+      </w:r>
+      <w:r>
+        <w:t>As explained in part A, w</w:t>
+      </w:r>
+      <w:r>
+        <w:t>e care only about how many times a certain paper was cites, with no need to keep the source paper.</w:t>
       </w:r>
     </w:p>
     <w:p>
@@ -438,7 +565,13 @@
         <w:t xml:space="preserve">Keyword.csv: </w:t>
       </w:r>
       <w:r>
-        <w:t>this file contains keywords for 10,000 papers, storing two most important keywords for each paper. Before loading this file, a Cypher initilization script was used to create a set of 12 keyword nodes. The assignment of keywords to papers was done randomly in a Python script.</w:t>
+        <w:t xml:space="preserve">this file contains keywords for 10000 papers, storing two most important keywords for each paper. Before loading this file, a Cypher </w:t>
+      </w:r>
+      <w:r>
+        <w:t>initialization</w:t>
+      </w:r>
+      <w:r>
+        <w:t xml:space="preserve"> script was used to create a set of 12 keyword nodes. The assignment of keywords to papers was done randomly in a Python script.</w:t>
       </w:r>
     </w:p>
     <w:p>
@@ -461,12 +594,13 @@
         <w:t xml:space="preserve">Paper_reviewer.csv: </w:t>
       </w:r>
       <w:r>
-        <w:t>This file contai</w:t>
-      </w:r>
-      <w:bookmarkStart w:id="0" w:name="_GoBack"/>
-      <w:bookmarkEnd w:id="0"/>
-      <w:r>
-        <w:t>ns the assignment of 1000 reviewers (selected randomly from Authors.csv) to 3000 papers. The assignment rule, is that no paper can be assigned more than 3 reviewers, and a reviewer can not be assigned a paper he authored. This was all achieved in a Python script.</w:t>
+        <w:t xml:space="preserve">This file contains the assignment of 1000 reviewers (selected randomly from Authors.csv) to 3000 papers. </w:t>
+      </w:r>
+      <w:r>
+        <w:t>The assignment rule</w:t>
+      </w:r>
+      <w:r>
+        <w:t xml:space="preserve"> is that no paper can be assigned more than 3 reviewers, and a reviewer can not be assigned a paper he authored. This was all achieved in a Python script.</w:t>
       </w:r>
     </w:p>
     <w:p>
@@ -580,7 +714,6 @@
         <w:rPr>
           <w:lang w:val="en-US"/>
         </w:rPr>
-        <w:lastRenderedPageBreak/>
         <w:t>We decided to separate the Author and Reviewer nodes, are they have different semantics. However, we could also have one node for both, that would have different edges to Paper (WRITES and REVIEWS).</w:t>
       </w:r>
     </w:p>
@@ -661,6 +794,7 @@
         <w:framePr w:wrap="around"/>
       </w:pPr>
       <w:r>
+        <w:lastRenderedPageBreak/>
         <w:t>MATCH(a:Author)-[:WRITES]-&gt;(p:Paper)-[:CITED_BY]-&gt;(c:Citation)</w:t>
       </w:r>
     </w:p>

</xml_diff>

<commit_message>
add query 2 and 4 to .py and report
</commit_message>
<xml_diff>
--- a/Report.docx
+++ b/Report.docx
@@ -130,7 +130,15 @@
         <w:t>). This means that</w:t>
       </w:r>
       <w:r>
-        <w:t xml:space="preserve"> we do not want to have the Edition as an attribute of the node Conference, as this would affect the efficiency (we would need extra I/Os).</w:t>
+        <w:t xml:space="preserve"> we do not want to have the Edition as an attribute of the node Conference, as this would affect the efficiency (we would need extra I/</w:t>
+      </w:r>
+      <w:proofErr w:type="spellStart"/>
+      <w:r>
+        <w:t>Os</w:t>
+      </w:r>
+      <w:proofErr w:type="spellEnd"/>
+      <w:r>
+        <w:t>).</w:t>
       </w:r>
     </w:p>
     <w:p>
@@ -142,7 +150,15 @@
         </w:numPr>
       </w:pPr>
       <w:r>
-        <w:t>Similarly, Workshop and Conference are different nodes. If we had both in 1 node, we would need an extra attribute isConference (Boolean) and in this case, we would need to look up in this attribute to specify whether the node is Conference or Workshop.</w:t>
+        <w:t xml:space="preserve">Similarly, Workshop and Conference are different nodes. If we had both in 1 node, we would need an extra attribute </w:t>
+      </w:r>
+      <w:proofErr w:type="spellStart"/>
+      <w:r>
+        <w:t>isConference</w:t>
+      </w:r>
+      <w:proofErr w:type="spellEnd"/>
+      <w:r>
+        <w:t xml:space="preserve"> (Boolean) and in this case, we would need to look up in this attribute to specify whether the node is Conference or Workshop.</w:t>
       </w:r>
     </w:p>
     <w:p>
@@ -181,7 +197,21 @@
         <w:rPr>
           <w:lang w:val="en-US"/>
         </w:rPr>
-        <w:t>Regarding the Citations, initially we had a self referencing edge from Paper to Paper. However, while loading the data, we realized that the dataset did not provide the information of which Paper cited each paper. The only information available was that a Paper is cited. That is why we have a separated node for Cite, which is linked to the Paper.</w:t>
+        <w:t xml:space="preserve">Regarding the Citations, initially we had a </w:t>
+      </w:r>
+      <w:proofErr w:type="spellStart"/>
+      <w:r>
+        <w:rPr>
+          <w:lang w:val="en-US"/>
+        </w:rPr>
+        <w:t>self referencing</w:t>
+      </w:r>
+      <w:proofErr w:type="spellEnd"/>
+      <w:r>
+        <w:rPr>
+          <w:lang w:val="en-US"/>
+        </w:rPr>
+        <w:t xml:space="preserve"> edge from Paper to Paper. However, while loading the data, we realized that the dataset did not provide the information of which Paper cited each paper. The only information available was that a Paper is cited. That is why we have a separated node for Cite, which is linked to the Paper.</w:t>
       </w:r>
     </w:p>
     <w:p/>
@@ -361,12 +391,21 @@
       <w:r>
         <w:t xml:space="preserve">From this original file along with its header file, we extracted </w:t>
       </w:r>
+      <w:proofErr w:type="gramStart"/>
       <w:r>
         <w:rPr>
           <w:i/>
           <w:iCs/>
         </w:rPr>
-        <w:t>Paper(Edition).csv</w:t>
+        <w:t>Paper(</w:t>
+      </w:r>
+      <w:proofErr w:type="gramEnd"/>
+      <w:r>
+        <w:rPr>
+          <w:i/>
+          <w:iCs/>
+        </w:rPr>
+        <w:t>Edition).csv</w:t>
       </w:r>
       <w:r>
         <w:rPr>
@@ -453,21 +492,23 @@
           <w:i/>
           <w:iCs/>
         </w:rPr>
-        <w:t>, Volume(Journal).csv</w:t>
-      </w:r>
+        <w:t xml:space="preserve">, </w:t>
+      </w:r>
+      <w:proofErr w:type="gramStart"/>
       <w:r>
         <w:rPr>
           <w:i/>
           <w:iCs/>
         </w:rPr>
-        <w:t xml:space="preserve"> (1800 records)</w:t>
-      </w:r>
+        <w:t>Volume(</w:t>
+      </w:r>
+      <w:proofErr w:type="gramEnd"/>
       <w:r>
         <w:rPr>
           <w:i/>
           <w:iCs/>
         </w:rPr>
-        <w:t>, Paper(Volume).csv</w:t>
+        <w:t>Journal).csv</w:t>
       </w:r>
       <w:r>
         <w:rPr>
@@ -476,8 +517,20 @@
         </w:rPr>
         <w:t xml:space="preserve"> (1800 records)</w:t>
       </w:r>
-      <w:bookmarkStart w:id="0" w:name="_GoBack"/>
-      <w:bookmarkEnd w:id="0"/>
+      <w:r>
+        <w:rPr>
+          <w:i/>
+          <w:iCs/>
+        </w:rPr>
+        <w:t>, Paper(Volume).csv</w:t>
+      </w:r>
+      <w:r>
+        <w:rPr>
+          <w:i/>
+          <w:iCs/>
+        </w:rPr>
+        <w:t xml:space="preserve"> (1800 records)</w:t>
+      </w:r>
       <w:r>
         <w:rPr>
           <w:i/>
@@ -795,7 +848,33 @@
       </w:pPr>
       <w:r>
         <w:lastRenderedPageBreak/>
-        <w:t>MATCH(a:Author)-[:WRITES]-&gt;(p:Paper)-[:CITED_BY]-&gt;(c:Citation)</w:t>
+        <w:t>MATCH(</w:t>
+      </w:r>
+      <w:proofErr w:type="spellStart"/>
+      <w:proofErr w:type="gramStart"/>
+      <w:r>
+        <w:t>a:Author</w:t>
+      </w:r>
+      <w:proofErr w:type="spellEnd"/>
+      <w:proofErr w:type="gramEnd"/>
+      <w:r>
+        <w:t>)-[:WRITES]-&gt;(</w:t>
+      </w:r>
+      <w:proofErr w:type="spellStart"/>
+      <w:r>
+        <w:t>p:Paper</w:t>
+      </w:r>
+      <w:proofErr w:type="spellEnd"/>
+      <w:r>
+        <w:t>)-[:CITED_BY]-&gt;(</w:t>
+      </w:r>
+      <w:proofErr w:type="spellStart"/>
+      <w:r>
+        <w:t>c:Citation</w:t>
+      </w:r>
+      <w:proofErr w:type="spellEnd"/>
+      <w:r>
+        <w:t>)</w:t>
       </w:r>
     </w:p>
     <w:p>
@@ -804,8 +883,21 @@
         <w:framePr w:wrap="around"/>
       </w:pPr>
       <w:r>
-        <w:t>WITH a as authors, p.key as papers, count(c) as number_of_citations</w:t>
-      </w:r>
+        <w:t xml:space="preserve">WITH a as authors, </w:t>
+      </w:r>
+      <w:proofErr w:type="spellStart"/>
+      <w:r>
+        <w:t>p.key</w:t>
+      </w:r>
+      <w:proofErr w:type="spellEnd"/>
+      <w:r>
+        <w:t xml:space="preserve"> as papers, count(c) as </w:t>
+      </w:r>
+      <w:proofErr w:type="spellStart"/>
+      <w:r>
+        <w:t>number_of_citations</w:t>
+      </w:r>
+      <w:proofErr w:type="spellEnd"/>
     </w:p>
     <w:p>
       <w:pPr>
@@ -813,7 +905,15 @@
         <w:framePr w:wrap="around"/>
       </w:pPr>
       <w:r>
-        <w:t>ORDER BY number_of_citations DESC</w:t>
+        <w:t xml:space="preserve">ORDER BY </w:t>
+      </w:r>
+      <w:proofErr w:type="spellStart"/>
+      <w:r>
+        <w:t>number_of_citations</w:t>
+      </w:r>
+      <w:proofErr w:type="spellEnd"/>
+      <w:r>
+        <w:t xml:space="preserve"> DESC</w:t>
       </w:r>
     </w:p>
     <w:p>
@@ -822,8 +922,21 @@
         <w:framePr w:wrap="around"/>
       </w:pPr>
       <w:r>
-        <w:t>WITH authors as authors, collect(number_of_citations) as citations_list</w:t>
-      </w:r>
+        <w:t>WITH authors as authors, collect(</w:t>
+      </w:r>
+      <w:proofErr w:type="spellStart"/>
+      <w:r>
+        <w:t>number_of_citations</w:t>
+      </w:r>
+      <w:proofErr w:type="spellEnd"/>
+      <w:r>
+        <w:t xml:space="preserve">) as </w:t>
+      </w:r>
+      <w:proofErr w:type="spellStart"/>
+      <w:r>
+        <w:t>citations_list</w:t>
+      </w:r>
+      <w:proofErr w:type="spellEnd"/>
     </w:p>
     <w:p>
       <w:pPr>
@@ -831,8 +944,21 @@
         <w:framePr w:wrap="around"/>
       </w:pPr>
       <w:r>
-        <w:t>WITH authors as authors, citations_list AS citations_list</w:t>
-      </w:r>
+        <w:t xml:space="preserve">WITH authors as authors, </w:t>
+      </w:r>
+      <w:proofErr w:type="spellStart"/>
+      <w:r>
+        <w:t>citations_list</w:t>
+      </w:r>
+      <w:proofErr w:type="spellEnd"/>
+      <w:r>
+        <w:t xml:space="preserve"> AS </w:t>
+      </w:r>
+      <w:proofErr w:type="spellStart"/>
+      <w:r>
+        <w:t>citations_list</w:t>
+      </w:r>
+      <w:proofErr w:type="spellEnd"/>
     </w:p>
     <w:p>
       <w:pPr>
@@ -840,8 +966,29 @@
         <w:framePr w:wrap="around"/>
       </w:pPr>
       <w:r>
-        <w:t>UNWIND range(0,size(citations_list)-1) as l_index</w:t>
-      </w:r>
+        <w:t>UNWIND range(</w:t>
+      </w:r>
+      <w:proofErr w:type="gramStart"/>
+      <w:r>
+        <w:t>0,size</w:t>
+      </w:r>
+      <w:proofErr w:type="gramEnd"/>
+      <w:r>
+        <w:t>(</w:t>
+      </w:r>
+      <w:proofErr w:type="spellStart"/>
+      <w:r>
+        <w:t>citations_list</w:t>
+      </w:r>
+      <w:proofErr w:type="spellEnd"/>
+      <w:r>
+        <w:t xml:space="preserve">)-1) as </w:t>
+      </w:r>
+      <w:proofErr w:type="spellStart"/>
+      <w:r>
+        <w:t>l_index</w:t>
+      </w:r>
+      <w:proofErr w:type="spellEnd"/>
     </w:p>
     <w:p>
       <w:pPr>
@@ -868,7 +1015,23 @@
       </w:pPr>
       <w:r>
         <w:tab/>
-        <w:t>WHEN citations_list[l_index] &gt;= l_index+1 THEN l_index+1</w:t>
+        <w:t xml:space="preserve">WHEN </w:t>
+      </w:r>
+      <w:proofErr w:type="spellStart"/>
+      <w:r>
+        <w:t>citations_list</w:t>
+      </w:r>
+      <w:proofErr w:type="spellEnd"/>
+      <w:r>
+        <w:t>[</w:t>
+      </w:r>
+      <w:proofErr w:type="spellStart"/>
+      <w:r>
+        <w:t>l_index</w:t>
+      </w:r>
+      <w:proofErr w:type="spellEnd"/>
+      <w:r>
+        <w:t>] &gt;= l_index+1 THEN l_index+1</w:t>
       </w:r>
     </w:p>
     <w:p>
@@ -886,8 +1049,13 @@
         <w:framePr w:wrap="around"/>
       </w:pPr>
       <w:r>
-        <w:t>END AS hindex</w:t>
-      </w:r>
+        <w:t xml:space="preserve">END AS </w:t>
+      </w:r>
+      <w:proofErr w:type="spellStart"/>
+      <w:r>
+        <w:t>hindex</w:t>
+      </w:r>
+      <w:proofErr w:type="spellEnd"/>
     </w:p>
     <w:p>
       <w:pPr>
@@ -895,7 +1063,15 @@
         <w:framePr w:wrap="around"/>
       </w:pPr>
       <w:r>
-        <w:t>WHERE hindex &lt;&gt; -1</w:t>
+        <w:t xml:space="preserve">WHERE </w:t>
+      </w:r>
+      <w:proofErr w:type="spellStart"/>
+      <w:r>
+        <w:t>hindex</w:t>
+      </w:r>
+      <w:proofErr w:type="spellEnd"/>
+      <w:r>
+        <w:t xml:space="preserve"> &lt;&gt; -1</w:t>
       </w:r>
     </w:p>
     <w:p>
@@ -904,7 +1080,15 @@
         <w:framePr w:wrap="around"/>
       </w:pPr>
       <w:r>
-        <w:t>RETURN authors.name, max(hindex)</w:t>
+        <w:t>RETURN authors.name, max(</w:t>
+      </w:r>
+      <w:proofErr w:type="spellStart"/>
+      <w:r>
+        <w:t>hindex</w:t>
+      </w:r>
+      <w:proofErr w:type="spellEnd"/>
+      <w:r>
+        <w:t>)</w:t>
       </w:r>
     </w:p>
     <w:p/>
@@ -928,11 +1112,73 @@
       </w:r>
     </w:p>
     <w:p>
-      <w:r>
+      <w:pPr>
+        <w:pStyle w:val="Code"/>
+        <w:framePr w:wrap="around"/>
+      </w:pPr>
+      <w:r>
+        <w:t>MATCH(</w:t>
+      </w:r>
+      <w:proofErr w:type="gramStart"/>
+      <w:r>
+        <w:t>c:Conference</w:t>
+      </w:r>
+      <w:proofErr w:type="gramEnd"/>
+      <w:r>
+        <w:t>)-[:HAS]-(e:Edition)&lt;-[:PUBLISHED_IN]-(p:Paper)-[:CITED_BY]-(t:Citation)</w:t>
+      </w:r>
+    </w:p>
+    <w:p>
+      <w:pPr>
+        <w:pStyle w:val="Code"/>
+        <w:framePr w:wrap="around"/>
+      </w:pPr>
+      <w:r>
+        <w:t>WITH c as c, p as p, count(t) as cites</w:t>
+      </w:r>
+    </w:p>
+    <w:p>
+      <w:pPr>
+        <w:pStyle w:val="Code"/>
+        <w:framePr w:wrap="around"/>
+      </w:pPr>
+      <w:r>
+        <w:t>ORDER BY c.name ASC, cites DESC</w:t>
+      </w:r>
+    </w:p>
+    <w:p>
+      <w:pPr>
+        <w:pStyle w:val="Code"/>
+        <w:framePr w:wrap="around"/>
+      </w:pPr>
+      <w:r>
+        <w:t>RETURN c.name as Conference, collect(</w:t>
+      </w:r>
+      <w:proofErr w:type="spellStart"/>
+      <w:proofErr w:type="gramStart"/>
+      <w:r>
+        <w:t>p.title</w:t>
+      </w:r>
+      <w:proofErr w:type="spellEnd"/>
+      <w:proofErr w:type="gramEnd"/>
+      <w:r>
+        <w:t>)[..3] as Most3CitedPapers</w:t>
+      </w:r>
+    </w:p>
+    <w:p>
+      <w:pPr>
         <w:rPr>
           <w:b/>
           <w:bCs/>
         </w:rPr>
+      </w:pPr>
+    </w:p>
+    <w:p>
+      <w:r>
+        <w:rPr>
+          <w:b/>
+          <w:bCs/>
+        </w:rPr>
         <w:t>Query3</w:t>
       </w:r>
       <w:r>
@@ -945,7 +1191,15 @@
         <w:framePr w:wrap="around"/>
       </w:pPr>
       <w:r>
-        <w:t>MATCH(c:Conference)-[:HAS]-&gt;(e:Edition)&lt;-[:PUBLISHED_IN]-(p:Paper)&lt;-[w:WRITES]-(a:Author)</w:t>
+        <w:t>MATCH(</w:t>
+      </w:r>
+      <w:proofErr w:type="gramStart"/>
+      <w:r>
+        <w:t>c:Conference</w:t>
+      </w:r>
+      <w:proofErr w:type="gramEnd"/>
+      <w:r>
+        <w:t>)-[:HAS]-&gt;(e:Edition)&lt;-[:PUBLISHED_IN]-(p:Paper)&lt;-[w:WRITES]-(a:Author)</w:t>
       </w:r>
     </w:p>
     <w:p>
@@ -954,8 +1208,21 @@
         <w:framePr w:wrap="around"/>
       </w:pPr>
       <w:r>
-        <w:t>WITH c as conference, a as author, count(distinct e) as number_of_editions</w:t>
-      </w:r>
+        <w:t xml:space="preserve">WITH c as conference, a as author, </w:t>
+      </w:r>
+      <w:proofErr w:type="gramStart"/>
+      <w:r>
+        <w:t>count(</w:t>
+      </w:r>
+      <w:proofErr w:type="gramEnd"/>
+      <w:r>
+        <w:t xml:space="preserve">distinct e) as </w:t>
+      </w:r>
+      <w:proofErr w:type="spellStart"/>
+      <w:r>
+        <w:t>number_of_editions</w:t>
+      </w:r>
+      <w:proofErr w:type="spellEnd"/>
     </w:p>
     <w:p>
       <w:pPr>
@@ -963,7 +1230,15 @@
         <w:framePr w:wrap="around"/>
       </w:pPr>
       <w:r>
-        <w:t>WHERE number_of_editions &gt;= 4</w:t>
+        <w:t xml:space="preserve">WHERE </w:t>
+      </w:r>
+      <w:proofErr w:type="spellStart"/>
+      <w:r>
+        <w:t>number_of_editions</w:t>
+      </w:r>
+      <w:proofErr w:type="spellEnd"/>
+      <w:r>
+        <w:t xml:space="preserve"> &gt;= 4</w:t>
       </w:r>
     </w:p>
     <w:p>
@@ -983,22 +1258,198 @@
           <w:bCs/>
         </w:rPr>
       </w:pPr>
-      <w:r>
+    </w:p>
+    <w:p>
+      <w:pPr>
         <w:rPr>
           <w:b/>
           <w:bCs/>
         </w:rPr>
-        <w:t>Query 4:</w:t>
-      </w:r>
-      <w:r>
+      </w:pPr>
+    </w:p>
+    <w:p>
+      <w:pPr>
         <w:rPr>
           <w:b/>
           <w:bCs/>
         </w:rPr>
+      </w:pPr>
+    </w:p>
+    <w:p>
+      <w:pPr>
+        <w:rPr>
+          <w:b/>
+          <w:bCs/>
+        </w:rPr>
+      </w:pPr>
+    </w:p>
+    <w:p>
+      <w:bookmarkStart w:id="0" w:name="_GoBack"/>
+      <w:bookmarkEnd w:id="0"/>
+      <w:r>
+        <w:rPr>
+          <w:b/>
+          <w:bCs/>
+        </w:rPr>
+        <w:lastRenderedPageBreak/>
+        <w:t>Query 4:</w:t>
+      </w:r>
+      <w:r>
+        <w:rPr>
+          <w:b/>
+          <w:bCs/>
+        </w:rPr>
         <w:t xml:space="preserve"> </w:t>
       </w:r>
       <w:r>
         <w:t>Find the impact factors of the journals in your graph</w:t>
+      </w:r>
+    </w:p>
+    <w:p>
+      <w:pPr>
+        <w:pStyle w:val="Code"/>
+        <w:framePr w:wrap="around"/>
+      </w:pPr>
+      <w:r>
+        <w:t>Match(</w:t>
+      </w:r>
+      <w:proofErr w:type="spellStart"/>
+      <w:proofErr w:type="gramStart"/>
+      <w:r>
+        <w:t>j:Journal</w:t>
+      </w:r>
+      <w:proofErr w:type="spellEnd"/>
+      <w:proofErr w:type="gramEnd"/>
+      <w:r>
+        <w:t>)</w:t>
+      </w:r>
+    </w:p>
+    <w:p>
+      <w:pPr>
+        <w:pStyle w:val="Code"/>
+        <w:framePr w:wrap="around"/>
+      </w:pPr>
+      <w:r>
+        <w:t>OPTIONAL MATCH (j)-</w:t>
+      </w:r>
+      <w:proofErr w:type="gramStart"/>
+      <w:r>
+        <w:t>[:HAS</w:t>
+      </w:r>
+      <w:proofErr w:type="gramEnd"/>
+      <w:r>
+        <w:t>]-&gt;(</w:t>
+      </w:r>
+      <w:proofErr w:type="spellStart"/>
+      <w:r>
+        <w:t>v:Volume</w:t>
+      </w:r>
+      <w:proofErr w:type="spellEnd"/>
+      <w:r>
+        <w:t>)</w:t>
+      </w:r>
+    </w:p>
+    <w:p>
+      <w:pPr>
+        <w:pStyle w:val="Code"/>
+        <w:framePr w:wrap="around"/>
+      </w:pPr>
+      <w:r>
+        <w:t>OPTIONAL MATCH (v)&lt;-</w:t>
+      </w:r>
+      <w:proofErr w:type="gramStart"/>
+      <w:r>
+        <w:t>[:PUBLISHED</w:t>
+      </w:r>
+      <w:proofErr w:type="gramEnd"/>
+      <w:r>
+        <w:t>_IN]-(</w:t>
+      </w:r>
+      <w:proofErr w:type="spellStart"/>
+      <w:r>
+        <w:t>p:Paper</w:t>
+      </w:r>
+      <w:proofErr w:type="spellEnd"/>
+      <w:r>
+        <w:t>)</w:t>
+      </w:r>
+    </w:p>
+    <w:p>
+      <w:pPr>
+        <w:pStyle w:val="Code"/>
+        <w:framePr w:wrap="around"/>
+      </w:pPr>
+      <w:r>
+        <w:t>OPTIONAL MATCH (p)-</w:t>
+      </w:r>
+      <w:proofErr w:type="gramStart"/>
+      <w:r>
+        <w:t>[:CITED</w:t>
+      </w:r>
+      <w:proofErr w:type="gramEnd"/>
+      <w:r>
+        <w:t>_BY]-&gt;(</w:t>
+      </w:r>
+      <w:proofErr w:type="spellStart"/>
+      <w:r>
+        <w:t>c:Citation</w:t>
+      </w:r>
+      <w:proofErr w:type="spellEnd"/>
+      <w:r>
+        <w:t>)</w:t>
+      </w:r>
+    </w:p>
+    <w:p>
+      <w:pPr>
+        <w:pStyle w:val="Code"/>
+        <w:framePr w:wrap="around"/>
+      </w:pPr>
+      <w:r>
+        <w:t xml:space="preserve">WHERE </w:t>
+      </w:r>
+      <w:proofErr w:type="spellStart"/>
+      <w:proofErr w:type="gramStart"/>
+      <w:r>
+        <w:t>p.year</w:t>
+      </w:r>
+      <w:proofErr w:type="spellEnd"/>
+      <w:proofErr w:type="gramEnd"/>
+      <w:r>
+        <w:t xml:space="preserve"> &gt;= '2018' and </w:t>
+      </w:r>
+      <w:proofErr w:type="spellStart"/>
+      <w:r>
+        <w:t>p.year</w:t>
+      </w:r>
+      <w:proofErr w:type="spellEnd"/>
+      <w:r>
+        <w:t xml:space="preserve"> &lt;= '2019'</w:t>
+      </w:r>
+    </w:p>
+    <w:p>
+      <w:pPr>
+        <w:pStyle w:val="Code"/>
+        <w:framePr w:wrap="around"/>
+      </w:pPr>
+      <w:r>
+        <w:t xml:space="preserve">RETURN j.name as </w:t>
+      </w:r>
+      <w:proofErr w:type="gramStart"/>
+      <w:r>
+        <w:t>Journal,  count</w:t>
+      </w:r>
+      <w:proofErr w:type="gramEnd"/>
+      <w:r>
+        <w:t>(DISTINCT p) as Papers18_19, count(c) as Citations2019, count(c)*1.0/count(DISTINCT p) as IMPACT_FACTOR</w:t>
+      </w:r>
+    </w:p>
+    <w:p>
+      <w:pPr>
+        <w:pStyle w:val="Code"/>
+        <w:framePr w:wrap="around"/>
+      </w:pPr>
+      <w:r>
+        <w:t>ORDER BY IMPACT_FACTOR DESC</w:t>
       </w:r>
     </w:p>
     <w:sectPr>

</xml_diff>

<commit_message>
report ready until chapter C
</commit_message>
<xml_diff>
--- a/Report.docx
+++ b/Report.docx
@@ -2,6 +2,448 @@
 <file path=word/document.xml><?xml version="1.0" encoding="utf-8"?>
 <w:document xmlns:wpc="http://schemas.microsoft.com/office/word/2010/wordprocessingCanvas" xmlns:cx="http://schemas.microsoft.com/office/drawing/2014/chartex" xmlns:cx1="http://schemas.microsoft.com/office/drawing/2015/9/8/chartex" xmlns:cx2="http://schemas.microsoft.com/office/drawing/2015/10/21/chartex" xmlns:cx3="http://schemas.microsoft.com/office/drawing/2016/5/9/chartex" xmlns:cx4="http://schemas.microsoft.com/office/drawing/2016/5/10/chartex" xmlns:cx5="http://schemas.microsoft.com/office/drawing/2016/5/11/chartex" xmlns:cx6="http://schemas.microsoft.com/office/drawing/2016/5/12/chartex" xmlns:cx7="http://schemas.microsoft.com/office/drawing/2016/5/13/chartex" xmlns:cx8="http://schemas.microsoft.com/office/drawing/2016/5/14/chartex" xmlns:mc="http://schemas.openxmlformats.org/markup-compatibility/2006" xmlns:aink="http://schemas.microsoft.com/office/drawing/2016/ink" xmlns:am3d="http://schemas.microsoft.com/office/drawing/2017/model3d" xmlns:o="urn:schemas-microsoft-com:office:office" xmlns:r="http://schemas.openxmlformats.org/officeDocument/2006/relationships" xmlns:m="http://schemas.openxmlformats.org/officeDocument/2006/math" xmlns:v="urn:schemas-microsoft-com:vml" xmlns:wp14="http://schemas.microsoft.com/office/word/2010/wordprocessingDrawing" xmlns:wp="http://schemas.openxmlformats.org/drawingml/2006/wordprocessingDrawing" xmlns:w10="urn:schemas-microsoft-com:office:word" xmlns:w="http://schemas.openxmlformats.org/wordprocessingml/2006/main" xmlns:w14="http://schemas.microsoft.com/office/word/2010/wordml" xmlns:w15="http://schemas.microsoft.com/office/word/2012/wordml" xmlns:w16cid="http://schemas.microsoft.com/office/word/2016/wordml/cid" xmlns:w16se="http://schemas.microsoft.com/office/word/2015/wordml/symex" xmlns:wpg="http://schemas.microsoft.com/office/word/2010/wordprocessingGroup" xmlns:wpi="http://schemas.microsoft.com/office/word/2010/wordprocessingInk" xmlns:wne="http://schemas.microsoft.com/office/word/2006/wordml" xmlns:wps="http://schemas.microsoft.com/office/word/2010/wordprocessingShape" mc:Ignorable="w14 w15 w16se w16cid wp14">
   <w:body>
+    <w:tbl>
+      <w:tblPr>
+        <w:tblStyle w:val="TableGrid"/>
+        <w:tblW w:w="10846" w:type="dxa"/>
+        <w:tblBorders>
+          <w:top w:val="none" w:sz="0" w:space="0" w:color="auto"/>
+          <w:left w:val="none" w:sz="0" w:space="0" w:color="auto"/>
+          <w:bottom w:val="none" w:sz="0" w:space="0" w:color="auto"/>
+          <w:right w:val="none" w:sz="0" w:space="0" w:color="auto"/>
+          <w:insideH w:val="none" w:sz="0" w:space="0" w:color="auto"/>
+          <w:insideV w:val="none" w:sz="0" w:space="0" w:color="auto"/>
+        </w:tblBorders>
+        <w:tblLook w:val="04A0" w:firstRow="1" w:lastRow="0" w:firstColumn="1" w:lastColumn="0" w:noHBand="0" w:noVBand="1"/>
+      </w:tblPr>
+      <w:tblGrid>
+        <w:gridCol w:w="206"/>
+        <w:gridCol w:w="10640"/>
+      </w:tblGrid>
+      <w:tr>
+        <w:trPr>
+          <w:trHeight w:val="14243"/>
+        </w:trPr>
+        <w:tc>
+          <w:tcPr>
+            <w:tcW w:w="206" w:type="dxa"/>
+            <w:shd w:val="clear" w:color="auto" w:fill="ED7D31" w:themeFill="accent2"/>
+            <w:tcMar>
+              <w:left w:w="0" w:type="dxa"/>
+              <w:right w:w="0" w:type="dxa"/>
+            </w:tcMar>
+          </w:tcPr>
+          <w:p>
+            <w:pPr>
+              <w:rPr>
+                <w:color w:val="538135" w:themeColor="accent6" w:themeShade="BF"/>
+              </w:rPr>
+            </w:pPr>
+          </w:p>
+        </w:tc>
+        <w:tc>
+          <w:tcPr>
+            <w:tcW w:w="10640" w:type="dxa"/>
+            <w:shd w:val="clear" w:color="auto" w:fill="auto"/>
+            <w:tcMar>
+              <w:left w:w="0" w:type="dxa"/>
+              <w:right w:w="0" w:type="dxa"/>
+            </w:tcMar>
+            <w:vAlign w:val="center"/>
+          </w:tcPr>
+          <w:p>
+            <w:pPr>
+              <w:jc w:val="center"/>
+              <w:rPr>
+                <w:color w:val="538135" w:themeColor="accent6" w:themeShade="BF"/>
+              </w:rPr>
+            </w:pPr>
+            <w:r>
+              <w:rPr>
+                <w:noProof/>
+                <w:color w:val="538135" w:themeColor="accent6" w:themeShade="BF"/>
+              </w:rPr>
+              <mc:AlternateContent>
+                <mc:Choice Requires="wpg">
+                  <w:drawing>
+                    <wp:inline distT="0" distB="0" distL="0" distR="0" wp14:anchorId="70E510BB" wp14:editId="36DA17E4">
+                      <wp:extent cx="5224107" cy="5865552"/>
+                      <wp:effectExtent l="0" t="0" r="0" b="1905"/>
+                      <wp:docPr id="1" name="Group 1" descr="colorful round shapes"/>
+                      <wp:cNvGraphicFramePr/>
+                      <a:graphic xmlns:a="http://schemas.openxmlformats.org/drawingml/2006/main">
+                        <a:graphicData uri="http://schemas.microsoft.com/office/word/2010/wordprocessingGroup">
+                          <wpg:wgp>
+                            <wpg:cNvGrpSpPr/>
+                            <wpg:grpSpPr>
+                              <a:xfrm>
+                                <a:off x="0" y="0"/>
+                                <a:ext cx="5224107" cy="5865552"/>
+                                <a:chOff x="0" y="0"/>
+                                <a:chExt cx="5224107" cy="5865552"/>
+                              </a:xfrm>
+                            </wpg:grpSpPr>
+                            <wps:wsp>
+                              <wps:cNvPr id="171" name="Oval 171"/>
+                              <wps:cNvSpPr/>
+                              <wps:spPr>
+                                <a:xfrm>
+                                  <a:off x="0" y="0"/>
+                                  <a:ext cx="3876675" cy="3876675"/>
+                                </a:xfrm>
+                                <a:prstGeom prst="ellipse">
+                                  <a:avLst/>
+                                </a:prstGeom>
+                                <a:solidFill>
+                                  <a:schemeClr val="accent5">
+                                    <a:alpha val="67000"/>
+                                  </a:schemeClr>
+                                </a:solidFill>
+                                <a:ln>
+                                  <a:noFill/>
+                                </a:ln>
+                              </wps:spPr>
+                              <wps:style>
+                                <a:lnRef idx="2">
+                                  <a:schemeClr val="accent1">
+                                    <a:shade val="50000"/>
+                                  </a:schemeClr>
+                                </a:lnRef>
+                                <a:fillRef idx="1">
+                                  <a:schemeClr val="accent1"/>
+                                </a:fillRef>
+                                <a:effectRef idx="0">
+                                  <a:schemeClr val="accent1"/>
+                                </a:effectRef>
+                                <a:fontRef idx="minor">
+                                  <a:schemeClr val="lt1"/>
+                                </a:fontRef>
+                              </wps:style>
+                              <wps:txbx>
+                                <w:txbxContent>
+                                  <w:p>
+                                    <w:pPr>
+                                      <w:pStyle w:val="Heading1"/>
+                                      <w:rPr>
+                                        <w:color w:val="44546A" w:themeColor="text2"/>
+                                        <w:sz w:val="44"/>
+                                        <w:szCs w:val="44"/>
+                                      </w:rPr>
+                                    </w:pPr>
+                                    <w:r>
+                                      <w:rPr>
+                                        <w:color w:val="44546A" w:themeColor="text2"/>
+                                        <w:sz w:val="44"/>
+                                        <w:szCs w:val="44"/>
+                                      </w:rPr>
+                                      <w:t>Semantic Data Management</w:t>
+                                    </w:r>
+                                  </w:p>
+                                  <w:p>
+                                    <w:pPr>
+                                      <w:pStyle w:val="Heading1"/>
+                                      <w:rPr>
+                                        <w:sz w:val="44"/>
+                                        <w:szCs w:val="44"/>
+                                      </w:rPr>
+                                    </w:pPr>
+                                    <w:r>
+                                      <w:rPr>
+                                        <w:rStyle w:val="Heading2Char"/>
+                                        <w:color w:val="44546A" w:themeColor="text2"/>
+                                        <w:sz w:val="36"/>
+                                        <w:szCs w:val="36"/>
+                                      </w:rPr>
+                                      <w:t>Property Graph Lab</w:t>
+                                    </w:r>
+                                  </w:p>
+                                  <w:p/>
+                                </w:txbxContent>
+                              </wps:txbx>
+                              <wps:bodyPr rot="0" spcFirstLastPara="0" vertOverflow="overflow" horzOverflow="overflow" vert="horz" wrap="square" lIns="91440" tIns="45720" rIns="91440" bIns="45720" numCol="1" spcCol="0" rtlCol="0" fromWordArt="0" anchor="ctr" anchorCtr="0" forceAA="0" compatLnSpc="1">
+                                <a:prstTxWarp prst="textNoShape">
+                                  <a:avLst/>
+                                </a:prstTxWarp>
+                                <a:noAutofit/>
+                              </wps:bodyPr>
+                            </wps:wsp>
+                            <wps:wsp>
+                              <wps:cNvPr id="172" name="Oval 172"/>
+                              <wps:cNvSpPr/>
+                              <wps:spPr>
+                                <a:xfrm>
+                                  <a:off x="1937982" y="2579427"/>
+                                  <a:ext cx="3286125" cy="3286125"/>
+                                </a:xfrm>
+                                <a:prstGeom prst="ellipse">
+                                  <a:avLst/>
+                                </a:prstGeom>
+                                <a:solidFill>
+                                  <a:schemeClr val="accent2">
+                                    <a:alpha val="65000"/>
+                                  </a:schemeClr>
+                                </a:solidFill>
+                                <a:ln>
+                                  <a:noFill/>
+                                </a:ln>
+                              </wps:spPr>
+                              <wps:style>
+                                <a:lnRef idx="2">
+                                  <a:schemeClr val="accent1">
+                                    <a:shade val="50000"/>
+                                  </a:schemeClr>
+                                </a:lnRef>
+                                <a:fillRef idx="1">
+                                  <a:schemeClr val="accent1"/>
+                                </a:fillRef>
+                                <a:effectRef idx="0">
+                                  <a:schemeClr val="accent1"/>
+                                </a:effectRef>
+                                <a:fontRef idx="minor">
+                                  <a:schemeClr val="lt1"/>
+                                </a:fontRef>
+                              </wps:style>
+                              <wps:txbx>
+                                <w:txbxContent>
+                                  <w:p>
+                                    <w:pPr>
+                                      <w:pStyle w:val="Heading3"/>
+                                      <w:spacing w:before="0"/>
+                                      <w:rPr>
+                                        <w:color w:val="000000" w:themeColor="text1"/>
+                                        <w:sz w:val="32"/>
+                                        <w:szCs w:val="32"/>
+                                      </w:rPr>
+                                    </w:pPr>
+                                    <w:r>
+                                      <w:rPr>
+                                        <w:b/>
+                                        <w:bCs/>
+                                        <w:color w:val="000000" w:themeColor="text1"/>
+                                        <w:sz w:val="32"/>
+                                        <w:szCs w:val="32"/>
+                                      </w:rPr>
+                                      <w:t>Team members</w:t>
+                                    </w:r>
+                                  </w:p>
+                                  <w:p>
+                                    <w:pPr>
+                                      <w:pStyle w:val="Heading3"/>
+                                      <w:spacing w:before="0"/>
+                                      <w:rPr>
+                                        <w:color w:val="000000" w:themeColor="text1"/>
+                                        <w:sz w:val="32"/>
+                                        <w:szCs w:val="32"/>
+                                      </w:rPr>
+                                    </w:pPr>
+                                    <w:r>
+                                      <w:rPr>
+                                        <w:color w:val="000000" w:themeColor="text1"/>
+                                        <w:sz w:val="32"/>
+                                        <w:szCs w:val="32"/>
+                                      </w:rPr>
+                                      <w:t xml:space="preserve">Ali </w:t>
+                                    </w:r>
+                                    <w:proofErr w:type="spellStart"/>
+                                    <w:r>
+                                      <w:rPr>
+                                        <w:color w:val="000000" w:themeColor="text1"/>
+                                        <w:sz w:val="32"/>
+                                        <w:szCs w:val="32"/>
+                                      </w:rPr>
+                                      <w:t>Arous</w:t>
+                                    </w:r>
+                                    <w:proofErr w:type="spellEnd"/>
+                                  </w:p>
+                                  <w:p>
+                                    <w:pPr>
+                                      <w:pStyle w:val="Heading3"/>
+                                      <w:spacing w:before="0"/>
+                                      <w:rPr>
+                                        <w:color w:val="000000" w:themeColor="text1"/>
+                                        <w:sz w:val="32"/>
+                                        <w:szCs w:val="32"/>
+                                      </w:rPr>
+                                    </w:pPr>
+                                    <w:r>
+                                      <w:rPr>
+                                        <w:color w:val="000000" w:themeColor="text1"/>
+                                        <w:sz w:val="32"/>
+                                        <w:szCs w:val="32"/>
+                                      </w:rPr>
+                                      <w:t xml:space="preserve">Dimitrios </w:t>
+                                    </w:r>
+                                    <w:proofErr w:type="spellStart"/>
+                                    <w:r>
+                                      <w:rPr>
+                                        <w:color w:val="000000" w:themeColor="text1"/>
+                                        <w:sz w:val="32"/>
+                                        <w:szCs w:val="32"/>
+                                      </w:rPr>
+                                      <w:t>Tsesmelis</w:t>
+                                    </w:r>
+                                    <w:proofErr w:type="spellEnd"/>
+                                  </w:p>
+                                </w:txbxContent>
+                              </wps:txbx>
+                              <wps:bodyPr rot="0" spcFirstLastPara="0" vertOverflow="overflow" horzOverflow="overflow" vert="horz" wrap="square" lIns="91440" tIns="45720" rIns="91440" bIns="45720" numCol="1" spcCol="0" rtlCol="0" fromWordArt="0" anchor="ctr" anchorCtr="0" forceAA="0" compatLnSpc="1">
+                                <a:prstTxWarp prst="textNoShape">
+                                  <a:avLst/>
+                                </a:prstTxWarp>
+                                <a:noAutofit/>
+                              </wps:bodyPr>
+                            </wps:wsp>
+                          </wpg:wgp>
+                        </a:graphicData>
+                      </a:graphic>
+                    </wp:inline>
+                  </w:drawing>
+                </mc:Choice>
+                <mc:Fallback>
+                  <w:pict>
+                    <v:group w14:anchorId="70E510BB" id="Group 1" o:spid="_x0000_s1026" alt="colorful round shapes" style="width:411.35pt;height:461.85pt;mso-position-horizontal-relative:char;mso-position-vertical-relative:line" coordsize="52241,58655" o:gfxdata="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">
+                      <v:oval id="Oval 171" o:spid="_x0000_s1027" style="position:absolute;width:38766;height:38766;visibility:visible;mso-wrap-style:square;v-text-anchor:middle" o:gfxdata="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" fillcolor="#5b9bd5 [3208]" stroked="f" strokeweight="1pt">
+                        <v:fill opacity="43947f"/>
+                        <v:stroke joinstyle="miter"/>
+                        <v:textbox>
+                          <w:txbxContent>
+                            <w:p>
+                              <w:pPr>
+                                <w:pStyle w:val="Heading1"/>
+                                <w:rPr>
+                                  <w:color w:val="44546A" w:themeColor="text2"/>
+                                  <w:sz w:val="44"/>
+                                  <w:szCs w:val="44"/>
+                                </w:rPr>
+                              </w:pPr>
+                              <w:r>
+                                <w:rPr>
+                                  <w:color w:val="44546A" w:themeColor="text2"/>
+                                  <w:sz w:val="44"/>
+                                  <w:szCs w:val="44"/>
+                                </w:rPr>
+                                <w:t>Semantic Data Management</w:t>
+                              </w:r>
+                            </w:p>
+                            <w:p>
+                              <w:pPr>
+                                <w:pStyle w:val="Heading1"/>
+                                <w:rPr>
+                                  <w:sz w:val="44"/>
+                                  <w:szCs w:val="44"/>
+                                </w:rPr>
+                              </w:pPr>
+                              <w:r>
+                                <w:rPr>
+                                  <w:rStyle w:val="Heading2Char"/>
+                                  <w:color w:val="44546A" w:themeColor="text2"/>
+                                  <w:sz w:val="36"/>
+                                  <w:szCs w:val="36"/>
+                                </w:rPr>
+                                <w:t>Property Graph Lab</w:t>
+                              </w:r>
+                            </w:p>
+                            <w:p/>
+                          </w:txbxContent>
+                        </v:textbox>
+                      </v:oval>
+                      <v:oval id="Oval 172" o:spid="_x0000_s1028" style="position:absolute;left:19379;top:25794;width:32862;height:32861;visibility:visible;mso-wrap-style:square;v-text-anchor:middle" o:gfxdata="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" fillcolor="#ed7d31 [3205]" stroked="f" strokeweight="1pt">
+                        <v:fill opacity="42662f"/>
+                        <v:stroke joinstyle="miter"/>
+                        <v:textbox>
+                          <w:txbxContent>
+                            <w:p>
+                              <w:pPr>
+                                <w:pStyle w:val="Heading3"/>
+                                <w:spacing w:before="0"/>
+                                <w:rPr>
+                                  <w:color w:val="000000" w:themeColor="text1"/>
+                                  <w:sz w:val="32"/>
+                                  <w:szCs w:val="32"/>
+                                </w:rPr>
+                              </w:pPr>
+                              <w:r>
+                                <w:rPr>
+                                  <w:b/>
+                                  <w:bCs/>
+                                  <w:color w:val="000000" w:themeColor="text1"/>
+                                  <w:sz w:val="32"/>
+                                  <w:szCs w:val="32"/>
+                                </w:rPr>
+                                <w:t>Team members</w:t>
+                              </w:r>
+                            </w:p>
+                            <w:p>
+                              <w:pPr>
+                                <w:pStyle w:val="Heading3"/>
+                                <w:spacing w:before="0"/>
+                                <w:rPr>
+                                  <w:color w:val="000000" w:themeColor="text1"/>
+                                  <w:sz w:val="32"/>
+                                  <w:szCs w:val="32"/>
+                                </w:rPr>
+                              </w:pPr>
+                              <w:r>
+                                <w:rPr>
+                                  <w:color w:val="000000" w:themeColor="text1"/>
+                                  <w:sz w:val="32"/>
+                                  <w:szCs w:val="32"/>
+                                </w:rPr>
+                                <w:t xml:space="preserve">Ali </w:t>
+                              </w:r>
+                              <w:proofErr w:type="spellStart"/>
+                              <w:r>
+                                <w:rPr>
+                                  <w:color w:val="000000" w:themeColor="text1"/>
+                                  <w:sz w:val="32"/>
+                                  <w:szCs w:val="32"/>
+                                </w:rPr>
+                                <w:t>Arous</w:t>
+                              </w:r>
+                              <w:proofErr w:type="spellEnd"/>
+                            </w:p>
+                            <w:p>
+                              <w:pPr>
+                                <w:pStyle w:val="Heading3"/>
+                                <w:spacing w:before="0"/>
+                                <w:rPr>
+                                  <w:color w:val="000000" w:themeColor="text1"/>
+                                  <w:sz w:val="32"/>
+                                  <w:szCs w:val="32"/>
+                                </w:rPr>
+                              </w:pPr>
+                              <w:r>
+                                <w:rPr>
+                                  <w:color w:val="000000" w:themeColor="text1"/>
+                                  <w:sz w:val="32"/>
+                                  <w:szCs w:val="32"/>
+                                </w:rPr>
+                                <w:t xml:space="preserve">Dimitrios </w:t>
+                              </w:r>
+                              <w:proofErr w:type="spellStart"/>
+                              <w:r>
+                                <w:rPr>
+                                  <w:color w:val="000000" w:themeColor="text1"/>
+                                  <w:sz w:val="32"/>
+                                  <w:szCs w:val="32"/>
+                                </w:rPr>
+                                <w:t>Tsesmelis</w:t>
+                              </w:r>
+                              <w:proofErr w:type="spellEnd"/>
+                            </w:p>
+                          </w:txbxContent>
+                        </v:textbox>
+                      </v:oval>
+                      <w10:anchorlock/>
+                    </v:group>
+                  </w:pict>
+                </mc:Fallback>
+              </mc:AlternateContent>
+            </w:r>
+          </w:p>
+        </w:tc>
+      </w:tr>
+    </w:tbl>
     <w:p>
       <w:pPr>
         <w:pStyle w:val="Heading1"/>
@@ -22,6 +464,7 @@
           <w:sz w:val="34"/>
           <w:szCs w:val="34"/>
         </w:rPr>
+        <w:lastRenderedPageBreak/>
         <w:t>Modeling, Loading, Evolving</w:t>
       </w:r>
     </w:p>
@@ -59,7 +502,7 @@
                     </pic:cNvPicPr>
                   </pic:nvPicPr>
                   <pic:blipFill>
-                    <a:blip r:embed="rId7">
+                    <a:blip r:embed="rId8">
                       <a:extLst>
                         <a:ext uri="{28A0092B-C50C-407E-A947-70E740481C1C}">
                           <a14:useLocalDpi xmlns:a14="http://schemas.microsoft.com/office/drawing/2010/main" val="0"/>
@@ -214,9 +657,9 @@
         <w:t xml:space="preserve"> edge from Paper to Paper. However, while loading the data, we realized that the dataset did not provide the information of which Paper cited each paper. The only information available was that a Paper is cited. That is why we have a separated node for Cite, which is linked to the Paper.</w:t>
       </w:r>
     </w:p>
-    <w:p/>
-    <w:p>
-      <w:pPr>
+    <w:p>
+      <w:pPr>
+        <w:pStyle w:val="Heading2"/>
         <w:rPr>
           <w:b/>
           <w:bCs/>
@@ -226,35 +669,14 @@
       </w:pPr>
       <w:r>
         <w:rPr>
-          <w:sz w:val="24"/>
-          <w:szCs w:val="24"/>
           <w:lang w:val="en-US"/>
         </w:rPr>
         <w:t>A.2. Instantiating/Loading</w:t>
       </w:r>
-      <w:r>
-        <w:rPr>
-          <w:sz w:val="24"/>
-          <w:szCs w:val="24"/>
-          <w:lang w:val="en-US"/>
-        </w:rPr>
-        <w:t>:</w:t>
-      </w:r>
-    </w:p>
-    <w:p>
-      <w:r>
-        <w:t xml:space="preserve">Since there was a real dataset available (i.e. DBLP), we decided to use it for our data loading task, in order to keep our data as realistic as possible. In the same context, instead of working on the sample CSV files included in the ZIP file pointed to which from the Lab assignment, and generating </w:t>
-      </w:r>
-      <w:r>
-        <w:t>artificial</w:t>
-      </w:r>
-      <w:r>
-        <w:t xml:space="preserve"> data to complete our model, we decided to go for real data whenever possible and data was available for the task.</w:t>
-      </w:r>
-    </w:p>
-    <w:p>
-      <w:r>
-        <w:t xml:space="preserve">As </w:t>
+    </w:p>
+    <w:p>
+      <w:r>
+        <w:t xml:space="preserve">Since there was a real dataset available (i.e. DBLP), we decided to use it for our data loading task, in order to keep our data as realistic as possible. As </w:t>
       </w:r>
       <w:r>
         <w:t>DBLP publishes</w:t>
@@ -271,7 +693,7 @@
       <w:r>
         <w:br/>
       </w:r>
-      <w:hyperlink r:id="rId8" w:history="1">
+      <w:hyperlink r:id="rId9" w:history="1">
         <w:r>
           <w:rPr>
             <w:rStyle w:val="Hyperlink"/>
@@ -369,7 +791,7 @@
         <w:t>Proceedings.csv</w:t>
       </w:r>
       <w:r>
-        <w:t xml:space="preserve"> files which represented the inputs for the Cypher bulk loading script. The relationship between Edition and Conference was created on the fly following each Edition node’s creation.</w:t>
+        <w:t xml:space="preserve"> files. The relationship between Edition and Conference was created on the fly following each Edition node’s creation.</w:t>
       </w:r>
     </w:p>
     <w:p>
@@ -385,7 +807,6 @@
           <w:b/>
           <w:bCs/>
         </w:rPr>
-        <w:lastRenderedPageBreak/>
         <w:t xml:space="preserve">output_inproceedings.csv: </w:t>
       </w:r>
       <w:r>
@@ -415,34 +836,37 @@
         <w:t xml:space="preserve"> (10000 records)</w:t>
       </w:r>
       <w:r>
-        <w:t xml:space="preserve"> representing conference papers and their relationships to editions. We also extracted part of </w:t>
+        <w:t xml:space="preserve"> representing conference papers and their relationships to editions</w:t>
+      </w:r>
+      <w:r>
+        <w:t xml:space="preserve"> and </w:t>
       </w:r>
       <w:r>
         <w:rPr>
           <w:i/>
           <w:iCs/>
         </w:rPr>
-        <w:t>Authors.csv</w:t>
+        <w:t>Edition_Paper_Author.csv</w:t>
+      </w:r>
+      <w:r>
+        <w:t xml:space="preserve">. We also extracted part of </w:t>
       </w:r>
       <w:r>
         <w:rPr>
           <w:i/>
           <w:iCs/>
         </w:rPr>
-        <w:t xml:space="preserve"> (25000 records) </w:t>
-      </w:r>
-      <w:r>
-        <w:t xml:space="preserve">from this file, spanning the authors who wrote conference papers. Lastly the relationship file </w:t>
+        <w:t>Authors.csv</w:t>
       </w:r>
       <w:r>
         <w:rPr>
           <w:i/>
           <w:iCs/>
         </w:rPr>
-        <w:t>Edition_Paper_Author.csv</w:t>
-      </w:r>
-      <w:r>
-        <w:t xml:space="preserve"> was also extracted from here.</w:t>
+        <w:t xml:space="preserve"> (25000 records) </w:t>
+      </w:r>
+      <w:r>
+        <w:t>from this file, spanning the authors who wrote conference papers.</w:t>
       </w:r>
     </w:p>
     <w:p>
@@ -549,7 +973,11 @@
         <w:t xml:space="preserve">Authors.csv. </w:t>
       </w:r>
       <w:r>
-        <w:t>Taking all this information from this file, helped us store only the journals and its volumes that have published papers which was more meaningful to our model for the next tasks.</w:t>
+        <w:t xml:space="preserve">Taking all this information from this file, helped us store only the journals and its </w:t>
+      </w:r>
+      <w:r>
+        <w:lastRenderedPageBreak/>
+        <w:t>volumes that have published papers which was more meaningful to our model for the next tasks.</w:t>
       </w:r>
     </w:p>
     <w:p>
@@ -618,13 +1046,7 @@
         <w:t xml:space="preserve">Keyword.csv: </w:t>
       </w:r>
       <w:r>
-        <w:t xml:space="preserve">this file contains keywords for 10000 papers, storing two most important keywords for each paper. Before loading this file, a Cypher </w:t>
-      </w:r>
-      <w:r>
-        <w:t>initialization</w:t>
-      </w:r>
-      <w:r>
-        <w:t xml:space="preserve"> script was used to create a set of 12 keyword nodes. The assignment of keywords to papers was done randomly in a Python script.</w:t>
+        <w:t>this file contains keywords for 10000 papers, storing two most important keywords for each paper. The assignment of keywords to papers was done randomly in a Python script.</w:t>
       </w:r>
     </w:p>
     <w:p>
@@ -655,14 +1077,71 @@
       <w:r>
         <w:t xml:space="preserve"> is that no paper can be assigned more than 3 reviewers, and a reviewer can not be assigned a paper he authored. This was all achieved in a Python script.</w:t>
       </w:r>
-    </w:p>
-    <w:p>
-      <w:pPr>
-        <w:pStyle w:val="Heading2"/>
-        <w:rPr>
-          <w:lang w:val="en-US"/>
-        </w:rPr>
-      </w:pPr>
+      <w:bookmarkStart w:id="0" w:name="_GoBack"/>
+      <w:bookmarkEnd w:id="0"/>
+    </w:p>
+    <w:p>
+      <w:pPr>
+        <w:pStyle w:val="ListParagraph"/>
+        <w:rPr>
+          <w:b/>
+          <w:bCs/>
+        </w:rPr>
+      </w:pPr>
+      <w:r>
+        <w:rPr>
+          <w:b/>
+          <w:bCs/>
+        </w:rPr>
+        <w:t>The</w:t>
+      </w:r>
+      <w:r>
+        <w:rPr>
+          <w:b/>
+          <w:bCs/>
+        </w:rPr>
+        <w:t xml:space="preserve"> used</w:t>
+      </w:r>
+      <w:r>
+        <w:rPr>
+          <w:b/>
+          <w:bCs/>
+        </w:rPr>
+        <w:t xml:space="preserve"> dataset can be found </w:t>
+      </w:r>
+      <w:hyperlink r:id="rId10" w:history="1">
+        <w:r>
+          <w:rPr>
+            <w:rStyle w:val="Hyperlink"/>
+            <w:b/>
+            <w:bCs/>
+          </w:rPr>
+          <w:t>he</w:t>
+        </w:r>
+        <w:r>
+          <w:rPr>
+            <w:rStyle w:val="Hyperlink"/>
+            <w:b/>
+            <w:bCs/>
+          </w:rPr>
+          <w:t>r</w:t>
+        </w:r>
+        <w:r>
+          <w:rPr>
+            <w:rStyle w:val="Hyperlink"/>
+            <w:b/>
+            <w:bCs/>
+          </w:rPr>
+          <w:t>e</w:t>
+        </w:r>
+      </w:hyperlink>
+      <w:r>
+        <w:rPr>
+          <w:b/>
+          <w:bCs/>
+        </w:rPr>
+        <w:t>.</w:t>
+      </w:r>
     </w:p>
     <w:p>
       <w:pPr>
@@ -707,7 +1186,7 @@
                     </pic:cNvPicPr>
                   </pic:nvPicPr>
                   <pic:blipFill>
-                    <a:blip r:embed="rId9" cstate="print">
+                    <a:blip r:embed="rId11" cstate="print">
                       <a:extLst>
                         <a:ext uri="{28A0092B-C50C-407E-A947-70E740481C1C}">
                           <a14:useLocalDpi xmlns:a14="http://schemas.microsoft.com/office/drawing/2010/main" val="0"/>
@@ -816,16 +1295,42 @@
         <w:rPr>
           <w:lang w:val="en-US"/>
         </w:rPr>
+        <w:lastRenderedPageBreak/>
         <w:t>Querying</w:t>
       </w:r>
     </w:p>
     <w:p>
-      <w:r>
+      <w:pPr>
         <w:rPr>
           <w:b/>
           <w:bCs/>
           <w:lang w:val="en-US"/>
         </w:rPr>
+      </w:pPr>
+      <w:r>
+        <w:rPr>
+          <w:b/>
+          <w:bCs/>
+          <w:lang w:val="en-US"/>
+        </w:rPr>
+        <w:t>All these queries can be also found inside our Application.py file</w:t>
+      </w:r>
+      <w:r>
+        <w:rPr>
+          <w:b/>
+          <w:bCs/>
+          <w:lang w:val="en-US"/>
+        </w:rPr>
+        <w:t>.</w:t>
+      </w:r>
+    </w:p>
+    <w:p>
+      <w:r>
+        <w:rPr>
+          <w:b/>
+          <w:bCs/>
+          <w:lang w:val="en-US"/>
+        </w:rPr>
         <w:t>Query1:</w:t>
       </w:r>
       <w:r>
@@ -845,35 +1350,66 @@
       <w:pPr>
         <w:pStyle w:val="Code"/>
         <w:framePr w:wrap="around"/>
-      </w:pPr>
-      <w:r>
-        <w:lastRenderedPageBreak/>
+        <w:rPr>
+          <w:sz w:val="16"/>
+          <w:szCs w:val="18"/>
+        </w:rPr>
+      </w:pPr>
+      <w:r>
+        <w:rPr>
+          <w:sz w:val="16"/>
+          <w:szCs w:val="18"/>
+        </w:rPr>
         <w:t>MATCH(</w:t>
       </w:r>
       <w:proofErr w:type="spellStart"/>
       <w:proofErr w:type="gramStart"/>
       <w:r>
+        <w:rPr>
+          <w:sz w:val="16"/>
+          <w:szCs w:val="18"/>
+        </w:rPr>
         <w:t>a:Author</w:t>
       </w:r>
       <w:proofErr w:type="spellEnd"/>
       <w:proofErr w:type="gramEnd"/>
       <w:r>
+        <w:rPr>
+          <w:sz w:val="16"/>
+          <w:szCs w:val="18"/>
+        </w:rPr>
         <w:t>)-[:WRITES]-&gt;(</w:t>
       </w:r>
       <w:proofErr w:type="spellStart"/>
       <w:r>
+        <w:rPr>
+          <w:sz w:val="16"/>
+          <w:szCs w:val="18"/>
+        </w:rPr>
         <w:t>p:Paper</w:t>
       </w:r>
       <w:proofErr w:type="spellEnd"/>
       <w:r>
+        <w:rPr>
+          <w:sz w:val="16"/>
+          <w:szCs w:val="18"/>
+        </w:rPr>
         <w:t>)-[:CITED_BY]-&gt;(</w:t>
       </w:r>
       <w:proofErr w:type="spellStart"/>
       <w:r>
+        <w:rPr>
+          <w:sz w:val="16"/>
+          <w:szCs w:val="18"/>
+        </w:rPr>
         <w:t>c:Citation</w:t>
       </w:r>
       <w:proofErr w:type="spellEnd"/>
       <w:r>
+        <w:rPr>
+          <w:sz w:val="16"/>
+          <w:szCs w:val="18"/>
+        </w:rPr>
         <w:t>)</w:t>
       </w:r>
     </w:p>
@@ -881,20 +1417,40 @@
       <w:pPr>
         <w:pStyle w:val="Code"/>
         <w:framePr w:wrap="around"/>
-      </w:pPr>
-      <w:r>
+        <w:rPr>
+          <w:sz w:val="16"/>
+          <w:szCs w:val="18"/>
+        </w:rPr>
+      </w:pPr>
+      <w:r>
+        <w:rPr>
+          <w:sz w:val="16"/>
+          <w:szCs w:val="18"/>
+        </w:rPr>
         <w:t xml:space="preserve">WITH a as authors, </w:t>
       </w:r>
       <w:proofErr w:type="spellStart"/>
       <w:r>
+        <w:rPr>
+          <w:sz w:val="16"/>
+          <w:szCs w:val="18"/>
+        </w:rPr>
         <w:t>p.key</w:t>
       </w:r>
       <w:proofErr w:type="spellEnd"/>
       <w:r>
+        <w:rPr>
+          <w:sz w:val="16"/>
+          <w:szCs w:val="18"/>
+        </w:rPr>
         <w:t xml:space="preserve"> as papers, count(c) as </w:t>
       </w:r>
       <w:proofErr w:type="spellStart"/>
       <w:r>
+        <w:rPr>
+          <w:sz w:val="16"/>
+          <w:szCs w:val="18"/>
+        </w:rPr>
         <w:t>number_of_citations</w:t>
       </w:r>
       <w:proofErr w:type="spellEnd"/>
@@ -903,16 +1459,32 @@
       <w:pPr>
         <w:pStyle w:val="Code"/>
         <w:framePr w:wrap="around"/>
-      </w:pPr>
-      <w:r>
+        <w:rPr>
+          <w:sz w:val="16"/>
+          <w:szCs w:val="18"/>
+        </w:rPr>
+      </w:pPr>
+      <w:r>
+        <w:rPr>
+          <w:sz w:val="16"/>
+          <w:szCs w:val="18"/>
+        </w:rPr>
         <w:t xml:space="preserve">ORDER BY </w:t>
       </w:r>
       <w:proofErr w:type="spellStart"/>
       <w:r>
+        <w:rPr>
+          <w:sz w:val="16"/>
+          <w:szCs w:val="18"/>
+        </w:rPr>
         <w:t>number_of_citations</w:t>
       </w:r>
       <w:proofErr w:type="spellEnd"/>
       <w:r>
+        <w:rPr>
+          <w:sz w:val="16"/>
+          <w:szCs w:val="18"/>
+        </w:rPr>
         <w:t xml:space="preserve"> DESC</w:t>
       </w:r>
     </w:p>
@@ -920,20 +1492,40 @@
       <w:pPr>
         <w:pStyle w:val="Code"/>
         <w:framePr w:wrap="around"/>
-      </w:pPr>
-      <w:r>
+        <w:rPr>
+          <w:sz w:val="16"/>
+          <w:szCs w:val="18"/>
+        </w:rPr>
+      </w:pPr>
+      <w:r>
+        <w:rPr>
+          <w:sz w:val="16"/>
+          <w:szCs w:val="18"/>
+        </w:rPr>
         <w:t>WITH authors as authors, collect(</w:t>
       </w:r>
       <w:proofErr w:type="spellStart"/>
       <w:r>
+        <w:rPr>
+          <w:sz w:val="16"/>
+          <w:szCs w:val="18"/>
+        </w:rPr>
         <w:t>number_of_citations</w:t>
       </w:r>
       <w:proofErr w:type="spellEnd"/>
       <w:r>
+        <w:rPr>
+          <w:sz w:val="16"/>
+          <w:szCs w:val="18"/>
+        </w:rPr>
         <w:t xml:space="preserve">) as </w:t>
       </w:r>
       <w:proofErr w:type="spellStart"/>
       <w:r>
+        <w:rPr>
+          <w:sz w:val="16"/>
+          <w:szCs w:val="18"/>
+        </w:rPr>
         <w:t>citations_list</w:t>
       </w:r>
       <w:proofErr w:type="spellEnd"/>
@@ -942,20 +1534,40 @@
       <w:pPr>
         <w:pStyle w:val="Code"/>
         <w:framePr w:wrap="around"/>
-      </w:pPr>
-      <w:r>
+        <w:rPr>
+          <w:sz w:val="16"/>
+          <w:szCs w:val="18"/>
+        </w:rPr>
+      </w:pPr>
+      <w:r>
+        <w:rPr>
+          <w:sz w:val="16"/>
+          <w:szCs w:val="18"/>
+        </w:rPr>
         <w:t xml:space="preserve">WITH authors as authors, </w:t>
       </w:r>
       <w:proofErr w:type="spellStart"/>
       <w:r>
+        <w:rPr>
+          <w:sz w:val="16"/>
+          <w:szCs w:val="18"/>
+        </w:rPr>
         <w:t>citations_list</w:t>
       </w:r>
       <w:proofErr w:type="spellEnd"/>
       <w:r>
+        <w:rPr>
+          <w:sz w:val="16"/>
+          <w:szCs w:val="18"/>
+        </w:rPr>
         <w:t xml:space="preserve"> AS </w:t>
       </w:r>
       <w:proofErr w:type="spellStart"/>
       <w:r>
+        <w:rPr>
+          <w:sz w:val="16"/>
+          <w:szCs w:val="18"/>
+        </w:rPr>
         <w:t>citations_list</w:t>
       </w:r>
       <w:proofErr w:type="spellEnd"/>
@@ -964,28 +1576,56 @@
       <w:pPr>
         <w:pStyle w:val="Code"/>
         <w:framePr w:wrap="around"/>
-      </w:pPr>
-      <w:r>
+        <w:rPr>
+          <w:sz w:val="16"/>
+          <w:szCs w:val="18"/>
+        </w:rPr>
+      </w:pPr>
+      <w:r>
+        <w:rPr>
+          <w:sz w:val="16"/>
+          <w:szCs w:val="18"/>
+        </w:rPr>
         <w:t>UNWIND range(</w:t>
       </w:r>
       <w:proofErr w:type="gramStart"/>
       <w:r>
+        <w:rPr>
+          <w:sz w:val="16"/>
+          <w:szCs w:val="18"/>
+        </w:rPr>
         <w:t>0,size</w:t>
       </w:r>
       <w:proofErr w:type="gramEnd"/>
       <w:r>
+        <w:rPr>
+          <w:sz w:val="16"/>
+          <w:szCs w:val="18"/>
+        </w:rPr>
         <w:t>(</w:t>
       </w:r>
       <w:proofErr w:type="spellStart"/>
       <w:r>
+        <w:rPr>
+          <w:sz w:val="16"/>
+          <w:szCs w:val="18"/>
+        </w:rPr>
         <w:t>citations_list</w:t>
       </w:r>
       <w:proofErr w:type="spellEnd"/>
       <w:r>
+        <w:rPr>
+          <w:sz w:val="16"/>
+          <w:szCs w:val="18"/>
+        </w:rPr>
         <w:t xml:space="preserve">)-1) as </w:t>
       </w:r>
       <w:proofErr w:type="spellStart"/>
       <w:r>
+        <w:rPr>
+          <w:sz w:val="16"/>
+          <w:szCs w:val="18"/>
+        </w:rPr>
         <w:t>l_index</w:t>
       </w:r>
       <w:proofErr w:type="spellEnd"/>
@@ -994,8 +1634,16 @@
       <w:pPr>
         <w:pStyle w:val="Code"/>
         <w:framePr w:wrap="around"/>
-      </w:pPr>
-      <w:r>
+        <w:rPr>
+          <w:sz w:val="16"/>
+          <w:szCs w:val="18"/>
+        </w:rPr>
+      </w:pPr>
+      <w:r>
+        <w:rPr>
+          <w:sz w:val="16"/>
+          <w:szCs w:val="18"/>
+        </w:rPr>
         <w:t xml:space="preserve">WITH authors as authors, </w:t>
       </w:r>
     </w:p>
@@ -1003,8 +1651,16 @@
       <w:pPr>
         <w:pStyle w:val="Code"/>
         <w:framePr w:wrap="around"/>
-      </w:pPr>
-      <w:r>
+        <w:rPr>
+          <w:sz w:val="16"/>
+          <w:szCs w:val="18"/>
+        </w:rPr>
+      </w:pPr>
+      <w:r>
+        <w:rPr>
+          <w:sz w:val="16"/>
+          <w:szCs w:val="18"/>
+        </w:rPr>
         <w:t xml:space="preserve">CASE </w:t>
       </w:r>
     </w:p>
@@ -1012,25 +1668,49 @@
       <w:pPr>
         <w:pStyle w:val="Code"/>
         <w:framePr w:wrap="around"/>
-      </w:pPr>
-      <w:r>
+        <w:rPr>
+          <w:sz w:val="16"/>
+          <w:szCs w:val="18"/>
+        </w:rPr>
+      </w:pPr>
+      <w:r>
+        <w:rPr>
+          <w:sz w:val="16"/>
+          <w:szCs w:val="18"/>
+        </w:rPr>
         <w:tab/>
         <w:t xml:space="preserve">WHEN </w:t>
       </w:r>
       <w:proofErr w:type="spellStart"/>
       <w:r>
+        <w:rPr>
+          <w:sz w:val="16"/>
+          <w:szCs w:val="18"/>
+        </w:rPr>
         <w:t>citations_list</w:t>
       </w:r>
       <w:proofErr w:type="spellEnd"/>
       <w:r>
+        <w:rPr>
+          <w:sz w:val="16"/>
+          <w:szCs w:val="18"/>
+        </w:rPr>
         <w:t>[</w:t>
       </w:r>
       <w:proofErr w:type="spellStart"/>
       <w:r>
+        <w:rPr>
+          <w:sz w:val="16"/>
+          <w:szCs w:val="18"/>
+        </w:rPr>
         <w:t>l_index</w:t>
       </w:r>
       <w:proofErr w:type="spellEnd"/>
       <w:r>
+        <w:rPr>
+          <w:sz w:val="16"/>
+          <w:szCs w:val="18"/>
+        </w:rPr>
         <w:t>] &gt;= l_index+1 THEN l_index+1</w:t>
       </w:r>
     </w:p>
@@ -1038,8 +1718,16 @@
       <w:pPr>
         <w:pStyle w:val="Code"/>
         <w:framePr w:wrap="around"/>
-      </w:pPr>
-      <w:r>
+        <w:rPr>
+          <w:sz w:val="16"/>
+          <w:szCs w:val="18"/>
+        </w:rPr>
+      </w:pPr>
+      <w:r>
+        <w:rPr>
+          <w:sz w:val="16"/>
+          <w:szCs w:val="18"/>
+        </w:rPr>
         <w:t xml:space="preserve">    ELSE -1</w:t>
       </w:r>
     </w:p>
@@ -1047,12 +1735,24 @@
       <w:pPr>
         <w:pStyle w:val="Code"/>
         <w:framePr w:wrap="around"/>
-      </w:pPr>
-      <w:r>
+        <w:rPr>
+          <w:sz w:val="16"/>
+          <w:szCs w:val="18"/>
+        </w:rPr>
+      </w:pPr>
+      <w:r>
+        <w:rPr>
+          <w:sz w:val="16"/>
+          <w:szCs w:val="18"/>
+        </w:rPr>
         <w:t xml:space="preserve">END AS </w:t>
       </w:r>
       <w:proofErr w:type="spellStart"/>
       <w:r>
+        <w:rPr>
+          <w:sz w:val="16"/>
+          <w:szCs w:val="18"/>
+        </w:rPr>
         <w:t>hindex</w:t>
       </w:r>
       <w:proofErr w:type="spellEnd"/>
@@ -1061,16 +1761,32 @@
       <w:pPr>
         <w:pStyle w:val="Code"/>
         <w:framePr w:wrap="around"/>
-      </w:pPr>
-      <w:r>
+        <w:rPr>
+          <w:sz w:val="16"/>
+          <w:szCs w:val="18"/>
+        </w:rPr>
+      </w:pPr>
+      <w:r>
+        <w:rPr>
+          <w:sz w:val="16"/>
+          <w:szCs w:val="18"/>
+        </w:rPr>
         <w:t xml:space="preserve">WHERE </w:t>
       </w:r>
       <w:proofErr w:type="spellStart"/>
       <w:r>
+        <w:rPr>
+          <w:sz w:val="16"/>
+          <w:szCs w:val="18"/>
+        </w:rPr>
         <w:t>hindex</w:t>
       </w:r>
       <w:proofErr w:type="spellEnd"/>
       <w:r>
+        <w:rPr>
+          <w:sz w:val="16"/>
+          <w:szCs w:val="18"/>
+        </w:rPr>
         <w:t xml:space="preserve"> &lt;&gt; -1</w:t>
       </w:r>
     </w:p>
@@ -1078,20 +1794,35 @@
       <w:pPr>
         <w:pStyle w:val="Code"/>
         <w:framePr w:wrap="around"/>
-      </w:pPr>
-      <w:r>
+        <w:rPr>
+          <w:sz w:val="16"/>
+          <w:szCs w:val="18"/>
+        </w:rPr>
+      </w:pPr>
+      <w:r>
+        <w:rPr>
+          <w:sz w:val="16"/>
+          <w:szCs w:val="18"/>
+        </w:rPr>
         <w:t>RETURN authors.name, max(</w:t>
       </w:r>
       <w:proofErr w:type="spellStart"/>
       <w:r>
+        <w:rPr>
+          <w:sz w:val="16"/>
+          <w:szCs w:val="18"/>
+        </w:rPr>
         <w:t>hindex</w:t>
       </w:r>
       <w:proofErr w:type="spellEnd"/>
       <w:r>
+        <w:rPr>
+          <w:sz w:val="16"/>
+          <w:szCs w:val="18"/>
+        </w:rPr>
         <w:t>)</w:t>
       </w:r>
     </w:p>
-    <w:p/>
     <w:p>
       <w:r>
         <w:rPr>
@@ -1115,16 +1846,32 @@
       <w:pPr>
         <w:pStyle w:val="Code"/>
         <w:framePr w:wrap="around"/>
-      </w:pPr>
-      <w:r>
+        <w:rPr>
+          <w:sz w:val="16"/>
+          <w:szCs w:val="18"/>
+        </w:rPr>
+      </w:pPr>
+      <w:r>
+        <w:rPr>
+          <w:sz w:val="16"/>
+          <w:szCs w:val="18"/>
+        </w:rPr>
         <w:t>MATCH(</w:t>
       </w:r>
       <w:proofErr w:type="gramStart"/>
       <w:r>
+        <w:rPr>
+          <w:sz w:val="16"/>
+          <w:szCs w:val="18"/>
+        </w:rPr>
         <w:t>c:Conference</w:t>
       </w:r>
       <w:proofErr w:type="gramEnd"/>
       <w:r>
+        <w:rPr>
+          <w:sz w:val="16"/>
+          <w:szCs w:val="18"/>
+        </w:rPr>
         <w:t>)-[:HAS]-(e:Edition)&lt;-[:PUBLISHED_IN]-(p:Paper)-[:CITED_BY]-(t:Citation)</w:t>
       </w:r>
     </w:p>
@@ -1132,8 +1879,16 @@
       <w:pPr>
         <w:pStyle w:val="Code"/>
         <w:framePr w:wrap="around"/>
-      </w:pPr>
-      <w:r>
+        <w:rPr>
+          <w:sz w:val="16"/>
+          <w:szCs w:val="18"/>
+        </w:rPr>
+      </w:pPr>
+      <w:r>
+        <w:rPr>
+          <w:sz w:val="16"/>
+          <w:szCs w:val="18"/>
+        </w:rPr>
         <w:t>WITH c as c, p as p, count(t) as cites</w:t>
       </w:r>
     </w:p>
@@ -1141,8 +1896,16 @@
       <w:pPr>
         <w:pStyle w:val="Code"/>
         <w:framePr w:wrap="around"/>
-      </w:pPr>
-      <w:r>
+        <w:rPr>
+          <w:sz w:val="16"/>
+          <w:szCs w:val="18"/>
+        </w:rPr>
+      </w:pPr>
+      <w:r>
+        <w:rPr>
+          <w:sz w:val="16"/>
+          <w:szCs w:val="18"/>
+        </w:rPr>
         <w:t>ORDER BY c.name ASC, cites DESC</w:t>
       </w:r>
     </w:p>
@@ -1150,28 +1913,173 @@
       <w:pPr>
         <w:pStyle w:val="Code"/>
         <w:framePr w:wrap="around"/>
-      </w:pPr>
-      <w:r>
+        <w:rPr>
+          <w:sz w:val="16"/>
+          <w:szCs w:val="18"/>
+        </w:rPr>
+      </w:pPr>
+      <w:r>
+        <w:rPr>
+          <w:sz w:val="16"/>
+          <w:szCs w:val="18"/>
+        </w:rPr>
         <w:t>RETURN c.name as Conference, collect(</w:t>
       </w:r>
       <w:proofErr w:type="spellStart"/>
       <w:proofErr w:type="gramStart"/>
       <w:r>
+        <w:rPr>
+          <w:sz w:val="16"/>
+          <w:szCs w:val="18"/>
+        </w:rPr>
         <w:t>p.title</w:t>
       </w:r>
       <w:proofErr w:type="spellEnd"/>
       <w:proofErr w:type="gramEnd"/>
       <w:r>
+        <w:rPr>
+          <w:sz w:val="16"/>
+          <w:szCs w:val="18"/>
+        </w:rPr>
         <w:t>)[..3] as Most3CitedPapers</w:t>
       </w:r>
     </w:p>
     <w:p>
-      <w:pPr>
+      <w:r>
         <w:rPr>
           <w:b/>
           <w:bCs/>
         </w:rPr>
-      </w:pPr>
+        <w:t>Query3</w:t>
+      </w:r>
+      <w:r>
+        <w:t>: For each conference find its community: i.e., those authors that have published papers on that conference in, at least, 4 different editions.</w:t>
+      </w:r>
+    </w:p>
+    <w:p>
+      <w:pPr>
+        <w:pStyle w:val="Code"/>
+        <w:framePr w:wrap="around"/>
+        <w:rPr>
+          <w:sz w:val="16"/>
+          <w:szCs w:val="18"/>
+        </w:rPr>
+      </w:pPr>
+      <w:r>
+        <w:rPr>
+          <w:sz w:val="16"/>
+          <w:szCs w:val="18"/>
+        </w:rPr>
+        <w:t>MATCH(</w:t>
+      </w:r>
+      <w:proofErr w:type="gramStart"/>
+      <w:r>
+        <w:rPr>
+          <w:sz w:val="16"/>
+          <w:szCs w:val="18"/>
+        </w:rPr>
+        <w:t>c:Conference</w:t>
+      </w:r>
+      <w:proofErr w:type="gramEnd"/>
+      <w:r>
+        <w:rPr>
+          <w:sz w:val="16"/>
+          <w:szCs w:val="18"/>
+        </w:rPr>
+        <w:t>)-[:HAS]-&gt;(e:Edition)&lt;-[:PUBLISHED_IN]-(p:Paper)&lt;-[w:WRITES]-(a:Author)</w:t>
+      </w:r>
+    </w:p>
+    <w:p>
+      <w:pPr>
+        <w:pStyle w:val="Code"/>
+        <w:framePr w:wrap="around"/>
+        <w:rPr>
+          <w:sz w:val="16"/>
+          <w:szCs w:val="18"/>
+        </w:rPr>
+      </w:pPr>
+      <w:r>
+        <w:rPr>
+          <w:sz w:val="16"/>
+          <w:szCs w:val="18"/>
+        </w:rPr>
+        <w:t xml:space="preserve">WITH c as conference, a as author, </w:t>
+      </w:r>
+      <w:proofErr w:type="gramStart"/>
+      <w:r>
+        <w:rPr>
+          <w:sz w:val="16"/>
+          <w:szCs w:val="18"/>
+        </w:rPr>
+        <w:t>count(</w:t>
+      </w:r>
+      <w:proofErr w:type="gramEnd"/>
+      <w:r>
+        <w:rPr>
+          <w:sz w:val="16"/>
+          <w:szCs w:val="18"/>
+        </w:rPr>
+        <w:t xml:space="preserve">distinct e) as </w:t>
+      </w:r>
+      <w:proofErr w:type="spellStart"/>
+      <w:r>
+        <w:rPr>
+          <w:sz w:val="16"/>
+          <w:szCs w:val="18"/>
+        </w:rPr>
+        <w:t>number_of_editions</w:t>
+      </w:r>
+      <w:proofErr w:type="spellEnd"/>
+    </w:p>
+    <w:p>
+      <w:pPr>
+        <w:pStyle w:val="Code"/>
+        <w:framePr w:wrap="around"/>
+        <w:rPr>
+          <w:sz w:val="16"/>
+          <w:szCs w:val="18"/>
+        </w:rPr>
+      </w:pPr>
+      <w:r>
+        <w:rPr>
+          <w:sz w:val="16"/>
+          <w:szCs w:val="18"/>
+        </w:rPr>
+        <w:t xml:space="preserve">WHERE </w:t>
+      </w:r>
+      <w:proofErr w:type="spellStart"/>
+      <w:r>
+        <w:rPr>
+          <w:sz w:val="16"/>
+          <w:szCs w:val="18"/>
+        </w:rPr>
+        <w:t>number_of_editions</w:t>
+      </w:r>
+      <w:proofErr w:type="spellEnd"/>
+      <w:r>
+        <w:rPr>
+          <w:sz w:val="16"/>
+          <w:szCs w:val="18"/>
+        </w:rPr>
+        <w:t xml:space="preserve"> &gt;= 4</w:t>
+      </w:r>
+    </w:p>
+    <w:p>
+      <w:pPr>
+        <w:pStyle w:val="Code"/>
+        <w:framePr w:wrap="around"/>
+        <w:rPr>
+          <w:sz w:val="16"/>
+          <w:szCs w:val="18"/>
+        </w:rPr>
+      </w:pPr>
+      <w:r>
+        <w:rPr>
+          <w:sz w:val="16"/>
+          <w:szCs w:val="18"/>
+        </w:rPr>
+        <w:t>RETURN conference.name as Conference, collect(author.name) as Community</w:t>
+      </w:r>
     </w:p>
     <w:p>
       <w:r>
@@ -1179,93 +2087,611 @@
           <w:b/>
           <w:bCs/>
         </w:rPr>
-        <w:t>Query3</w:t>
-      </w:r>
-      <w:r>
-        <w:t>: For each conference find its community: i.e., those authors that have published papers on that conference in, at least, 4 different editions.</w:t>
+        <w:t>Query 4:</w:t>
+      </w:r>
+      <w:r>
+        <w:rPr>
+          <w:b/>
+          <w:bCs/>
+        </w:rPr>
+        <w:t xml:space="preserve"> </w:t>
+      </w:r>
+      <w:r>
+        <w:t>Find the impact factors of the journals in your graph</w:t>
       </w:r>
     </w:p>
     <w:p>
       <w:pPr>
         <w:pStyle w:val="Code"/>
         <w:framePr w:wrap="around"/>
-      </w:pPr>
-      <w:r>
-        <w:t>MATCH(</w:t>
-      </w:r>
+        <w:rPr>
+          <w:sz w:val="14"/>
+          <w:szCs w:val="16"/>
+        </w:rPr>
+      </w:pPr>
+      <w:r>
+        <w:rPr>
+          <w:sz w:val="14"/>
+          <w:szCs w:val="16"/>
+        </w:rPr>
+        <w:t>Match(</w:t>
+      </w:r>
+      <w:proofErr w:type="spellStart"/>
       <w:proofErr w:type="gramStart"/>
       <w:r>
-        <w:t>c:Conference</w:t>
-      </w:r>
+        <w:rPr>
+          <w:sz w:val="14"/>
+          <w:szCs w:val="16"/>
+        </w:rPr>
+        <w:t>j:Journal</w:t>
+      </w:r>
+      <w:proofErr w:type="spellEnd"/>
       <w:proofErr w:type="gramEnd"/>
       <w:r>
-        <w:t>)-[:HAS]-&gt;(e:Edition)&lt;-[:PUBLISHED_IN]-(p:Paper)&lt;-[w:WRITES]-(a:Author)</w:t>
+        <w:rPr>
+          <w:sz w:val="14"/>
+          <w:szCs w:val="16"/>
+        </w:rPr>
+        <w:t>)</w:t>
       </w:r>
     </w:p>
     <w:p>
       <w:pPr>
         <w:pStyle w:val="Code"/>
         <w:framePr w:wrap="around"/>
-      </w:pPr>
-      <w:r>
-        <w:t xml:space="preserve">WITH c as conference, a as author, </w:t>
+        <w:rPr>
+          <w:sz w:val="14"/>
+          <w:szCs w:val="16"/>
+        </w:rPr>
+      </w:pPr>
+      <w:r>
+        <w:rPr>
+          <w:sz w:val="14"/>
+          <w:szCs w:val="16"/>
+        </w:rPr>
+        <w:t>OPTIONAL MATCH (j)-</w:t>
       </w:r>
       <w:proofErr w:type="gramStart"/>
       <w:r>
-        <w:t>count(</w:t>
+        <w:rPr>
+          <w:sz w:val="14"/>
+          <w:szCs w:val="16"/>
+        </w:rPr>
+        <w:t>[:HAS</w:t>
       </w:r>
       <w:proofErr w:type="gramEnd"/>
       <w:r>
-        <w:t xml:space="preserve">distinct e) as </w:t>
-      </w:r>
-      <w:proofErr w:type="spellStart"/>
-      <w:r>
-        <w:t>number_of_editions</w:t>
-      </w:r>
-      <w:proofErr w:type="spellEnd"/>
+        <w:rPr>
+          <w:sz w:val="14"/>
+          <w:szCs w:val="16"/>
+        </w:rPr>
+        <w:t>]-&gt;(</w:t>
+      </w:r>
+      <w:proofErr w:type="spellStart"/>
+      <w:r>
+        <w:rPr>
+          <w:sz w:val="14"/>
+          <w:szCs w:val="16"/>
+        </w:rPr>
+        <w:t>v:Volume</w:t>
+      </w:r>
+      <w:proofErr w:type="spellEnd"/>
+      <w:r>
+        <w:rPr>
+          <w:sz w:val="14"/>
+          <w:szCs w:val="16"/>
+        </w:rPr>
+        <w:t>)</w:t>
+      </w:r>
     </w:p>
     <w:p>
       <w:pPr>
         <w:pStyle w:val="Code"/>
         <w:framePr w:wrap="around"/>
-      </w:pPr>
-      <w:r>
-        <w:t xml:space="preserve">WHERE </w:t>
-      </w:r>
-      <w:proofErr w:type="spellStart"/>
-      <w:r>
-        <w:t>number_of_editions</w:t>
-      </w:r>
-      <w:proofErr w:type="spellEnd"/>
-      <w:r>
-        <w:t xml:space="preserve"> &gt;= 4</w:t>
+        <w:rPr>
+          <w:sz w:val="14"/>
+          <w:szCs w:val="16"/>
+        </w:rPr>
+      </w:pPr>
+      <w:r>
+        <w:rPr>
+          <w:sz w:val="14"/>
+          <w:szCs w:val="16"/>
+        </w:rPr>
+        <w:t>OPTIONAL MATCH (v)&lt;-</w:t>
+      </w:r>
+      <w:proofErr w:type="gramStart"/>
+      <w:r>
+        <w:rPr>
+          <w:sz w:val="14"/>
+          <w:szCs w:val="16"/>
+        </w:rPr>
+        <w:t>[:PUBLISHED</w:t>
+      </w:r>
+      <w:proofErr w:type="gramEnd"/>
+      <w:r>
+        <w:rPr>
+          <w:sz w:val="14"/>
+          <w:szCs w:val="16"/>
+        </w:rPr>
+        <w:t>_IN]-(</w:t>
+      </w:r>
+      <w:proofErr w:type="spellStart"/>
+      <w:r>
+        <w:rPr>
+          <w:sz w:val="14"/>
+          <w:szCs w:val="16"/>
+        </w:rPr>
+        <w:t>p:Paper</w:t>
+      </w:r>
+      <w:proofErr w:type="spellEnd"/>
+      <w:r>
+        <w:rPr>
+          <w:sz w:val="14"/>
+          <w:szCs w:val="16"/>
+        </w:rPr>
+        <w:t>)</w:t>
       </w:r>
     </w:p>
     <w:p>
       <w:pPr>
         <w:pStyle w:val="Code"/>
         <w:framePr w:wrap="around"/>
-      </w:pPr>
-      <w:r>
-        <w:t>RETURN conference.name as Conference, collect(author.name) as Community</w:t>
-      </w:r>
-    </w:p>
-    <w:p/>
-    <w:p>
-      <w:pPr>
+        <w:rPr>
+          <w:sz w:val="14"/>
+          <w:szCs w:val="16"/>
+        </w:rPr>
+      </w:pPr>
+      <w:r>
+        <w:rPr>
+          <w:sz w:val="14"/>
+          <w:szCs w:val="16"/>
+        </w:rPr>
+        <w:t>OPTIONAL MATCH (p)-</w:t>
+      </w:r>
+      <w:proofErr w:type="gramStart"/>
+      <w:r>
+        <w:rPr>
+          <w:sz w:val="14"/>
+          <w:szCs w:val="16"/>
+        </w:rPr>
+        <w:t>[:CITED</w:t>
+      </w:r>
+      <w:proofErr w:type="gramEnd"/>
+      <w:r>
+        <w:rPr>
+          <w:sz w:val="14"/>
+          <w:szCs w:val="16"/>
+        </w:rPr>
+        <w:t>_BY]-&gt;(</w:t>
+      </w:r>
+      <w:proofErr w:type="spellStart"/>
+      <w:r>
+        <w:rPr>
+          <w:sz w:val="14"/>
+          <w:szCs w:val="16"/>
+        </w:rPr>
+        <w:t>c:Citation</w:t>
+      </w:r>
+      <w:proofErr w:type="spellEnd"/>
+      <w:r>
+        <w:rPr>
+          <w:sz w:val="14"/>
+          <w:szCs w:val="16"/>
+        </w:rPr>
+        <w:t>)</w:t>
+      </w:r>
+    </w:p>
+    <w:p>
+      <w:pPr>
+        <w:pStyle w:val="Code"/>
+        <w:framePr w:wrap="around"/>
+        <w:rPr>
+          <w:sz w:val="14"/>
+          <w:szCs w:val="16"/>
+        </w:rPr>
+      </w:pPr>
+      <w:r>
+        <w:rPr>
+          <w:sz w:val="14"/>
+          <w:szCs w:val="16"/>
+        </w:rPr>
+        <w:t xml:space="preserve">WHERE </w:t>
+      </w:r>
+      <w:proofErr w:type="spellStart"/>
+      <w:proofErr w:type="gramStart"/>
+      <w:r>
+        <w:rPr>
+          <w:sz w:val="14"/>
+          <w:szCs w:val="16"/>
+        </w:rPr>
+        <w:t>p.year</w:t>
+      </w:r>
+      <w:proofErr w:type="spellEnd"/>
+      <w:proofErr w:type="gramEnd"/>
+      <w:r>
+        <w:rPr>
+          <w:sz w:val="14"/>
+          <w:szCs w:val="16"/>
+        </w:rPr>
+        <w:t xml:space="preserve"> &gt;= '2018' and </w:t>
+      </w:r>
+      <w:proofErr w:type="spellStart"/>
+      <w:r>
+        <w:rPr>
+          <w:sz w:val="14"/>
+          <w:szCs w:val="16"/>
+        </w:rPr>
+        <w:t>p.year</w:t>
+      </w:r>
+      <w:proofErr w:type="spellEnd"/>
+      <w:r>
+        <w:rPr>
+          <w:sz w:val="14"/>
+          <w:szCs w:val="16"/>
+        </w:rPr>
+        <w:t xml:space="preserve"> &lt;= '2019'</w:t>
+      </w:r>
+    </w:p>
+    <w:p>
+      <w:pPr>
+        <w:pStyle w:val="Code"/>
+        <w:framePr w:wrap="around"/>
+        <w:rPr>
+          <w:sz w:val="14"/>
+          <w:szCs w:val="16"/>
+        </w:rPr>
+      </w:pPr>
+      <w:r>
+        <w:rPr>
+          <w:sz w:val="14"/>
+          <w:szCs w:val="16"/>
+        </w:rPr>
+        <w:t xml:space="preserve">RETURN j.name as </w:t>
+      </w:r>
+      <w:proofErr w:type="gramStart"/>
+      <w:r>
+        <w:rPr>
+          <w:sz w:val="14"/>
+          <w:szCs w:val="16"/>
+        </w:rPr>
+        <w:t>Journal,  count</w:t>
+      </w:r>
+      <w:proofErr w:type="gramEnd"/>
+      <w:r>
+        <w:rPr>
+          <w:sz w:val="14"/>
+          <w:szCs w:val="16"/>
+        </w:rPr>
+        <w:t>(DISTINCT p) as Papers18_19, count(c) as Citations2019, count(c)*1.0/count(DISTINCT p) as IMPACT_FACTOR</w:t>
+      </w:r>
+    </w:p>
+    <w:p>
+      <w:pPr>
+        <w:pStyle w:val="Code"/>
+        <w:framePr w:wrap="around"/>
+        <w:rPr>
+          <w:sz w:val="14"/>
+          <w:szCs w:val="16"/>
+        </w:rPr>
+      </w:pPr>
+      <w:r>
+        <w:rPr>
+          <w:sz w:val="14"/>
+          <w:szCs w:val="16"/>
+        </w:rPr>
+        <w:t>ORDER BY IMPACT_FACTOR DESC</w:t>
+      </w:r>
+    </w:p>
+    <w:p>
+      <w:pPr>
+        <w:pStyle w:val="Heading1"/>
+        <w:numPr>
+          <w:ilvl w:val="0"/>
+          <w:numId w:val="1"/>
+        </w:numPr>
+        <w:spacing w:after="120"/>
+      </w:pPr>
+      <w:r>
+        <w:lastRenderedPageBreak/>
+        <w:t>Graph algorithms</w:t>
+      </w:r>
+    </w:p>
+    <w:p>
+      <w:pPr>
+        <w:spacing w:after="0"/>
         <w:rPr>
           <w:b/>
           <w:bCs/>
         </w:rPr>
       </w:pPr>
-    </w:p>
-    <w:p>
-      <w:pPr>
+      <w:r>
         <w:rPr>
           <w:b/>
           <w:bCs/>
         </w:rPr>
-      </w:pPr>
+        <w:t>Page Rank</w:t>
+      </w:r>
+    </w:p>
+    <w:p>
+      <w:pPr>
+        <w:pStyle w:val="Code"/>
+        <w:framePr w:wrap="around"/>
+        <w:rPr>
+          <w:sz w:val="16"/>
+          <w:szCs w:val="18"/>
+        </w:rPr>
+      </w:pPr>
+      <w:r>
+        <w:rPr>
+          <w:sz w:val="16"/>
+          <w:szCs w:val="18"/>
+        </w:rPr>
+        <w:t xml:space="preserve">CALL </w:t>
+      </w:r>
+      <w:proofErr w:type="spellStart"/>
+      <w:proofErr w:type="gramStart"/>
+      <w:r>
+        <w:rPr>
+          <w:sz w:val="16"/>
+          <w:szCs w:val="18"/>
+        </w:rPr>
+        <w:t>algo.pageRank.stream</w:t>
+      </w:r>
+      <w:proofErr w:type="spellEnd"/>
+      <w:proofErr w:type="gramEnd"/>
+      <w:r>
+        <w:rPr>
+          <w:sz w:val="16"/>
+          <w:szCs w:val="18"/>
+        </w:rPr>
+        <w:t>(</w:t>
+      </w:r>
+    </w:p>
+    <w:p>
+      <w:pPr>
+        <w:pStyle w:val="Code"/>
+        <w:framePr w:wrap="around"/>
+        <w:rPr>
+          <w:sz w:val="16"/>
+          <w:szCs w:val="18"/>
+        </w:rPr>
+      </w:pPr>
+      <w:r>
+        <w:rPr>
+          <w:sz w:val="16"/>
+          <w:szCs w:val="18"/>
+        </w:rPr>
+        <w:t xml:space="preserve">  'MATCH (</w:t>
+      </w:r>
+      <w:proofErr w:type="spellStart"/>
+      <w:proofErr w:type="gramStart"/>
+      <w:r>
+        <w:rPr>
+          <w:sz w:val="16"/>
+          <w:szCs w:val="18"/>
+        </w:rPr>
+        <w:t>n:Paper</w:t>
+      </w:r>
+      <w:proofErr w:type="spellEnd"/>
+      <w:proofErr w:type="gramEnd"/>
+      <w:r>
+        <w:rPr>
+          <w:sz w:val="16"/>
+          <w:szCs w:val="18"/>
+        </w:rPr>
+        <w:t>) RETURN id(n) AS id UNION MATCH (</w:t>
+      </w:r>
+      <w:proofErr w:type="spellStart"/>
+      <w:r>
+        <w:rPr>
+          <w:sz w:val="16"/>
+          <w:szCs w:val="18"/>
+        </w:rPr>
+        <w:t>n:Citation</w:t>
+      </w:r>
+      <w:proofErr w:type="spellEnd"/>
+      <w:r>
+        <w:rPr>
+          <w:sz w:val="16"/>
+          <w:szCs w:val="18"/>
+        </w:rPr>
+        <w:t>) RETURN id(n) AS id',</w:t>
+      </w:r>
+    </w:p>
+    <w:p>
+      <w:pPr>
+        <w:pStyle w:val="Code"/>
+        <w:framePr w:wrap="around"/>
+        <w:rPr>
+          <w:sz w:val="16"/>
+          <w:szCs w:val="18"/>
+        </w:rPr>
+      </w:pPr>
+      <w:r>
+        <w:rPr>
+          <w:sz w:val="16"/>
+          <w:szCs w:val="18"/>
+        </w:rPr>
+        <w:t xml:space="preserve">  'MATCH (</w:t>
+      </w:r>
+      <w:proofErr w:type="spellStart"/>
+      <w:proofErr w:type="gramStart"/>
+      <w:r>
+        <w:rPr>
+          <w:sz w:val="16"/>
+          <w:szCs w:val="18"/>
+        </w:rPr>
+        <w:t>n:Paper</w:t>
+      </w:r>
+      <w:proofErr w:type="spellEnd"/>
+      <w:proofErr w:type="gramEnd"/>
+      <w:r>
+        <w:rPr>
+          <w:sz w:val="16"/>
+          <w:szCs w:val="18"/>
+        </w:rPr>
+        <w:t>)-[:CITED_BY]-&gt;(</w:t>
+      </w:r>
+      <w:proofErr w:type="spellStart"/>
+      <w:r>
+        <w:rPr>
+          <w:sz w:val="16"/>
+          <w:szCs w:val="18"/>
+        </w:rPr>
+        <w:t>m:Citation</w:t>
+      </w:r>
+      <w:proofErr w:type="spellEnd"/>
+      <w:r>
+        <w:rPr>
+          <w:sz w:val="16"/>
+          <w:szCs w:val="18"/>
+        </w:rPr>
+        <w:t>) RETURN id(m) AS source, id(n) AS target',</w:t>
+      </w:r>
+    </w:p>
+    <w:p>
+      <w:pPr>
+        <w:pStyle w:val="Code"/>
+        <w:framePr w:wrap="around"/>
+        <w:rPr>
+          <w:sz w:val="16"/>
+          <w:szCs w:val="18"/>
+        </w:rPr>
+      </w:pPr>
+      <w:r>
+        <w:rPr>
+          <w:sz w:val="16"/>
+          <w:szCs w:val="18"/>
+        </w:rPr>
+        <w:t xml:space="preserve">  {graph: 'cypher'})</w:t>
+      </w:r>
+    </w:p>
+    <w:p>
+      <w:pPr>
+        <w:pStyle w:val="Code"/>
+        <w:framePr w:wrap="around"/>
+        <w:rPr>
+          <w:sz w:val="16"/>
+          <w:szCs w:val="18"/>
+        </w:rPr>
+      </w:pPr>
+      <w:r>
+        <w:rPr>
+          <w:sz w:val="16"/>
+          <w:szCs w:val="18"/>
+        </w:rPr>
+        <w:t xml:space="preserve">YIELD </w:t>
+      </w:r>
+      <w:proofErr w:type="spellStart"/>
+      <w:r>
+        <w:rPr>
+          <w:sz w:val="16"/>
+          <w:szCs w:val="18"/>
+        </w:rPr>
+        <w:t>nodeId</w:t>
+      </w:r>
+      <w:proofErr w:type="spellEnd"/>
+      <w:r>
+        <w:rPr>
+          <w:sz w:val="16"/>
+          <w:szCs w:val="18"/>
+        </w:rPr>
+        <w:t>, score</w:t>
+      </w:r>
+    </w:p>
+    <w:p>
+      <w:pPr>
+        <w:pStyle w:val="Code"/>
+        <w:framePr w:wrap="around"/>
+        <w:rPr>
+          <w:sz w:val="16"/>
+          <w:szCs w:val="18"/>
+        </w:rPr>
+      </w:pPr>
+      <w:r>
+        <w:rPr>
+          <w:sz w:val="16"/>
+          <w:szCs w:val="18"/>
+        </w:rPr>
+        <w:t xml:space="preserve">RETURN </w:t>
+      </w:r>
+      <w:proofErr w:type="spellStart"/>
+      <w:proofErr w:type="gramStart"/>
+      <w:r>
+        <w:rPr>
+          <w:sz w:val="16"/>
+          <w:szCs w:val="18"/>
+        </w:rPr>
+        <w:t>algo.asNode</w:t>
+      </w:r>
+      <w:proofErr w:type="spellEnd"/>
+      <w:proofErr w:type="gramEnd"/>
+      <w:r>
+        <w:rPr>
+          <w:sz w:val="16"/>
+          <w:szCs w:val="18"/>
+        </w:rPr>
+        <w:t>(</w:t>
+      </w:r>
+      <w:proofErr w:type="spellStart"/>
+      <w:r>
+        <w:rPr>
+          <w:sz w:val="16"/>
+          <w:szCs w:val="18"/>
+        </w:rPr>
+        <w:t>nodeId</w:t>
+      </w:r>
+      <w:proofErr w:type="spellEnd"/>
+      <w:r>
+        <w:rPr>
+          <w:sz w:val="16"/>
+          <w:szCs w:val="18"/>
+        </w:rPr>
+        <w:t xml:space="preserve">).key AS </w:t>
+      </w:r>
+      <w:proofErr w:type="spellStart"/>
+      <w:r>
+        <w:rPr>
+          <w:sz w:val="16"/>
+          <w:szCs w:val="18"/>
+        </w:rPr>
+        <w:t>page,score</w:t>
+      </w:r>
+      <w:proofErr w:type="spellEnd"/>
+    </w:p>
+    <w:p>
+      <w:pPr>
+        <w:pStyle w:val="Code"/>
+        <w:framePr w:wrap="around"/>
+        <w:rPr>
+          <w:sz w:val="16"/>
+          <w:szCs w:val="18"/>
+        </w:rPr>
+      </w:pPr>
+      <w:r>
+        <w:rPr>
+          <w:sz w:val="16"/>
+          <w:szCs w:val="18"/>
+        </w:rPr>
+        <w:t>ORDER BY score DESC</w:t>
+      </w:r>
+    </w:p>
+    <w:p>
+      <w:r>
+        <w:t xml:space="preserve">The Page Rank algorithms </w:t>
+      </w:r>
+      <w:r>
+        <w:t>measures the transitive influence or connectivity of nodes.</w:t>
+      </w:r>
+      <w:r>
+        <w:t xml:space="preserve"> This means that it measures the importance of the nodes, by counting the links to them. In our case, we use this algorithm to count the importance of the Papers, which is determined by the Citations that is has. The more the Cites a Paper has, the biggest its Page Rank will be. </w:t>
+      </w:r>
+    </w:p>
+    <w:p>
+      <w:r>
+        <w:t>As we explained earlier in the modeling, we modeled the Citation as a separate node and not as a self reference of the Paper node. This affects the result of this algorithm, as Page Rank considers the Page Rank of the Papers that cite other Papers. This means that is works recursively which in our case is impossible as the Citations are not Paper and hence, they are not Cited by other nodes.</w:t>
+      </w:r>
     </w:p>
     <w:p>
       <w:pPr>
@@ -1274,183 +2700,497 @@
           <w:bCs/>
         </w:rPr>
       </w:pPr>
-    </w:p>
-    <w:p>
-      <w:pPr>
+      <w:r>
         <w:rPr>
           <w:b/>
           <w:bCs/>
         </w:rPr>
-      </w:pPr>
-    </w:p>
-    <w:p>
-      <w:bookmarkStart w:id="0" w:name="_GoBack"/>
-      <w:bookmarkEnd w:id="0"/>
-      <w:r>
-        <w:rPr>
-          <w:b/>
-          <w:bCs/>
-        </w:rPr>
-        <w:lastRenderedPageBreak/>
-        <w:t>Query 4:</w:t>
-      </w:r>
-      <w:r>
-        <w:rPr>
-          <w:b/>
-          <w:bCs/>
-        </w:rPr>
-        <w:t xml:space="preserve"> </w:t>
-      </w:r>
-      <w:r>
-        <w:t>Find the impact factors of the journals in your graph</w:t>
+        <w:t>Betweenness Centrality</w:t>
       </w:r>
     </w:p>
     <w:p>
       <w:pPr>
         <w:pStyle w:val="Code"/>
         <w:framePr w:wrap="around"/>
-      </w:pPr>
-      <w:r>
-        <w:t>Match(</w:t>
+        <w:rPr>
+          <w:sz w:val="16"/>
+          <w:szCs w:val="18"/>
+          <w:lang w:val="en-US"/>
+        </w:rPr>
+      </w:pPr>
+      <w:r>
+        <w:rPr>
+          <w:sz w:val="16"/>
+          <w:szCs w:val="18"/>
+          <w:lang w:val="en-US"/>
+        </w:rPr>
+        <w:t xml:space="preserve">CALL </w:t>
       </w:r>
       <w:proofErr w:type="spellStart"/>
       <w:proofErr w:type="gramStart"/>
       <w:r>
-        <w:t>j:Journal</w:t>
-      </w:r>
-      <w:proofErr w:type="spellEnd"/>
+        <w:rPr>
+          <w:sz w:val="16"/>
+          <w:szCs w:val="18"/>
+          <w:lang w:val="en-US"/>
+        </w:rPr>
+        <w:t>algo.betweenness</w:t>
+      </w:r>
       <w:proofErr w:type="gramEnd"/>
       <w:r>
-        <w:t>)</w:t>
+        <w:rPr>
+          <w:sz w:val="16"/>
+          <w:szCs w:val="18"/>
+          <w:lang w:val="en-US"/>
+        </w:rPr>
+        <w:t>.stream</w:t>
+      </w:r>
+      <w:proofErr w:type="spellEnd"/>
+      <w:r>
+        <w:rPr>
+          <w:sz w:val="16"/>
+          <w:szCs w:val="18"/>
+          <w:lang w:val="en-US"/>
+        </w:rPr>
+        <w:t>(</w:t>
       </w:r>
     </w:p>
     <w:p>
       <w:pPr>
         <w:pStyle w:val="Code"/>
         <w:framePr w:wrap="around"/>
-      </w:pPr>
-      <w:r>
-        <w:t>OPTIONAL MATCH (j)-</w:t>
+        <w:rPr>
+          <w:sz w:val="16"/>
+          <w:szCs w:val="18"/>
+          <w:lang w:val="en-US"/>
+        </w:rPr>
+      </w:pPr>
+      <w:r>
+        <w:rPr>
+          <w:sz w:val="16"/>
+          <w:szCs w:val="18"/>
+          <w:lang w:val="en-US"/>
+        </w:rPr>
+        <w:t xml:space="preserve">'MATCH (p) WHERE </w:t>
       </w:r>
       <w:proofErr w:type="gramStart"/>
       <w:r>
-        <w:t>[:HAS</w:t>
-      </w:r>
+        <w:rPr>
+          <w:sz w:val="16"/>
+          <w:szCs w:val="18"/>
+          <w:lang w:val="en-US"/>
+        </w:rPr>
+        <w:t>ANY(</w:t>
+      </w:r>
+      <w:proofErr w:type="spellStart"/>
       <w:proofErr w:type="gramEnd"/>
       <w:r>
-        <w:t>]-&gt;(</w:t>
-      </w:r>
-      <w:proofErr w:type="spellStart"/>
-      <w:r>
-        <w:t>v:Volume</w:t>
-      </w:r>
-      <w:proofErr w:type="spellEnd"/>
-      <w:r>
-        <w:t>)</w:t>
+        <w:rPr>
+          <w:sz w:val="16"/>
+          <w:szCs w:val="18"/>
+          <w:lang w:val="en-US"/>
+        </w:rPr>
+        <w:t>lbl</w:t>
+      </w:r>
+      <w:proofErr w:type="spellEnd"/>
+      <w:r>
+        <w:rPr>
+          <w:sz w:val="16"/>
+          <w:szCs w:val="18"/>
+          <w:lang w:val="en-US"/>
+        </w:rPr>
+        <w:t xml:space="preserve"> IN ["Paper", "Keyword", "Topic"] WHERE </w:t>
+      </w:r>
+      <w:proofErr w:type="spellStart"/>
+      <w:r>
+        <w:rPr>
+          <w:sz w:val="16"/>
+          <w:szCs w:val="18"/>
+          <w:lang w:val="en-US"/>
+        </w:rPr>
+        <w:t>lbl</w:t>
+      </w:r>
+      <w:proofErr w:type="spellEnd"/>
+      <w:r>
+        <w:rPr>
+          <w:sz w:val="16"/>
+          <w:szCs w:val="18"/>
+          <w:lang w:val="en-US"/>
+        </w:rPr>
+        <w:t xml:space="preserve"> IN LABELS(p)) RETURN id(p) as id', </w:t>
       </w:r>
     </w:p>
     <w:p>
       <w:pPr>
         <w:pStyle w:val="Code"/>
         <w:framePr w:wrap="around"/>
-      </w:pPr>
-      <w:r>
-        <w:t>OPTIONAL MATCH (v)&lt;-</w:t>
-      </w:r>
+        <w:rPr>
+          <w:sz w:val="16"/>
+          <w:szCs w:val="18"/>
+          <w:lang w:val="en-US"/>
+        </w:rPr>
+      </w:pPr>
+      <w:r>
+        <w:rPr>
+          <w:sz w:val="16"/>
+          <w:szCs w:val="18"/>
+          <w:lang w:val="en-US"/>
+        </w:rPr>
+        <w:t xml:space="preserve">'MATCH (p1)-[r]-&gt;(p2) WHERE TYPE(r) IN ["RELATED_TO", "CONTAINS"] RETURN id(p1) as </w:t>
+      </w:r>
+      <w:proofErr w:type="spellStart"/>
       <w:proofErr w:type="gramStart"/>
       <w:r>
-        <w:t>[:PUBLISHED</w:t>
-      </w:r>
+        <w:rPr>
+          <w:sz w:val="16"/>
+          <w:szCs w:val="18"/>
+          <w:lang w:val="en-US"/>
+        </w:rPr>
+        <w:t>source,id</w:t>
+      </w:r>
+      <w:proofErr w:type="spellEnd"/>
       <w:proofErr w:type="gramEnd"/>
       <w:r>
-        <w:t>_IN]-(</w:t>
-      </w:r>
-      <w:proofErr w:type="spellStart"/>
-      <w:r>
-        <w:t>p:Paper</w:t>
-      </w:r>
-      <w:proofErr w:type="spellEnd"/>
-      <w:r>
-        <w:t>)</w:t>
+        <w:rPr>
+          <w:sz w:val="16"/>
+          <w:szCs w:val="18"/>
+          <w:lang w:val="en-US"/>
+        </w:rPr>
+        <w:t xml:space="preserve">(p2) as target', </w:t>
+      </w:r>
+      <w:r>
+        <w:rPr>
+          <w:sz w:val="16"/>
+          <w:szCs w:val="18"/>
+          <w:lang w:val="en-US"/>
+        </w:rPr>
+        <w:t xml:space="preserve"> </w:t>
+      </w:r>
+      <w:r>
+        <w:rPr>
+          <w:sz w:val="16"/>
+          <w:szCs w:val="18"/>
+          <w:lang w:val="en-US"/>
+        </w:rPr>
+        <w:t xml:space="preserve">{concurrency:4, </w:t>
+      </w:r>
+      <w:proofErr w:type="spellStart"/>
+      <w:r>
+        <w:rPr>
+          <w:sz w:val="16"/>
+          <w:szCs w:val="18"/>
+          <w:lang w:val="en-US"/>
+        </w:rPr>
+        <w:t>graph:'cypher</w:t>
+      </w:r>
+      <w:proofErr w:type="spellEnd"/>
+      <w:r>
+        <w:rPr>
+          <w:sz w:val="16"/>
+          <w:szCs w:val="18"/>
+          <w:lang w:val="en-US"/>
+        </w:rPr>
+        <w:t>'})</w:t>
       </w:r>
     </w:p>
     <w:p>
       <w:pPr>
         <w:pStyle w:val="Code"/>
         <w:framePr w:wrap="around"/>
-      </w:pPr>
-      <w:r>
-        <w:t>OPTIONAL MATCH (p)-</w:t>
-      </w:r>
-      <w:proofErr w:type="gramStart"/>
-      <w:r>
-        <w:t>[:CITED</w:t>
-      </w:r>
-      <w:proofErr w:type="gramEnd"/>
-      <w:r>
-        <w:t>_BY]-&gt;(</w:t>
-      </w:r>
-      <w:proofErr w:type="spellStart"/>
-      <w:r>
-        <w:t>c:Citation</w:t>
-      </w:r>
-      <w:proofErr w:type="spellEnd"/>
-      <w:r>
-        <w:t>)</w:t>
+        <w:rPr>
+          <w:sz w:val="16"/>
+          <w:szCs w:val="18"/>
+          <w:lang w:val="en-US"/>
+        </w:rPr>
+      </w:pPr>
+      <w:r>
+        <w:rPr>
+          <w:sz w:val="16"/>
+          <w:szCs w:val="18"/>
+          <w:lang w:val="en-US"/>
+        </w:rPr>
+        <w:t xml:space="preserve">YIELD </w:t>
+      </w:r>
+      <w:proofErr w:type="spellStart"/>
+      <w:r>
+        <w:rPr>
+          <w:sz w:val="16"/>
+          <w:szCs w:val="18"/>
+          <w:lang w:val="en-US"/>
+        </w:rPr>
+        <w:t>nodeId</w:t>
+      </w:r>
+      <w:proofErr w:type="spellEnd"/>
+      <w:r>
+        <w:rPr>
+          <w:sz w:val="16"/>
+          <w:szCs w:val="18"/>
+          <w:lang w:val="en-US"/>
+        </w:rPr>
+        <w:t>, centrality</w:t>
       </w:r>
     </w:p>
     <w:p>
       <w:pPr>
         <w:pStyle w:val="Code"/>
         <w:framePr w:wrap="around"/>
-      </w:pPr>
-      <w:r>
-        <w:t xml:space="preserve">WHERE </w:t>
-      </w:r>
-      <w:proofErr w:type="spellStart"/>
-      <w:proofErr w:type="gramStart"/>
-      <w:r>
-        <w:t>p.year</w:t>
-      </w:r>
-      <w:proofErr w:type="spellEnd"/>
-      <w:proofErr w:type="gramEnd"/>
-      <w:r>
-        <w:t xml:space="preserve"> &gt;= '2018' and </w:t>
-      </w:r>
-      <w:proofErr w:type="spellStart"/>
-      <w:r>
-        <w:t>p.year</w:t>
-      </w:r>
-      <w:proofErr w:type="spellEnd"/>
-      <w:r>
-        <w:t xml:space="preserve"> &lt;= '2019'</w:t>
+        <w:rPr>
+          <w:sz w:val="16"/>
+          <w:szCs w:val="18"/>
+          <w:lang w:val="en-US"/>
+        </w:rPr>
+      </w:pPr>
+      <w:r>
+        <w:rPr>
+          <w:sz w:val="16"/>
+          <w:szCs w:val="18"/>
+          <w:lang w:val="en-US"/>
+        </w:rPr>
+        <w:t xml:space="preserve">WITH </w:t>
+      </w:r>
+      <w:proofErr w:type="spellStart"/>
+      <w:r>
+        <w:rPr>
+          <w:sz w:val="16"/>
+          <w:szCs w:val="18"/>
+          <w:lang w:val="en-US"/>
+        </w:rPr>
+        <w:t>nodeId</w:t>
+      </w:r>
+      <w:proofErr w:type="spellEnd"/>
+      <w:r>
+        <w:rPr>
+          <w:sz w:val="16"/>
+          <w:szCs w:val="18"/>
+          <w:lang w:val="en-US"/>
+        </w:rPr>
+        <w:t xml:space="preserve"> AS </w:t>
+      </w:r>
+      <w:proofErr w:type="spellStart"/>
+      <w:r>
+        <w:rPr>
+          <w:sz w:val="16"/>
+          <w:szCs w:val="18"/>
+          <w:lang w:val="en-US"/>
+        </w:rPr>
+        <w:t>nodeId</w:t>
+      </w:r>
+      <w:proofErr w:type="spellEnd"/>
+      <w:r>
+        <w:rPr>
+          <w:sz w:val="16"/>
+          <w:szCs w:val="18"/>
+          <w:lang w:val="en-US"/>
+        </w:rPr>
+        <w:t>, centrality AS centrality</w:t>
       </w:r>
     </w:p>
     <w:p>
       <w:pPr>
         <w:pStyle w:val="Code"/>
         <w:framePr w:wrap="around"/>
-      </w:pPr>
-      <w:r>
-        <w:t xml:space="preserve">RETURN j.name as </w:t>
-      </w:r>
+        <w:rPr>
+          <w:sz w:val="16"/>
+          <w:szCs w:val="18"/>
+          <w:lang w:val="en-US"/>
+        </w:rPr>
+      </w:pPr>
+      <w:r>
+        <w:rPr>
+          <w:sz w:val="16"/>
+          <w:szCs w:val="18"/>
+          <w:lang w:val="en-US"/>
+        </w:rPr>
+        <w:t>MATCH (</w:t>
+      </w:r>
+      <w:proofErr w:type="spellStart"/>
       <w:proofErr w:type="gramStart"/>
       <w:r>
-        <w:t>Journal,  count</w:t>
-      </w:r>
+        <w:rPr>
+          <w:sz w:val="16"/>
+          <w:szCs w:val="18"/>
+          <w:lang w:val="en-US"/>
+        </w:rPr>
+        <w:t>k:Keyword</w:t>
+      </w:r>
+      <w:proofErr w:type="spellEnd"/>
       <w:proofErr w:type="gramEnd"/>
       <w:r>
-        <w:t>(DISTINCT p) as Papers18_19, count(c) as Citations2019, count(c)*1.0/count(DISTINCT p) as IMPACT_FACTOR</w:t>
-      </w:r>
+        <w:rPr>
+          <w:sz w:val="16"/>
+          <w:szCs w:val="18"/>
+          <w:lang w:val="en-US"/>
+        </w:rPr>
+        <w:t xml:space="preserve">) WHERE id(k) = </w:t>
+      </w:r>
+      <w:proofErr w:type="spellStart"/>
+      <w:r>
+        <w:rPr>
+          <w:sz w:val="16"/>
+          <w:szCs w:val="18"/>
+          <w:lang w:val="en-US"/>
+        </w:rPr>
+        <w:t>nodeId</w:t>
+      </w:r>
+      <w:proofErr w:type="spellEnd"/>
     </w:p>
     <w:p>
       <w:pPr>
         <w:pStyle w:val="Code"/>
         <w:framePr w:wrap="around"/>
-      </w:pPr>
-      <w:r>
-        <w:t>ORDER BY IMPACT_FACTOR DESC</w:t>
-      </w:r>
+        <w:rPr>
+          <w:sz w:val="16"/>
+          <w:szCs w:val="18"/>
+          <w:lang w:val="en-US"/>
+        </w:rPr>
+      </w:pPr>
+      <w:r>
+        <w:rPr>
+          <w:sz w:val="16"/>
+          <w:szCs w:val="18"/>
+          <w:lang w:val="en-US"/>
+        </w:rPr>
+        <w:t xml:space="preserve">RETURN </w:t>
+      </w:r>
+      <w:proofErr w:type="spellStart"/>
+      <w:proofErr w:type="gramStart"/>
+      <w:r>
+        <w:rPr>
+          <w:sz w:val="16"/>
+          <w:szCs w:val="18"/>
+          <w:lang w:val="en-US"/>
+        </w:rPr>
+        <w:t>algo.asNode</w:t>
+      </w:r>
+      <w:proofErr w:type="spellEnd"/>
+      <w:proofErr w:type="gramEnd"/>
+      <w:r>
+        <w:rPr>
+          <w:sz w:val="16"/>
+          <w:szCs w:val="18"/>
+          <w:lang w:val="en-US"/>
+        </w:rPr>
+        <w:t>(</w:t>
+      </w:r>
+      <w:proofErr w:type="spellStart"/>
+      <w:r>
+        <w:rPr>
+          <w:sz w:val="16"/>
+          <w:szCs w:val="18"/>
+          <w:lang w:val="en-US"/>
+        </w:rPr>
+        <w:t>nodeId</w:t>
+      </w:r>
+      <w:proofErr w:type="spellEnd"/>
+      <w:r>
+        <w:rPr>
+          <w:sz w:val="16"/>
+          <w:szCs w:val="18"/>
+          <w:lang w:val="en-US"/>
+        </w:rPr>
+        <w:t>).name, centrality</w:t>
+      </w:r>
+    </w:p>
+    <w:p>
+      <w:pPr>
+        <w:pStyle w:val="Code"/>
+        <w:framePr w:wrap="around"/>
+        <w:rPr>
+          <w:sz w:val="16"/>
+          <w:szCs w:val="18"/>
+          <w:lang w:val="en-US"/>
+        </w:rPr>
+      </w:pPr>
+      <w:r>
+        <w:rPr>
+          <w:sz w:val="16"/>
+          <w:szCs w:val="18"/>
+          <w:lang w:val="en-US"/>
+        </w:rPr>
+        <w:t>ORDER BY centrality desc</w:t>
+      </w:r>
+    </w:p>
+    <w:p>
+      <w:pPr>
+        <w:rPr>
+          <w:lang w:val="en-US"/>
+        </w:rPr>
+      </w:pPr>
+      <w:r>
+        <w:rPr>
+          <w:lang w:val="en-US"/>
+        </w:rPr>
+        <w:t xml:space="preserve">We use the </w:t>
+      </w:r>
+      <w:r>
+        <w:rPr>
+          <w:lang w:val="en-US"/>
+        </w:rPr>
+        <w:t>Betweenness centrality</w:t>
+      </w:r>
+      <w:r>
+        <w:rPr>
+          <w:lang w:val="en-US"/>
+        </w:rPr>
+        <w:t xml:space="preserve"> algorithm to identify Keyword nodes that behave as </w:t>
+      </w:r>
+      <w:r>
+        <w:rPr>
+          <w:lang w:val="en-US"/>
+        </w:rPr>
+        <w:t xml:space="preserve">a bridge from one part of </w:t>
+      </w:r>
+      <w:r>
+        <w:rPr>
+          <w:lang w:val="en-US"/>
+        </w:rPr>
+        <w:t>the</w:t>
+      </w:r>
+      <w:r>
+        <w:rPr>
+          <w:lang w:val="en-US"/>
+        </w:rPr>
+        <w:t xml:space="preserve"> graph to another.</w:t>
+      </w:r>
+      <w:r>
+        <w:rPr>
+          <w:lang w:val="en-US"/>
+        </w:rPr>
+        <w:t xml:space="preserve"> More specifically, we are trying to find Topics that are related to Keywords, in such a way that if we remove a Keyword from the graph, then we will completely lose the connection between Papers and some Topics, that were connected before with only this Keyword and hence, this Keyword was the only bridge between these Papers and these Topics. This information can be useful in our application as we can find Topics that are linked to Papers only via a specific path (Keyword). After that, we can try to find in their content other Keywords that maybe are related to the same Topic in order to link with these as well.</w:t>
+      </w:r>
+      <w:r>
+        <w:rPr>
+          <w:lang w:val="en-US"/>
+        </w:rPr>
+        <w:t xml:space="preserve"> For instance, in our database, we created the Keyword {Machine learning} and 3 Topics that are related only to this Keyword. The betweenness centrality of this Keyword is 3, because if we remove it, we will end up with 3 Topic that are not connected to the rest of the graph.</w:t>
+      </w:r>
+    </w:p>
+    <w:p>
+      <w:pPr>
+        <w:pStyle w:val="Heading1"/>
+        <w:numPr>
+          <w:ilvl w:val="0"/>
+          <w:numId w:val="1"/>
+        </w:numPr>
+        <w:rPr>
+          <w:lang w:val="en-US"/>
+        </w:rPr>
+      </w:pPr>
+      <w:r>
+        <w:rPr>
+          <w:lang w:val="en-US"/>
+        </w:rPr>
+        <w:lastRenderedPageBreak/>
+        <w:t>Recommender</w:t>
+      </w:r>
+    </w:p>
+    <w:p>
+      <w:pPr>
+        <w:spacing w:after="120"/>
+        <w:rPr>
+          <w:lang w:val="en-US"/>
+        </w:rPr>
+      </w:pPr>
     </w:p>
     <w:sectPr>
       <w:pgSz w:w="12240" w:h="15840"/>
@@ -2245,7 +3985,7 @@
     <w:lsdException w:name="Table Web 2" w:semiHidden="1" w:unhideWhenUsed="1"/>
     <w:lsdException w:name="Table Web 3" w:semiHidden="1" w:unhideWhenUsed="1"/>
     <w:lsdException w:name="Balloon Text" w:semiHidden="1" w:unhideWhenUsed="1"/>
-    <w:lsdException w:name="Table Grid" w:uiPriority="39"/>
+    <w:lsdException w:name="Table Grid" w:uiPriority="59"/>
     <w:lsdException w:name="Table Theme" w:semiHidden="1" w:unhideWhenUsed="1"/>
     <w:lsdException w:name="Placeholder Text" w:semiHidden="1"/>
     <w:lsdException w:name="No Spacing" w:uiPriority="1" w:qFormat="1"/>
@@ -2515,6 +4255,51 @@
       <w:szCs w:val="26"/>
     </w:rPr>
   </w:style>
+  <w:style w:type="paragraph" w:styleId="Heading3">
+    <w:name w:val="heading 3"/>
+    <w:basedOn w:val="Normal"/>
+    <w:next w:val="Normal"/>
+    <w:link w:val="Heading3Char"/>
+    <w:uiPriority w:val="9"/>
+    <w:unhideWhenUsed/>
+    <w:qFormat/>
+    <w:rsid w:val="00930157"/>
+    <w:pPr>
+      <w:keepNext/>
+      <w:keepLines/>
+      <w:spacing w:before="40" w:after="0"/>
+      <w:outlineLvl w:val="2"/>
+    </w:pPr>
+    <w:rPr>
+      <w:rFonts w:asciiTheme="majorHAnsi" w:eastAsiaTheme="majorEastAsia" w:hAnsiTheme="majorHAnsi" w:cstheme="majorBidi"/>
+      <w:color w:val="1F3763" w:themeColor="accent1" w:themeShade="7F"/>
+      <w:sz w:val="24"/>
+      <w:szCs w:val="24"/>
+    </w:rPr>
+  </w:style>
+  <w:style w:type="paragraph" w:styleId="Heading4">
+    <w:name w:val="heading 4"/>
+    <w:basedOn w:val="Normal"/>
+    <w:next w:val="Normal"/>
+    <w:link w:val="Heading4Char"/>
+    <w:uiPriority w:val="9"/>
+    <w:semiHidden/>
+    <w:unhideWhenUsed/>
+    <w:qFormat/>
+    <w:rsid w:val="00930157"/>
+    <w:pPr>
+      <w:keepNext/>
+      <w:keepLines/>
+      <w:spacing w:before="40" w:after="0"/>
+      <w:outlineLvl w:val="3"/>
+    </w:pPr>
+    <w:rPr>
+      <w:rFonts w:asciiTheme="majorHAnsi" w:eastAsiaTheme="majorEastAsia" w:hAnsiTheme="majorHAnsi" w:cstheme="majorBidi"/>
+      <w:i/>
+      <w:iCs/>
+      <w:color w:val="2F5496" w:themeColor="accent1" w:themeShade="BF"/>
+    </w:rPr>
+  </w:style>
   <w:style w:type="character" w:default="1" w:styleId="DefaultParagraphFont">
     <w:name w:val="Default Paragraph Font"/>
     <w:uiPriority w:val="1"/>
@@ -2648,6 +4433,79 @@
     <w:rsid w:val="00D033C0"/>
     <w:rPr>
       <w:color w:val="0563C1" w:themeColor="hyperlink"/>
+      <w:u w:val="single"/>
+    </w:rPr>
+  </w:style>
+  <w:style w:type="character" w:customStyle="1" w:styleId="Heading3Char">
+    <w:name w:val="Heading 3 Char"/>
+    <w:basedOn w:val="DefaultParagraphFont"/>
+    <w:link w:val="Heading3"/>
+    <w:uiPriority w:val="9"/>
+    <w:rsid w:val="00930157"/>
+    <w:rPr>
+      <w:rFonts w:asciiTheme="majorHAnsi" w:eastAsiaTheme="majorEastAsia" w:hAnsiTheme="majorHAnsi" w:cstheme="majorBidi"/>
+      <w:color w:val="1F3763" w:themeColor="accent1" w:themeShade="7F"/>
+      <w:sz w:val="24"/>
+      <w:szCs w:val="24"/>
+    </w:rPr>
+  </w:style>
+  <w:style w:type="character" w:customStyle="1" w:styleId="Heading4Char">
+    <w:name w:val="Heading 4 Char"/>
+    <w:basedOn w:val="DefaultParagraphFont"/>
+    <w:link w:val="Heading4"/>
+    <w:uiPriority w:val="9"/>
+    <w:semiHidden/>
+    <w:rsid w:val="00930157"/>
+    <w:rPr>
+      <w:rFonts w:asciiTheme="majorHAnsi" w:eastAsiaTheme="majorEastAsia" w:hAnsiTheme="majorHAnsi" w:cstheme="majorBidi"/>
+      <w:i/>
+      <w:iCs/>
+      <w:color w:val="2F5496" w:themeColor="accent1" w:themeShade="BF"/>
+    </w:rPr>
+  </w:style>
+  <w:style w:type="table" w:styleId="TableGrid">
+    <w:name w:val="Table Grid"/>
+    <w:basedOn w:val="TableNormal"/>
+    <w:uiPriority w:val="59"/>
+    <w:rsid w:val="00930157"/>
+    <w:pPr>
+      <w:spacing w:after="0" w:line="240" w:lineRule="auto"/>
+    </w:pPr>
+    <w:rPr>
+      <w:lang w:val="en-US"/>
+    </w:rPr>
+    <w:tblPr>
+      <w:tblBorders>
+        <w:top w:val="single" w:sz="4" w:space="0" w:color="000000" w:themeColor="text1"/>
+        <w:left w:val="single" w:sz="4" w:space="0" w:color="000000" w:themeColor="text1"/>
+        <w:bottom w:val="single" w:sz="4" w:space="0" w:color="000000" w:themeColor="text1"/>
+        <w:right w:val="single" w:sz="4" w:space="0" w:color="000000" w:themeColor="text1"/>
+        <w:insideH w:val="single" w:sz="4" w:space="0" w:color="000000" w:themeColor="text1"/>
+        <w:insideV w:val="single" w:sz="4" w:space="0" w:color="000000" w:themeColor="text1"/>
+      </w:tblBorders>
+    </w:tblPr>
+  </w:style>
+  <w:style w:type="character" w:styleId="UnresolvedMention">
+    <w:name w:val="Unresolved Mention"/>
+    <w:basedOn w:val="DefaultParagraphFont"/>
+    <w:uiPriority w:val="99"/>
+    <w:semiHidden/>
+    <w:unhideWhenUsed/>
+    <w:rsid w:val="008D3576"/>
+    <w:rPr>
+      <w:color w:val="605E5C"/>
+      <w:shd w:val="clear" w:color="auto" w:fill="E1DFDD"/>
+    </w:rPr>
+  </w:style>
+  <w:style w:type="character" w:styleId="FollowedHyperlink">
+    <w:name w:val="FollowedHyperlink"/>
+    <w:basedOn w:val="DefaultParagraphFont"/>
+    <w:uiPriority w:val="99"/>
+    <w:semiHidden/>
+    <w:unhideWhenUsed/>
+    <w:rsid w:val="008D3576"/>
+    <w:rPr>
+      <w:color w:val="954F72" w:themeColor="followedHyperlink"/>
       <w:u w:val="single"/>
     </w:rPr>
   </w:style>
@@ -2947,4 +4805,16 @@
     </a:ext>
   </a:extLst>
 </a:theme>
+</file>
+
+<file path=customXml/item1.xml><?xml version="1.0" encoding="utf-8"?>
+<b:Sources xmlns:b="http://schemas.openxmlformats.org/officeDocument/2006/bibliography" xmlns="http://schemas.openxmlformats.org/officeDocument/2006/bibliography" SelectedStyle="\APASixthEditionOfficeOnline.xsl" StyleName="APA" Version="6"/>
+</file>
+
+<file path=customXml/itemProps1.xml><?xml version="1.0" encoding="utf-8"?>
+<ds:datastoreItem xmlns:ds="http://schemas.openxmlformats.org/officeDocument/2006/customXml" ds:itemID="{EBF18A3B-3CA0-469A-A90F-1D17CF969121}">
+  <ds:schemaRefs>
+    <ds:schemaRef ds:uri="http://schemas.openxmlformats.org/officeDocument/2006/bibliography"/>
+  </ds:schemaRefs>
+</ds:datastoreItem>
 </file>
</xml_diff>

<commit_message>
calculate conferences and journals in one query
</commit_message>
<xml_diff>
--- a/Report.docx
+++ b/Report.docx
@@ -1077,8 +1077,6 @@
       <w:r>
         <w:t xml:space="preserve"> is that no paper can be assigned more than 3 reviewers, and a reviewer can not be assigned a paper he authored. This was all achieved in a Python script.</w:t>
       </w:r>
-      <w:bookmarkStart w:id="0" w:name="_GoBack"/>
-      <w:bookmarkEnd w:id="0"/>
     </w:p>
     <w:p>
       <w:pPr>
@@ -1116,23 +1114,7 @@
             <w:b/>
             <w:bCs/>
           </w:rPr>
-          <w:t>he</w:t>
-        </w:r>
-        <w:r>
-          <w:rPr>
-            <w:rStyle w:val="Hyperlink"/>
-            <w:b/>
-            <w:bCs/>
-          </w:rPr>
-          <w:t>r</w:t>
-        </w:r>
-        <w:r>
-          <w:rPr>
-            <w:rStyle w:val="Hyperlink"/>
-            <w:b/>
-            <w:bCs/>
-          </w:rPr>
-          <w:t>e</w:t>
+          <w:t>here</w:t>
         </w:r>
       </w:hyperlink>
       <w:r>
@@ -3186,11 +3168,1939 @@
     </w:p>
     <w:p>
       <w:pPr>
-        <w:spacing w:after="120"/>
-        <w:rPr>
-          <w:lang w:val="en-US"/>
-        </w:rPr>
-      </w:pPr>
+        <w:pStyle w:val="Code"/>
+        <w:framePr w:wrap="around"/>
+        <w:rPr>
+          <w:sz w:val="14"/>
+          <w:szCs w:val="16"/>
+          <w:lang w:val="en-US"/>
+        </w:rPr>
+      </w:pPr>
+      <w:r>
+        <w:rPr>
+          <w:sz w:val="14"/>
+          <w:szCs w:val="16"/>
+          <w:lang w:val="en-US"/>
+        </w:rPr>
+        <w:t>MATCH(</w:t>
+      </w:r>
+      <w:proofErr w:type="spellStart"/>
+      <w:proofErr w:type="gramStart"/>
+      <w:r>
+        <w:rPr>
+          <w:sz w:val="14"/>
+          <w:szCs w:val="16"/>
+          <w:lang w:val="en-US"/>
+        </w:rPr>
+        <w:t>k:Keyword</w:t>
+      </w:r>
+      <w:proofErr w:type="spellEnd"/>
+      <w:proofErr w:type="gramEnd"/>
+      <w:r>
+        <w:rPr>
+          <w:sz w:val="14"/>
+          <w:szCs w:val="16"/>
+          <w:lang w:val="en-US"/>
+        </w:rPr>
+        <w:t>)</w:t>
+      </w:r>
+    </w:p>
+    <w:p>
+      <w:pPr>
+        <w:pStyle w:val="Code"/>
+        <w:framePr w:wrap="around"/>
+        <w:rPr>
+          <w:sz w:val="14"/>
+          <w:szCs w:val="16"/>
+          <w:lang w:val="en-US"/>
+        </w:rPr>
+      </w:pPr>
+      <w:r>
+        <w:rPr>
+          <w:sz w:val="14"/>
+          <w:szCs w:val="16"/>
+          <w:lang w:val="en-US"/>
+        </w:rPr>
+        <w:t>WHERE k.name in ['data management', 'indexing', 'data modeling', 'big data', 'data processing', 'data storage</w:t>
+      </w:r>
+      <w:proofErr w:type="gramStart"/>
+      <w:r>
+        <w:rPr>
+          <w:sz w:val="14"/>
+          <w:szCs w:val="16"/>
+          <w:lang w:val="en-US"/>
+        </w:rPr>
+        <w:t>',  '</w:t>
+      </w:r>
+      <w:proofErr w:type="gramEnd"/>
+      <w:r>
+        <w:rPr>
+          <w:sz w:val="14"/>
+          <w:szCs w:val="16"/>
+          <w:lang w:val="en-US"/>
+        </w:rPr>
+        <w:t>data querying']</w:t>
+      </w:r>
+    </w:p>
+    <w:p>
+      <w:pPr>
+        <w:pStyle w:val="Code"/>
+        <w:framePr w:wrap="around"/>
+        <w:rPr>
+          <w:sz w:val="14"/>
+          <w:szCs w:val="16"/>
+          <w:lang w:val="en-US"/>
+        </w:rPr>
+      </w:pPr>
+      <w:r>
+        <w:rPr>
+          <w:sz w:val="14"/>
+          <w:szCs w:val="16"/>
+          <w:lang w:val="en-US"/>
+        </w:rPr>
+        <w:t>// Find all the conferences that are related to the database community</w:t>
+      </w:r>
+    </w:p>
+    <w:p>
+      <w:pPr>
+        <w:pStyle w:val="Code"/>
+        <w:framePr w:wrap="around"/>
+        <w:rPr>
+          <w:sz w:val="14"/>
+          <w:szCs w:val="16"/>
+          <w:lang w:val="en-US"/>
+        </w:rPr>
+      </w:pPr>
+      <w:r>
+        <w:rPr>
+          <w:sz w:val="14"/>
+          <w:szCs w:val="16"/>
+          <w:lang w:val="en-US"/>
+        </w:rPr>
+        <w:t xml:space="preserve">WITH collect(k.name) as </w:t>
+      </w:r>
+      <w:proofErr w:type="spellStart"/>
+      <w:r>
+        <w:rPr>
+          <w:sz w:val="14"/>
+          <w:szCs w:val="16"/>
+          <w:lang w:val="en-US"/>
+        </w:rPr>
+        <w:t>db_community</w:t>
+      </w:r>
+      <w:proofErr w:type="spellEnd"/>
+    </w:p>
+    <w:p>
+      <w:pPr>
+        <w:pStyle w:val="Code"/>
+        <w:framePr w:wrap="around"/>
+        <w:rPr>
+          <w:sz w:val="14"/>
+          <w:szCs w:val="16"/>
+          <w:lang w:val="en-US"/>
+        </w:rPr>
+      </w:pPr>
+      <w:r>
+        <w:rPr>
+          <w:sz w:val="14"/>
+          <w:szCs w:val="16"/>
+          <w:lang w:val="en-US"/>
+        </w:rPr>
+        <w:t>MATCH(</w:t>
+      </w:r>
+      <w:proofErr w:type="gramStart"/>
+      <w:r>
+        <w:rPr>
+          <w:sz w:val="14"/>
+          <w:szCs w:val="16"/>
+          <w:lang w:val="en-US"/>
+        </w:rPr>
+        <w:t>k:Keyword</w:t>
+      </w:r>
+      <w:proofErr w:type="gramEnd"/>
+      <w:r>
+        <w:rPr>
+          <w:sz w:val="14"/>
+          <w:szCs w:val="16"/>
+          <w:lang w:val="en-US"/>
+        </w:rPr>
+        <w:t>)&lt;-[:CONTAINS]-(p:Paper)-[:PUBLISHED_IN]-&gt;(e)&lt;-[:HAS]-(c)</w:t>
+      </w:r>
+    </w:p>
+    <w:p>
+      <w:pPr>
+        <w:pStyle w:val="Code"/>
+        <w:framePr w:wrap="around"/>
+        <w:rPr>
+          <w:sz w:val="14"/>
+          <w:szCs w:val="16"/>
+          <w:lang w:val="en-US"/>
+        </w:rPr>
+      </w:pPr>
+      <w:r>
+        <w:rPr>
+          <w:sz w:val="14"/>
+          <w:szCs w:val="16"/>
+          <w:lang w:val="en-US"/>
+        </w:rPr>
+        <w:t xml:space="preserve">WHERE k.name in </w:t>
+      </w:r>
+      <w:proofErr w:type="spellStart"/>
+      <w:r>
+        <w:rPr>
+          <w:sz w:val="14"/>
+          <w:szCs w:val="16"/>
+          <w:lang w:val="en-US"/>
+        </w:rPr>
+        <w:t>db_community</w:t>
+      </w:r>
+      <w:proofErr w:type="spellEnd"/>
+      <w:r>
+        <w:rPr>
+          <w:sz w:val="14"/>
+          <w:szCs w:val="16"/>
+          <w:lang w:val="en-US"/>
+        </w:rPr>
+        <w:t xml:space="preserve"> AND </w:t>
+      </w:r>
+      <w:proofErr w:type="gramStart"/>
+      <w:r>
+        <w:rPr>
+          <w:sz w:val="14"/>
+          <w:szCs w:val="16"/>
+          <w:lang w:val="en-US"/>
+        </w:rPr>
+        <w:t>ANY(</w:t>
+      </w:r>
+      <w:proofErr w:type="spellStart"/>
+      <w:proofErr w:type="gramEnd"/>
+      <w:r>
+        <w:rPr>
+          <w:sz w:val="14"/>
+          <w:szCs w:val="16"/>
+          <w:lang w:val="en-US"/>
+        </w:rPr>
+        <w:t>lbl</w:t>
+      </w:r>
+      <w:proofErr w:type="spellEnd"/>
+      <w:r>
+        <w:rPr>
+          <w:sz w:val="14"/>
+          <w:szCs w:val="16"/>
+          <w:lang w:val="en-US"/>
+        </w:rPr>
+        <w:t xml:space="preserve"> IN ["Edition", "Volume"] WHERE </w:t>
+      </w:r>
+      <w:proofErr w:type="spellStart"/>
+      <w:r>
+        <w:rPr>
+          <w:sz w:val="14"/>
+          <w:szCs w:val="16"/>
+          <w:lang w:val="en-US"/>
+        </w:rPr>
+        <w:t>lbl</w:t>
+      </w:r>
+      <w:proofErr w:type="spellEnd"/>
+      <w:r>
+        <w:rPr>
+          <w:sz w:val="14"/>
+          <w:szCs w:val="16"/>
+          <w:lang w:val="en-US"/>
+        </w:rPr>
+        <w:t xml:space="preserve"> IN LABELS(e)) AND ANY(</w:t>
+      </w:r>
+      <w:proofErr w:type="spellStart"/>
+      <w:r>
+        <w:rPr>
+          <w:sz w:val="14"/>
+          <w:szCs w:val="16"/>
+          <w:lang w:val="en-US"/>
+        </w:rPr>
+        <w:t>lbl</w:t>
+      </w:r>
+      <w:proofErr w:type="spellEnd"/>
+      <w:r>
+        <w:rPr>
+          <w:sz w:val="14"/>
+          <w:szCs w:val="16"/>
+          <w:lang w:val="en-US"/>
+        </w:rPr>
+        <w:t xml:space="preserve"> IN ["Conference", "Journal"] WHERE </w:t>
+      </w:r>
+      <w:proofErr w:type="spellStart"/>
+      <w:r>
+        <w:rPr>
+          <w:sz w:val="14"/>
+          <w:szCs w:val="16"/>
+          <w:lang w:val="en-US"/>
+        </w:rPr>
+        <w:t>lbl</w:t>
+      </w:r>
+      <w:proofErr w:type="spellEnd"/>
+      <w:r>
+        <w:rPr>
+          <w:sz w:val="14"/>
+          <w:szCs w:val="16"/>
+          <w:lang w:val="en-US"/>
+        </w:rPr>
+        <w:t xml:space="preserve"> IN LABELS(c))</w:t>
+      </w:r>
+    </w:p>
+    <w:p>
+      <w:pPr>
+        <w:pStyle w:val="Code"/>
+        <w:framePr w:wrap="around"/>
+        <w:rPr>
+          <w:sz w:val="14"/>
+          <w:szCs w:val="16"/>
+          <w:lang w:val="en-US"/>
+        </w:rPr>
+      </w:pPr>
+      <w:r>
+        <w:rPr>
+          <w:sz w:val="14"/>
+          <w:szCs w:val="16"/>
+          <w:lang w:val="en-US"/>
+        </w:rPr>
+        <w:t xml:space="preserve">WITH c.name as conference, </w:t>
+      </w:r>
+      <w:proofErr w:type="gramStart"/>
+      <w:r>
+        <w:rPr>
+          <w:sz w:val="14"/>
+          <w:szCs w:val="16"/>
+          <w:lang w:val="en-US"/>
+        </w:rPr>
+        <w:t>count(</w:t>
+      </w:r>
+      <w:proofErr w:type="gramEnd"/>
+      <w:r>
+        <w:rPr>
+          <w:sz w:val="14"/>
+          <w:szCs w:val="16"/>
+          <w:lang w:val="en-US"/>
+        </w:rPr>
+        <w:t xml:space="preserve">distinct p) as </w:t>
+      </w:r>
+      <w:proofErr w:type="spellStart"/>
+      <w:r>
+        <w:rPr>
+          <w:sz w:val="14"/>
+          <w:szCs w:val="16"/>
+          <w:lang w:val="en-US"/>
+        </w:rPr>
+        <w:t>number_of_db_community_papers</w:t>
+      </w:r>
+      <w:proofErr w:type="spellEnd"/>
+    </w:p>
+    <w:p>
+      <w:pPr>
+        <w:pStyle w:val="Code"/>
+        <w:framePr w:wrap="around"/>
+        <w:rPr>
+          <w:sz w:val="14"/>
+          <w:szCs w:val="16"/>
+          <w:lang w:val="en-US"/>
+        </w:rPr>
+      </w:pPr>
+      <w:r>
+        <w:rPr>
+          <w:sz w:val="14"/>
+          <w:szCs w:val="16"/>
+          <w:lang w:val="en-US"/>
+        </w:rPr>
+        <w:t>MATCH(</w:t>
+      </w:r>
+      <w:proofErr w:type="gramStart"/>
+      <w:r>
+        <w:rPr>
+          <w:sz w:val="14"/>
+          <w:szCs w:val="16"/>
+          <w:lang w:val="en-US"/>
+        </w:rPr>
+        <w:t>k:Keyword</w:t>
+      </w:r>
+      <w:proofErr w:type="gramEnd"/>
+      <w:r>
+        <w:rPr>
+          <w:sz w:val="14"/>
+          <w:szCs w:val="16"/>
+          <w:lang w:val="en-US"/>
+        </w:rPr>
+        <w:t>)&lt;-[:CONTAINS]-(p:Paper)-[:PUBLISHED_IN]-&gt;(e)&lt;-[:HAS]-(c)</w:t>
+      </w:r>
+    </w:p>
+    <w:p>
+      <w:pPr>
+        <w:pStyle w:val="Code"/>
+        <w:framePr w:wrap="around"/>
+        <w:rPr>
+          <w:sz w:val="14"/>
+          <w:szCs w:val="16"/>
+          <w:lang w:val="en-US"/>
+        </w:rPr>
+      </w:pPr>
+      <w:r>
+        <w:rPr>
+          <w:sz w:val="14"/>
+          <w:szCs w:val="16"/>
+          <w:lang w:val="en-US"/>
+        </w:rPr>
+        <w:t xml:space="preserve">WHERE </w:t>
+      </w:r>
+      <w:proofErr w:type="gramStart"/>
+      <w:r>
+        <w:rPr>
+          <w:sz w:val="14"/>
+          <w:szCs w:val="16"/>
+          <w:lang w:val="en-US"/>
+        </w:rPr>
+        <w:t>ANY(</w:t>
+      </w:r>
+      <w:proofErr w:type="spellStart"/>
+      <w:proofErr w:type="gramEnd"/>
+      <w:r>
+        <w:rPr>
+          <w:sz w:val="14"/>
+          <w:szCs w:val="16"/>
+          <w:lang w:val="en-US"/>
+        </w:rPr>
+        <w:t>lbl</w:t>
+      </w:r>
+      <w:proofErr w:type="spellEnd"/>
+      <w:r>
+        <w:rPr>
+          <w:sz w:val="14"/>
+          <w:szCs w:val="16"/>
+          <w:lang w:val="en-US"/>
+        </w:rPr>
+        <w:t xml:space="preserve"> IN ["Edition", "Volume"] WHERE </w:t>
+      </w:r>
+      <w:proofErr w:type="spellStart"/>
+      <w:r>
+        <w:rPr>
+          <w:sz w:val="14"/>
+          <w:szCs w:val="16"/>
+          <w:lang w:val="en-US"/>
+        </w:rPr>
+        <w:t>lbl</w:t>
+      </w:r>
+      <w:proofErr w:type="spellEnd"/>
+      <w:r>
+        <w:rPr>
+          <w:sz w:val="14"/>
+          <w:szCs w:val="16"/>
+          <w:lang w:val="en-US"/>
+        </w:rPr>
+        <w:t xml:space="preserve"> IN LABELS(e)) AND ANY(</w:t>
+      </w:r>
+      <w:proofErr w:type="spellStart"/>
+      <w:r>
+        <w:rPr>
+          <w:sz w:val="14"/>
+          <w:szCs w:val="16"/>
+          <w:lang w:val="en-US"/>
+        </w:rPr>
+        <w:t>lbl</w:t>
+      </w:r>
+      <w:proofErr w:type="spellEnd"/>
+      <w:r>
+        <w:rPr>
+          <w:sz w:val="14"/>
+          <w:szCs w:val="16"/>
+          <w:lang w:val="en-US"/>
+        </w:rPr>
+        <w:t xml:space="preserve"> IN ["Conference", "Journal"] WHERE </w:t>
+      </w:r>
+      <w:proofErr w:type="spellStart"/>
+      <w:r>
+        <w:rPr>
+          <w:sz w:val="14"/>
+          <w:szCs w:val="16"/>
+          <w:lang w:val="en-US"/>
+        </w:rPr>
+        <w:t>lbl</w:t>
+      </w:r>
+      <w:proofErr w:type="spellEnd"/>
+      <w:r>
+        <w:rPr>
+          <w:sz w:val="14"/>
+          <w:szCs w:val="16"/>
+          <w:lang w:val="en-US"/>
+        </w:rPr>
+        <w:t xml:space="preserve"> IN LABELS(c))</w:t>
+      </w:r>
+    </w:p>
+    <w:p>
+      <w:pPr>
+        <w:pStyle w:val="Code"/>
+        <w:framePr w:wrap="around"/>
+        <w:rPr>
+          <w:sz w:val="14"/>
+          <w:szCs w:val="16"/>
+          <w:lang w:val="en-US"/>
+        </w:rPr>
+      </w:pPr>
+      <w:r>
+        <w:rPr>
+          <w:sz w:val="14"/>
+          <w:szCs w:val="16"/>
+          <w:lang w:val="en-US"/>
+        </w:rPr>
+        <w:t xml:space="preserve">WITH conference as </w:t>
+      </w:r>
+      <w:proofErr w:type="spellStart"/>
+      <w:r>
+        <w:rPr>
+          <w:sz w:val="14"/>
+          <w:szCs w:val="16"/>
+          <w:lang w:val="en-US"/>
+        </w:rPr>
+        <w:t>confjour</w:t>
+      </w:r>
+      <w:proofErr w:type="spellEnd"/>
+      <w:r>
+        <w:rPr>
+          <w:sz w:val="14"/>
+          <w:szCs w:val="16"/>
+          <w:lang w:val="en-US"/>
+        </w:rPr>
+        <w:t xml:space="preserve">, 'Conference' as type, </w:t>
+      </w:r>
+      <w:proofErr w:type="spellStart"/>
+      <w:r>
+        <w:rPr>
+          <w:sz w:val="14"/>
+          <w:szCs w:val="16"/>
+          <w:lang w:val="en-US"/>
+        </w:rPr>
+        <w:t>number_of_db_community_papers</w:t>
+      </w:r>
+      <w:proofErr w:type="spellEnd"/>
+      <w:r>
+        <w:rPr>
+          <w:sz w:val="14"/>
+          <w:szCs w:val="16"/>
+          <w:lang w:val="en-US"/>
+        </w:rPr>
+        <w:t xml:space="preserve"> as </w:t>
+      </w:r>
+      <w:proofErr w:type="spellStart"/>
+      <w:r>
+        <w:rPr>
+          <w:sz w:val="14"/>
+          <w:szCs w:val="16"/>
+          <w:lang w:val="en-US"/>
+        </w:rPr>
+        <w:t>number_of_db_community_</w:t>
+      </w:r>
+      <w:proofErr w:type="gramStart"/>
+      <w:r>
+        <w:rPr>
+          <w:sz w:val="14"/>
+          <w:szCs w:val="16"/>
+          <w:lang w:val="en-US"/>
+        </w:rPr>
+        <w:t>papers</w:t>
+      </w:r>
+      <w:proofErr w:type="spellEnd"/>
+      <w:r>
+        <w:rPr>
+          <w:sz w:val="14"/>
+          <w:szCs w:val="16"/>
+          <w:lang w:val="en-US"/>
+        </w:rPr>
+        <w:t xml:space="preserve"> ,</w:t>
+      </w:r>
+      <w:proofErr w:type="gramEnd"/>
+      <w:r>
+        <w:rPr>
+          <w:sz w:val="14"/>
+          <w:szCs w:val="16"/>
+          <w:lang w:val="en-US"/>
+        </w:rPr>
+        <w:t xml:space="preserve"> c.name as confjour2, count(distinct p) as </w:t>
+      </w:r>
+      <w:proofErr w:type="spellStart"/>
+      <w:r>
+        <w:rPr>
+          <w:sz w:val="14"/>
+          <w:szCs w:val="16"/>
+          <w:lang w:val="en-US"/>
+        </w:rPr>
+        <w:t>number_of_papers</w:t>
+      </w:r>
+      <w:proofErr w:type="spellEnd"/>
+    </w:p>
+    <w:p>
+      <w:pPr>
+        <w:pStyle w:val="Code"/>
+        <w:framePr w:wrap="around"/>
+        <w:rPr>
+          <w:sz w:val="14"/>
+          <w:szCs w:val="16"/>
+          <w:lang w:val="en-US"/>
+        </w:rPr>
+      </w:pPr>
+      <w:r>
+        <w:rPr>
+          <w:sz w:val="14"/>
+          <w:szCs w:val="16"/>
+          <w:lang w:val="en-US"/>
+        </w:rPr>
+        <w:t xml:space="preserve">WHERE confjour2 = </w:t>
+      </w:r>
+      <w:proofErr w:type="spellStart"/>
+      <w:r>
+        <w:rPr>
+          <w:sz w:val="14"/>
+          <w:szCs w:val="16"/>
+          <w:lang w:val="en-US"/>
+        </w:rPr>
+        <w:t>confjour</w:t>
+      </w:r>
+      <w:proofErr w:type="spellEnd"/>
+      <w:r>
+        <w:rPr>
+          <w:sz w:val="14"/>
+          <w:szCs w:val="16"/>
+          <w:lang w:val="en-US"/>
+        </w:rPr>
+        <w:t xml:space="preserve"> and </w:t>
+      </w:r>
+      <w:proofErr w:type="spellStart"/>
+      <w:r>
+        <w:rPr>
+          <w:sz w:val="14"/>
+          <w:szCs w:val="16"/>
+          <w:lang w:val="en-US"/>
+        </w:rPr>
+        <w:t>number_of_db_community_papers</w:t>
+      </w:r>
+      <w:proofErr w:type="spellEnd"/>
+      <w:r>
+        <w:rPr>
+          <w:sz w:val="14"/>
+          <w:szCs w:val="16"/>
+          <w:lang w:val="en-US"/>
+        </w:rPr>
+        <w:t xml:space="preserve"> * 1.0 / </w:t>
+      </w:r>
+      <w:proofErr w:type="spellStart"/>
+      <w:r>
+        <w:rPr>
+          <w:sz w:val="14"/>
+          <w:szCs w:val="16"/>
+          <w:lang w:val="en-US"/>
+        </w:rPr>
+        <w:t>number_of_papers</w:t>
+      </w:r>
+      <w:proofErr w:type="spellEnd"/>
+      <w:r>
+        <w:rPr>
+          <w:sz w:val="14"/>
+          <w:szCs w:val="16"/>
+          <w:lang w:val="en-US"/>
+        </w:rPr>
+        <w:t xml:space="preserve"> &gt;= 0.9</w:t>
+      </w:r>
+    </w:p>
+    <w:p>
+      <w:pPr>
+        <w:pStyle w:val="Code"/>
+        <w:framePr w:wrap="around"/>
+        <w:rPr>
+          <w:sz w:val="14"/>
+          <w:szCs w:val="16"/>
+          <w:lang w:val="en-US"/>
+        </w:rPr>
+      </w:pPr>
+      <w:r>
+        <w:rPr>
+          <w:sz w:val="14"/>
+          <w:szCs w:val="16"/>
+          <w:lang w:val="en-US"/>
+        </w:rPr>
+        <w:t xml:space="preserve">WITH </w:t>
+      </w:r>
+      <w:proofErr w:type="spellStart"/>
+      <w:r>
+        <w:rPr>
+          <w:sz w:val="14"/>
+          <w:szCs w:val="16"/>
+          <w:lang w:val="en-US"/>
+        </w:rPr>
+        <w:t>confjour</w:t>
+      </w:r>
+      <w:proofErr w:type="spellEnd"/>
+      <w:r>
+        <w:rPr>
+          <w:sz w:val="14"/>
+          <w:szCs w:val="16"/>
+          <w:lang w:val="en-US"/>
+        </w:rPr>
+        <w:t xml:space="preserve"> as </w:t>
+      </w:r>
+      <w:proofErr w:type="spellStart"/>
+      <w:r>
+        <w:rPr>
+          <w:sz w:val="14"/>
+          <w:szCs w:val="16"/>
+          <w:lang w:val="en-US"/>
+        </w:rPr>
+        <w:t>confjour</w:t>
+      </w:r>
+      <w:proofErr w:type="spellEnd"/>
+      <w:r>
+        <w:rPr>
+          <w:sz w:val="14"/>
+          <w:szCs w:val="16"/>
+          <w:lang w:val="en-US"/>
+        </w:rPr>
+        <w:t xml:space="preserve">, type as type, </w:t>
+      </w:r>
+      <w:proofErr w:type="spellStart"/>
+      <w:r>
+        <w:rPr>
+          <w:sz w:val="14"/>
+          <w:szCs w:val="16"/>
+          <w:lang w:val="en-US"/>
+        </w:rPr>
+        <w:t>number_of_db_community_papers</w:t>
+      </w:r>
+      <w:proofErr w:type="spellEnd"/>
+      <w:r>
+        <w:rPr>
+          <w:sz w:val="14"/>
+          <w:szCs w:val="16"/>
+          <w:lang w:val="en-US"/>
+        </w:rPr>
+        <w:t xml:space="preserve"> as </w:t>
+      </w:r>
+      <w:proofErr w:type="spellStart"/>
+      <w:r>
+        <w:rPr>
+          <w:sz w:val="14"/>
+          <w:szCs w:val="16"/>
+          <w:lang w:val="en-US"/>
+        </w:rPr>
+        <w:t>number_of_db_community_papers</w:t>
+      </w:r>
+      <w:proofErr w:type="spellEnd"/>
+      <w:r>
+        <w:rPr>
+          <w:sz w:val="14"/>
+          <w:szCs w:val="16"/>
+          <w:lang w:val="en-US"/>
+        </w:rPr>
+        <w:t xml:space="preserve">, </w:t>
+      </w:r>
+      <w:proofErr w:type="spellStart"/>
+      <w:r>
+        <w:rPr>
+          <w:sz w:val="14"/>
+          <w:szCs w:val="16"/>
+          <w:lang w:val="en-US"/>
+        </w:rPr>
+        <w:t>number_of_papers</w:t>
+      </w:r>
+      <w:proofErr w:type="spellEnd"/>
+      <w:r>
+        <w:rPr>
+          <w:sz w:val="14"/>
+          <w:szCs w:val="16"/>
+          <w:lang w:val="en-US"/>
+        </w:rPr>
+        <w:t xml:space="preserve"> as </w:t>
+      </w:r>
+      <w:proofErr w:type="spellStart"/>
+      <w:r>
+        <w:rPr>
+          <w:sz w:val="14"/>
+          <w:szCs w:val="16"/>
+          <w:lang w:val="en-US"/>
+        </w:rPr>
+        <w:t>number_of_papers</w:t>
+      </w:r>
+      <w:proofErr w:type="spellEnd"/>
+      <w:r>
+        <w:rPr>
+          <w:sz w:val="14"/>
+          <w:szCs w:val="16"/>
+          <w:lang w:val="en-US"/>
+        </w:rPr>
+        <w:t xml:space="preserve">, </w:t>
+      </w:r>
+      <w:proofErr w:type="spellStart"/>
+      <w:r>
+        <w:rPr>
+          <w:sz w:val="14"/>
+          <w:szCs w:val="16"/>
+          <w:lang w:val="en-US"/>
+        </w:rPr>
+        <w:t>number_of_db_community_papers</w:t>
+      </w:r>
+      <w:proofErr w:type="spellEnd"/>
+      <w:r>
+        <w:rPr>
+          <w:sz w:val="14"/>
+          <w:szCs w:val="16"/>
+          <w:lang w:val="en-US"/>
+        </w:rPr>
+        <w:t xml:space="preserve"> * 1.0 / </w:t>
+      </w:r>
+      <w:proofErr w:type="spellStart"/>
+      <w:r>
+        <w:rPr>
+          <w:sz w:val="14"/>
+          <w:szCs w:val="16"/>
+          <w:lang w:val="en-US"/>
+        </w:rPr>
+        <w:t>number_of_papers</w:t>
+      </w:r>
+      <w:proofErr w:type="spellEnd"/>
+      <w:r>
+        <w:rPr>
+          <w:sz w:val="14"/>
+          <w:szCs w:val="16"/>
+          <w:lang w:val="en-US"/>
+        </w:rPr>
+        <w:t xml:space="preserve"> as percentage</w:t>
+      </w:r>
+    </w:p>
+    <w:p>
+      <w:pPr>
+        <w:pStyle w:val="Code"/>
+        <w:framePr w:wrap="around"/>
+        <w:rPr>
+          <w:sz w:val="14"/>
+          <w:szCs w:val="16"/>
+          <w:lang w:val="en-US"/>
+        </w:rPr>
+      </w:pPr>
+      <w:r>
+        <w:rPr>
+          <w:sz w:val="14"/>
+          <w:szCs w:val="16"/>
+          <w:lang w:val="en-US"/>
+        </w:rPr>
+        <w:t>CREATE (</w:t>
+      </w:r>
+      <w:proofErr w:type="spellStart"/>
+      <w:proofErr w:type="gramStart"/>
+      <w:r>
+        <w:rPr>
+          <w:sz w:val="14"/>
+          <w:szCs w:val="16"/>
+          <w:lang w:val="en-US"/>
+        </w:rPr>
+        <w:t>cj:dbCommCJ</w:t>
+      </w:r>
+      <w:proofErr w:type="spellEnd"/>
+      <w:proofErr w:type="gramEnd"/>
+      <w:r>
+        <w:rPr>
+          <w:sz w:val="14"/>
+          <w:szCs w:val="16"/>
+          <w:lang w:val="en-US"/>
+        </w:rPr>
+        <w:t xml:space="preserve">{ </w:t>
+      </w:r>
+      <w:proofErr w:type="spellStart"/>
+      <w:r>
+        <w:rPr>
+          <w:sz w:val="14"/>
+          <w:szCs w:val="16"/>
+          <w:lang w:val="en-US"/>
+        </w:rPr>
+        <w:t>name:confjour</w:t>
+      </w:r>
+      <w:proofErr w:type="spellEnd"/>
+      <w:r>
+        <w:rPr>
+          <w:sz w:val="14"/>
+          <w:szCs w:val="16"/>
+          <w:lang w:val="en-US"/>
+        </w:rPr>
+        <w:t xml:space="preserve">, </w:t>
+      </w:r>
+      <w:proofErr w:type="spellStart"/>
+      <w:r>
+        <w:rPr>
+          <w:sz w:val="14"/>
+          <w:szCs w:val="16"/>
+          <w:lang w:val="en-US"/>
+        </w:rPr>
+        <w:t>type:type</w:t>
+      </w:r>
+      <w:proofErr w:type="spellEnd"/>
+      <w:r>
+        <w:rPr>
+          <w:sz w:val="14"/>
+          <w:szCs w:val="16"/>
+          <w:lang w:val="en-US"/>
+        </w:rPr>
+        <w:t xml:space="preserve">, </w:t>
+      </w:r>
+      <w:proofErr w:type="spellStart"/>
+      <w:r>
+        <w:rPr>
+          <w:sz w:val="14"/>
+          <w:szCs w:val="16"/>
+          <w:lang w:val="en-US"/>
+        </w:rPr>
+        <w:t>n_dbPapers</w:t>
+      </w:r>
+      <w:proofErr w:type="spellEnd"/>
+      <w:r>
+        <w:rPr>
+          <w:sz w:val="14"/>
+          <w:szCs w:val="16"/>
+          <w:lang w:val="en-US"/>
+        </w:rPr>
+        <w:t xml:space="preserve">: </w:t>
+      </w:r>
+      <w:proofErr w:type="spellStart"/>
+      <w:r>
+        <w:rPr>
+          <w:sz w:val="14"/>
+          <w:szCs w:val="16"/>
+          <w:lang w:val="en-US"/>
+        </w:rPr>
+        <w:t>number_of_db_community_papers,n_papers:number_of_papers</w:t>
+      </w:r>
+      <w:proofErr w:type="spellEnd"/>
+      <w:r>
+        <w:rPr>
+          <w:sz w:val="14"/>
+          <w:szCs w:val="16"/>
+          <w:lang w:val="en-US"/>
+        </w:rPr>
+        <w:t xml:space="preserve">, percentage: percentage }) </w:t>
+      </w:r>
+    </w:p>
+    <w:p>
+      <w:pPr>
+        <w:pStyle w:val="Code"/>
+        <w:framePr w:wrap="around"/>
+        <w:rPr>
+          <w:sz w:val="14"/>
+          <w:szCs w:val="16"/>
+          <w:lang w:val="en-US"/>
+        </w:rPr>
+      </w:pPr>
+      <w:r>
+        <w:rPr>
+          <w:sz w:val="14"/>
+          <w:szCs w:val="16"/>
+          <w:lang w:val="en-US"/>
+        </w:rPr>
+        <w:t xml:space="preserve">WITH </w:t>
+      </w:r>
+      <w:proofErr w:type="spellStart"/>
+      <w:r>
+        <w:rPr>
+          <w:sz w:val="14"/>
+          <w:szCs w:val="16"/>
+          <w:lang w:val="en-US"/>
+        </w:rPr>
+        <w:t>cj</w:t>
+      </w:r>
+      <w:proofErr w:type="spellEnd"/>
+      <w:r>
+        <w:rPr>
+          <w:sz w:val="14"/>
+          <w:szCs w:val="16"/>
+          <w:lang w:val="en-US"/>
+        </w:rPr>
+        <w:t xml:space="preserve"> as </w:t>
+      </w:r>
+      <w:proofErr w:type="spellStart"/>
+      <w:r>
+        <w:rPr>
+          <w:sz w:val="14"/>
+          <w:szCs w:val="16"/>
+          <w:lang w:val="en-US"/>
+        </w:rPr>
+        <w:t>cj</w:t>
+      </w:r>
+      <w:proofErr w:type="spellEnd"/>
+    </w:p>
+    <w:p>
+      <w:pPr>
+        <w:pStyle w:val="Code"/>
+        <w:framePr w:wrap="around"/>
+        <w:rPr>
+          <w:sz w:val="14"/>
+          <w:szCs w:val="16"/>
+          <w:lang w:val="en-US"/>
+        </w:rPr>
+      </w:pPr>
+      <w:r>
+        <w:rPr>
+          <w:sz w:val="14"/>
+          <w:szCs w:val="16"/>
+          <w:lang w:val="en-US"/>
+        </w:rPr>
+        <w:t>MATCH (</w:t>
+      </w:r>
+      <w:proofErr w:type="spellStart"/>
+      <w:proofErr w:type="gramStart"/>
+      <w:r>
+        <w:rPr>
+          <w:sz w:val="14"/>
+          <w:szCs w:val="16"/>
+          <w:lang w:val="en-US"/>
+        </w:rPr>
+        <w:t>c:Conference</w:t>
+      </w:r>
+      <w:proofErr w:type="spellEnd"/>
+      <w:proofErr w:type="gramEnd"/>
+      <w:r>
+        <w:rPr>
+          <w:sz w:val="14"/>
+          <w:szCs w:val="16"/>
+          <w:lang w:val="en-US"/>
+        </w:rPr>
+        <w:t xml:space="preserve"> {name: cj.name})-[:HAS]-&gt;(</w:t>
+      </w:r>
+      <w:proofErr w:type="spellStart"/>
+      <w:r>
+        <w:rPr>
+          <w:sz w:val="14"/>
+          <w:szCs w:val="16"/>
+          <w:lang w:val="en-US"/>
+        </w:rPr>
+        <w:t>e:Edition</w:t>
+      </w:r>
+      <w:proofErr w:type="spellEnd"/>
+      <w:r>
+        <w:rPr>
+          <w:sz w:val="14"/>
+          <w:szCs w:val="16"/>
+          <w:lang w:val="en-US"/>
+        </w:rPr>
+        <w:t>)&lt;-[:PUBLISHED_IN]-(</w:t>
+      </w:r>
+      <w:proofErr w:type="spellStart"/>
+      <w:r>
+        <w:rPr>
+          <w:sz w:val="14"/>
+          <w:szCs w:val="16"/>
+          <w:lang w:val="en-US"/>
+        </w:rPr>
+        <w:t>p:Paper</w:t>
+      </w:r>
+      <w:proofErr w:type="spellEnd"/>
+      <w:r>
+        <w:rPr>
+          <w:sz w:val="14"/>
+          <w:szCs w:val="16"/>
+          <w:lang w:val="en-US"/>
+        </w:rPr>
+        <w:t>)</w:t>
+      </w:r>
+    </w:p>
+    <w:p>
+      <w:pPr>
+        <w:pStyle w:val="Code"/>
+        <w:framePr w:wrap="around"/>
+        <w:rPr>
+          <w:sz w:val="14"/>
+          <w:szCs w:val="16"/>
+          <w:lang w:val="en-US"/>
+        </w:rPr>
+      </w:pPr>
+      <w:r>
+        <w:rPr>
+          <w:sz w:val="14"/>
+          <w:szCs w:val="16"/>
+          <w:lang w:val="en-US"/>
+        </w:rPr>
+        <w:t>CREATE UNIQUE (</w:t>
+      </w:r>
+      <w:proofErr w:type="spellStart"/>
+      <w:r>
+        <w:rPr>
+          <w:sz w:val="14"/>
+          <w:szCs w:val="16"/>
+          <w:lang w:val="en-US"/>
+        </w:rPr>
+        <w:t>cj</w:t>
+      </w:r>
+      <w:proofErr w:type="spellEnd"/>
+      <w:r>
+        <w:rPr>
+          <w:sz w:val="14"/>
+          <w:szCs w:val="16"/>
+          <w:lang w:val="en-US"/>
+        </w:rPr>
+        <w:t>)-</w:t>
+      </w:r>
+      <w:proofErr w:type="gramStart"/>
+      <w:r>
+        <w:rPr>
+          <w:sz w:val="14"/>
+          <w:szCs w:val="16"/>
+          <w:lang w:val="en-US"/>
+        </w:rPr>
+        <w:t>[:HAS</w:t>
+      </w:r>
+      <w:proofErr w:type="gramEnd"/>
+      <w:r>
+        <w:rPr>
+          <w:sz w:val="14"/>
+          <w:szCs w:val="16"/>
+          <w:lang w:val="en-US"/>
+        </w:rPr>
+        <w:t>_PAPER]-&gt;(p)</w:t>
+      </w:r>
+    </w:p>
+    <w:p>
+      <w:pPr>
+        <w:pStyle w:val="Code"/>
+        <w:framePr w:wrap="around"/>
+        <w:rPr>
+          <w:sz w:val="14"/>
+          <w:szCs w:val="16"/>
+          <w:lang w:val="en-US"/>
+        </w:rPr>
+      </w:pPr>
+      <w:r>
+        <w:rPr>
+          <w:sz w:val="14"/>
+          <w:szCs w:val="16"/>
+          <w:lang w:val="en-US"/>
+        </w:rPr>
+        <w:t>CREATE UNIQUE (c)-[:IS_A]-&gt;(</w:t>
+      </w:r>
+      <w:proofErr w:type="spellStart"/>
+      <w:r>
+        <w:rPr>
+          <w:sz w:val="14"/>
+          <w:szCs w:val="16"/>
+          <w:lang w:val="en-US"/>
+        </w:rPr>
+        <w:t>cj</w:t>
+      </w:r>
+      <w:proofErr w:type="spellEnd"/>
+      <w:r>
+        <w:rPr>
+          <w:sz w:val="14"/>
+          <w:szCs w:val="16"/>
+          <w:lang w:val="en-US"/>
+        </w:rPr>
+        <w:t>)</w:t>
+      </w:r>
+    </w:p>
+    <w:p>
+      <w:pPr>
+        <w:pStyle w:val="Code"/>
+        <w:framePr w:wrap="around"/>
+        <w:rPr>
+          <w:sz w:val="14"/>
+          <w:szCs w:val="16"/>
+          <w:lang w:val="en-US"/>
+        </w:rPr>
+      </w:pPr>
+      <w:r>
+        <w:rPr>
+          <w:sz w:val="14"/>
+          <w:szCs w:val="16"/>
+          <w:lang w:val="en-US"/>
+        </w:rPr>
+        <w:t xml:space="preserve">RETURN DISTINCT cj.name AS </w:t>
+      </w:r>
+      <w:proofErr w:type="spellStart"/>
+      <w:r>
+        <w:rPr>
+          <w:sz w:val="14"/>
+          <w:szCs w:val="16"/>
+          <w:lang w:val="en-US"/>
+        </w:rPr>
+        <w:t>conf_journal</w:t>
+      </w:r>
+      <w:proofErr w:type="spellEnd"/>
+      <w:r>
+        <w:rPr>
+          <w:sz w:val="14"/>
+          <w:szCs w:val="16"/>
+          <w:lang w:val="en-US"/>
+        </w:rPr>
+        <w:t xml:space="preserve">, </w:t>
+      </w:r>
+      <w:proofErr w:type="spellStart"/>
+      <w:proofErr w:type="gramStart"/>
+      <w:r>
+        <w:rPr>
+          <w:sz w:val="14"/>
+          <w:szCs w:val="16"/>
+          <w:lang w:val="en-US"/>
+        </w:rPr>
+        <w:t>cj.type</w:t>
+      </w:r>
+      <w:proofErr w:type="spellEnd"/>
+      <w:proofErr w:type="gramEnd"/>
+      <w:r>
+        <w:rPr>
+          <w:sz w:val="14"/>
+          <w:szCs w:val="16"/>
+          <w:lang w:val="en-US"/>
+        </w:rPr>
+        <w:t xml:space="preserve"> AS type, </w:t>
+      </w:r>
+      <w:proofErr w:type="spellStart"/>
+      <w:r>
+        <w:rPr>
+          <w:sz w:val="14"/>
+          <w:szCs w:val="16"/>
+          <w:lang w:val="en-US"/>
+        </w:rPr>
+        <w:t>cj.n_dbPapers</w:t>
+      </w:r>
+      <w:proofErr w:type="spellEnd"/>
+      <w:r>
+        <w:rPr>
+          <w:sz w:val="14"/>
+          <w:szCs w:val="16"/>
+          <w:lang w:val="en-US"/>
+        </w:rPr>
+        <w:t xml:space="preserve"> As </w:t>
+      </w:r>
+      <w:proofErr w:type="spellStart"/>
+      <w:r>
+        <w:rPr>
+          <w:sz w:val="14"/>
+          <w:szCs w:val="16"/>
+          <w:lang w:val="en-US"/>
+        </w:rPr>
+        <w:t>number_of_db_community_papers</w:t>
+      </w:r>
+      <w:proofErr w:type="spellEnd"/>
+      <w:r>
+        <w:rPr>
+          <w:sz w:val="14"/>
+          <w:szCs w:val="16"/>
+          <w:lang w:val="en-US"/>
+        </w:rPr>
+        <w:t xml:space="preserve">, </w:t>
+      </w:r>
+      <w:proofErr w:type="spellStart"/>
+      <w:r>
+        <w:rPr>
+          <w:sz w:val="14"/>
+          <w:szCs w:val="16"/>
+          <w:lang w:val="en-US"/>
+        </w:rPr>
+        <w:t>cj.n_papers</w:t>
+      </w:r>
+      <w:proofErr w:type="spellEnd"/>
+      <w:r>
+        <w:rPr>
+          <w:sz w:val="14"/>
+          <w:szCs w:val="16"/>
+          <w:lang w:val="en-US"/>
+        </w:rPr>
+        <w:t xml:space="preserve"> AS </w:t>
+      </w:r>
+      <w:proofErr w:type="spellStart"/>
+      <w:r>
+        <w:rPr>
+          <w:sz w:val="14"/>
+          <w:szCs w:val="16"/>
+          <w:lang w:val="en-US"/>
+        </w:rPr>
+        <w:t>number_of_papers</w:t>
+      </w:r>
+      <w:proofErr w:type="spellEnd"/>
+      <w:r>
+        <w:rPr>
+          <w:sz w:val="14"/>
+          <w:szCs w:val="16"/>
+          <w:lang w:val="en-US"/>
+        </w:rPr>
+        <w:t xml:space="preserve">, </w:t>
+      </w:r>
+      <w:proofErr w:type="spellStart"/>
+      <w:r>
+        <w:rPr>
+          <w:sz w:val="14"/>
+          <w:szCs w:val="16"/>
+          <w:lang w:val="en-US"/>
+        </w:rPr>
+        <w:t>cj.percentage</w:t>
+      </w:r>
+      <w:proofErr w:type="spellEnd"/>
+      <w:r>
+        <w:rPr>
+          <w:sz w:val="14"/>
+          <w:szCs w:val="16"/>
+          <w:lang w:val="en-US"/>
+        </w:rPr>
+        <w:t xml:space="preserve"> AS percentage</w:t>
+      </w:r>
+    </w:p>
+    <w:p>
+      <w:pPr>
+        <w:pStyle w:val="Code"/>
+        <w:framePr w:wrap="around"/>
+        <w:rPr>
+          <w:sz w:val="14"/>
+          <w:szCs w:val="16"/>
+          <w:lang w:val="en-US"/>
+        </w:rPr>
+      </w:pPr>
+      <w:r>
+        <w:rPr>
+          <w:sz w:val="14"/>
+          <w:szCs w:val="16"/>
+          <w:lang w:val="en-US"/>
+        </w:rPr>
+        <w:t>ORDER BY percentage DESC</w:t>
+      </w:r>
+    </w:p>
+    <w:p>
+      <w:pPr>
+        <w:rPr>
+          <w:lang w:val="en-US"/>
+        </w:rPr>
+      </w:pPr>
+    </w:p>
+    <w:p>
+      <w:pPr>
+        <w:pStyle w:val="Code"/>
+        <w:framePr w:wrap="around"/>
+        <w:rPr>
+          <w:sz w:val="14"/>
+          <w:szCs w:val="16"/>
+          <w:lang w:val="en-US"/>
+        </w:rPr>
+      </w:pPr>
+      <w:r>
+        <w:rPr>
+          <w:sz w:val="14"/>
+          <w:szCs w:val="16"/>
+          <w:lang w:val="en-US"/>
+        </w:rPr>
+        <w:t>MATCH (</w:t>
+      </w:r>
+      <w:proofErr w:type="spellStart"/>
+      <w:proofErr w:type="gramStart"/>
+      <w:r>
+        <w:rPr>
+          <w:sz w:val="14"/>
+          <w:szCs w:val="16"/>
+          <w:lang w:val="en-US"/>
+        </w:rPr>
+        <w:t>cj:dbCommCJ</w:t>
+      </w:r>
+      <w:proofErr w:type="spellEnd"/>
+      <w:proofErr w:type="gramEnd"/>
+      <w:r>
+        <w:rPr>
+          <w:sz w:val="14"/>
+          <w:szCs w:val="16"/>
+          <w:lang w:val="en-US"/>
+        </w:rPr>
+        <w:t>)</w:t>
+      </w:r>
+    </w:p>
+    <w:p>
+      <w:pPr>
+        <w:pStyle w:val="Code"/>
+        <w:framePr w:wrap="around"/>
+        <w:rPr>
+          <w:sz w:val="14"/>
+          <w:szCs w:val="16"/>
+          <w:lang w:val="en-US"/>
+        </w:rPr>
+      </w:pPr>
+      <w:proofErr w:type="gramStart"/>
+      <w:r>
+        <w:rPr>
+          <w:sz w:val="14"/>
+          <w:szCs w:val="16"/>
+          <w:lang w:val="en-US"/>
+        </w:rPr>
+        <w:t>WITH  collect</w:t>
+      </w:r>
+      <w:proofErr w:type="gramEnd"/>
+      <w:r>
+        <w:rPr>
+          <w:sz w:val="14"/>
+          <w:szCs w:val="16"/>
+          <w:lang w:val="en-US"/>
+        </w:rPr>
+        <w:t xml:space="preserve">(cj.name) as </w:t>
+      </w:r>
+      <w:proofErr w:type="spellStart"/>
+      <w:r>
+        <w:rPr>
+          <w:sz w:val="14"/>
+          <w:szCs w:val="16"/>
+          <w:lang w:val="en-US"/>
+        </w:rPr>
+        <w:t>dbCommunity</w:t>
+      </w:r>
+      <w:proofErr w:type="spellEnd"/>
+    </w:p>
+    <w:p>
+      <w:pPr>
+        <w:pStyle w:val="Code"/>
+        <w:framePr w:wrap="around"/>
+        <w:rPr>
+          <w:sz w:val="14"/>
+          <w:szCs w:val="16"/>
+          <w:lang w:val="en-US"/>
+        </w:rPr>
+      </w:pPr>
+      <w:r>
+        <w:rPr>
+          <w:sz w:val="14"/>
+          <w:szCs w:val="16"/>
+          <w:lang w:val="en-US"/>
+        </w:rPr>
+        <w:t>MATCH (</w:t>
+      </w:r>
+      <w:proofErr w:type="spellStart"/>
+      <w:proofErr w:type="gramStart"/>
+      <w:r>
+        <w:rPr>
+          <w:sz w:val="14"/>
+          <w:szCs w:val="16"/>
+          <w:lang w:val="en-US"/>
+        </w:rPr>
+        <w:t>cj:dbCommCJ</w:t>
+      </w:r>
+      <w:proofErr w:type="spellEnd"/>
+      <w:proofErr w:type="gramEnd"/>
+      <w:r>
+        <w:rPr>
+          <w:sz w:val="14"/>
+          <w:szCs w:val="16"/>
+          <w:lang w:val="en-US"/>
+        </w:rPr>
+        <w:t>)-[:HAS_PAPER]-&gt;(</w:t>
+      </w:r>
+      <w:proofErr w:type="spellStart"/>
+      <w:r>
+        <w:rPr>
+          <w:sz w:val="14"/>
+          <w:szCs w:val="16"/>
+          <w:lang w:val="en-US"/>
+        </w:rPr>
+        <w:t>p:Paper</w:t>
+      </w:r>
+      <w:proofErr w:type="spellEnd"/>
+      <w:r>
+        <w:rPr>
+          <w:sz w:val="14"/>
+          <w:szCs w:val="16"/>
+          <w:lang w:val="en-US"/>
+        </w:rPr>
+        <w:t>)</w:t>
+      </w:r>
+    </w:p>
+    <w:p>
+      <w:pPr>
+        <w:pStyle w:val="Code"/>
+        <w:framePr w:wrap="around"/>
+        <w:rPr>
+          <w:sz w:val="14"/>
+          <w:szCs w:val="16"/>
+          <w:lang w:val="en-US"/>
+        </w:rPr>
+      </w:pPr>
+      <w:r>
+        <w:rPr>
+          <w:sz w:val="14"/>
+          <w:szCs w:val="16"/>
+          <w:lang w:val="en-US"/>
+        </w:rPr>
+        <w:t>OPTIONAL MATCH (p)-</w:t>
+      </w:r>
+      <w:proofErr w:type="gramStart"/>
+      <w:r>
+        <w:rPr>
+          <w:sz w:val="14"/>
+          <w:szCs w:val="16"/>
+          <w:lang w:val="en-US"/>
+        </w:rPr>
+        <w:t>[:CITED</w:t>
+      </w:r>
+      <w:proofErr w:type="gramEnd"/>
+      <w:r>
+        <w:rPr>
+          <w:sz w:val="14"/>
+          <w:szCs w:val="16"/>
+          <w:lang w:val="en-US"/>
+        </w:rPr>
+        <w:t>_BY]-&gt;(</w:t>
+      </w:r>
+      <w:proofErr w:type="spellStart"/>
+      <w:r>
+        <w:rPr>
+          <w:sz w:val="14"/>
+          <w:szCs w:val="16"/>
+          <w:lang w:val="en-US"/>
+        </w:rPr>
+        <w:t>c:Citation</w:t>
+      </w:r>
+      <w:proofErr w:type="spellEnd"/>
+      <w:r>
+        <w:rPr>
+          <w:sz w:val="14"/>
+          <w:szCs w:val="16"/>
+          <w:lang w:val="en-US"/>
+        </w:rPr>
+        <w:t>)</w:t>
+      </w:r>
+    </w:p>
+    <w:p>
+      <w:pPr>
+        <w:pStyle w:val="Code"/>
+        <w:framePr w:wrap="around"/>
+        <w:rPr>
+          <w:sz w:val="14"/>
+          <w:szCs w:val="16"/>
+          <w:lang w:val="en-US"/>
+        </w:rPr>
+      </w:pPr>
+      <w:proofErr w:type="gramStart"/>
+      <w:r>
+        <w:rPr>
+          <w:sz w:val="14"/>
+          <w:szCs w:val="16"/>
+          <w:lang w:val="en-US"/>
+        </w:rPr>
+        <w:t>WITH  p</w:t>
+      </w:r>
+      <w:proofErr w:type="gramEnd"/>
+      <w:r>
+        <w:rPr>
+          <w:sz w:val="14"/>
+          <w:szCs w:val="16"/>
+          <w:lang w:val="en-US"/>
+        </w:rPr>
+        <w:t xml:space="preserve"> as </w:t>
+      </w:r>
+      <w:proofErr w:type="spellStart"/>
+      <w:r>
+        <w:rPr>
+          <w:sz w:val="14"/>
+          <w:szCs w:val="16"/>
+          <w:lang w:val="en-US"/>
+        </w:rPr>
+        <w:t>p,cj.name</w:t>
+      </w:r>
+      <w:proofErr w:type="spellEnd"/>
+      <w:r>
+        <w:rPr>
+          <w:sz w:val="14"/>
+          <w:szCs w:val="16"/>
+          <w:lang w:val="en-US"/>
+        </w:rPr>
+        <w:t xml:space="preserve"> as </w:t>
+      </w:r>
+      <w:proofErr w:type="spellStart"/>
+      <w:r>
+        <w:rPr>
+          <w:sz w:val="14"/>
+          <w:szCs w:val="16"/>
+          <w:lang w:val="en-US"/>
+        </w:rPr>
+        <w:t>conference_journal</w:t>
+      </w:r>
+      <w:proofErr w:type="spellEnd"/>
+      <w:r>
+        <w:rPr>
+          <w:sz w:val="14"/>
+          <w:szCs w:val="16"/>
+          <w:lang w:val="en-US"/>
+        </w:rPr>
+        <w:t xml:space="preserve">, </w:t>
+      </w:r>
+      <w:proofErr w:type="spellStart"/>
+      <w:r>
+        <w:rPr>
+          <w:sz w:val="14"/>
+          <w:szCs w:val="16"/>
+          <w:lang w:val="en-US"/>
+        </w:rPr>
+        <w:t>cj.type</w:t>
+      </w:r>
+      <w:proofErr w:type="spellEnd"/>
+      <w:r>
+        <w:rPr>
+          <w:sz w:val="14"/>
+          <w:szCs w:val="16"/>
+          <w:lang w:val="en-US"/>
+        </w:rPr>
+        <w:t xml:space="preserve"> as type, count(c) as citations</w:t>
+      </w:r>
+    </w:p>
+    <w:p>
+      <w:pPr>
+        <w:pStyle w:val="Code"/>
+        <w:framePr w:wrap="around"/>
+        <w:rPr>
+          <w:sz w:val="14"/>
+          <w:szCs w:val="16"/>
+          <w:lang w:val="en-US"/>
+        </w:rPr>
+      </w:pPr>
+      <w:r>
+        <w:rPr>
+          <w:sz w:val="14"/>
+          <w:szCs w:val="16"/>
+          <w:lang w:val="en-US"/>
+        </w:rPr>
+        <w:t>ORDER BY citations DESC Limit 10</w:t>
+      </w:r>
+    </w:p>
+    <w:p>
+      <w:pPr>
+        <w:pStyle w:val="Code"/>
+        <w:framePr w:wrap="around"/>
+        <w:rPr>
+          <w:sz w:val="14"/>
+          <w:szCs w:val="16"/>
+          <w:lang w:val="en-US"/>
+        </w:rPr>
+      </w:pPr>
+      <w:r>
+        <w:rPr>
+          <w:sz w:val="14"/>
+          <w:szCs w:val="16"/>
+          <w:lang w:val="en-US"/>
+        </w:rPr>
+        <w:t>CREATE (</w:t>
+      </w:r>
+      <w:proofErr w:type="spellStart"/>
+      <w:r>
+        <w:rPr>
+          <w:sz w:val="14"/>
+          <w:szCs w:val="16"/>
+          <w:lang w:val="en-US"/>
+        </w:rPr>
+        <w:t>tp</w:t>
+      </w:r>
+      <w:proofErr w:type="spellEnd"/>
+      <w:r>
+        <w:rPr>
+          <w:sz w:val="14"/>
+          <w:szCs w:val="16"/>
+          <w:lang w:val="en-US"/>
+        </w:rPr>
+        <w:t xml:space="preserve">: </w:t>
+      </w:r>
+      <w:proofErr w:type="spellStart"/>
+      <w:proofErr w:type="gramStart"/>
+      <w:r>
+        <w:rPr>
+          <w:sz w:val="14"/>
+          <w:szCs w:val="16"/>
+          <w:lang w:val="en-US"/>
+        </w:rPr>
+        <w:t>TopPaper</w:t>
+      </w:r>
+      <w:proofErr w:type="spellEnd"/>
+      <w:r>
+        <w:rPr>
+          <w:sz w:val="14"/>
+          <w:szCs w:val="16"/>
+          <w:lang w:val="en-US"/>
+        </w:rPr>
+        <w:t>{</w:t>
+      </w:r>
+      <w:proofErr w:type="spellStart"/>
+      <w:proofErr w:type="gramEnd"/>
+      <w:r>
+        <w:rPr>
+          <w:sz w:val="14"/>
+          <w:szCs w:val="16"/>
+          <w:lang w:val="en-US"/>
+        </w:rPr>
+        <w:t>n_citations</w:t>
+      </w:r>
+      <w:proofErr w:type="spellEnd"/>
+      <w:r>
+        <w:rPr>
+          <w:sz w:val="14"/>
+          <w:szCs w:val="16"/>
+          <w:lang w:val="en-US"/>
+        </w:rPr>
+        <w:t>: citations})</w:t>
+      </w:r>
+    </w:p>
+    <w:p>
+      <w:pPr>
+        <w:pStyle w:val="Code"/>
+        <w:framePr w:wrap="around"/>
+        <w:rPr>
+          <w:sz w:val="14"/>
+          <w:szCs w:val="16"/>
+          <w:lang w:val="en-US"/>
+        </w:rPr>
+      </w:pPr>
+      <w:r>
+        <w:rPr>
+          <w:sz w:val="14"/>
+          <w:szCs w:val="16"/>
+          <w:lang w:val="en-US"/>
+        </w:rPr>
+        <w:t>CREATE (p)-[:IS_A]-&gt;(</w:t>
+      </w:r>
+      <w:proofErr w:type="spellStart"/>
+      <w:r>
+        <w:rPr>
+          <w:sz w:val="14"/>
+          <w:szCs w:val="16"/>
+          <w:lang w:val="en-US"/>
+        </w:rPr>
+        <w:t>tp</w:t>
+      </w:r>
+      <w:proofErr w:type="spellEnd"/>
+      <w:r>
+        <w:rPr>
+          <w:sz w:val="14"/>
+          <w:szCs w:val="16"/>
+          <w:lang w:val="en-US"/>
+        </w:rPr>
+        <w:t>)</w:t>
+      </w:r>
+    </w:p>
+    <w:p>
+      <w:pPr>
+        <w:pStyle w:val="Code"/>
+        <w:framePr w:wrap="around"/>
+        <w:rPr>
+          <w:sz w:val="14"/>
+          <w:szCs w:val="16"/>
+          <w:lang w:val="en-US"/>
+        </w:rPr>
+      </w:pPr>
+      <w:r>
+        <w:rPr>
+          <w:sz w:val="14"/>
+          <w:szCs w:val="16"/>
+          <w:lang w:val="en-US"/>
+        </w:rPr>
+        <w:t xml:space="preserve">RETURN </w:t>
+      </w:r>
+      <w:proofErr w:type="spellStart"/>
+      <w:proofErr w:type="gramStart"/>
+      <w:r>
+        <w:rPr>
+          <w:sz w:val="14"/>
+          <w:szCs w:val="16"/>
+          <w:lang w:val="en-US"/>
+        </w:rPr>
+        <w:t>p.title</w:t>
+      </w:r>
+      <w:proofErr w:type="spellEnd"/>
+      <w:proofErr w:type="gramEnd"/>
+      <w:r>
+        <w:rPr>
+          <w:sz w:val="14"/>
+          <w:szCs w:val="16"/>
+          <w:lang w:val="en-US"/>
+        </w:rPr>
+        <w:t xml:space="preserve"> as paper, </w:t>
+      </w:r>
+      <w:proofErr w:type="spellStart"/>
+      <w:r>
+        <w:rPr>
+          <w:sz w:val="14"/>
+          <w:szCs w:val="16"/>
+          <w:lang w:val="en-US"/>
+        </w:rPr>
+        <w:t>conference_journal</w:t>
+      </w:r>
+      <w:proofErr w:type="spellEnd"/>
+      <w:r>
+        <w:rPr>
+          <w:sz w:val="14"/>
+          <w:szCs w:val="16"/>
+          <w:lang w:val="en-US"/>
+        </w:rPr>
+        <w:t>, type, citations</w:t>
+      </w:r>
+    </w:p>
+    <w:p>
+      <w:pPr>
+        <w:rPr>
+          <w:lang w:val="en-US"/>
+        </w:rPr>
+      </w:pPr>
+    </w:p>
+    <w:p>
+      <w:pPr>
+        <w:pStyle w:val="Code"/>
+        <w:framePr w:wrap="around"/>
+        <w:rPr>
+          <w:sz w:val="14"/>
+          <w:szCs w:val="16"/>
+          <w:lang w:val="en-US"/>
+        </w:rPr>
+      </w:pPr>
+      <w:r>
+        <w:rPr>
+          <w:sz w:val="14"/>
+          <w:szCs w:val="16"/>
+          <w:lang w:val="en-US"/>
+        </w:rPr>
+        <w:t>MATCH (</w:t>
+      </w:r>
+      <w:proofErr w:type="spellStart"/>
+      <w:proofErr w:type="gramStart"/>
+      <w:r>
+        <w:rPr>
+          <w:sz w:val="14"/>
+          <w:szCs w:val="16"/>
+          <w:lang w:val="en-US"/>
+        </w:rPr>
+        <w:t>a:Author</w:t>
+      </w:r>
+      <w:proofErr w:type="spellEnd"/>
+      <w:proofErr w:type="gramEnd"/>
+      <w:r>
+        <w:rPr>
+          <w:sz w:val="14"/>
+          <w:szCs w:val="16"/>
+          <w:lang w:val="en-US"/>
+        </w:rPr>
+        <w:t>)-[:WRITE</w:t>
+      </w:r>
+      <w:bookmarkStart w:id="0" w:name="_GoBack"/>
+      <w:bookmarkEnd w:id="0"/>
+      <w:r>
+        <w:rPr>
+          <w:sz w:val="14"/>
+          <w:szCs w:val="16"/>
+          <w:lang w:val="en-US"/>
+        </w:rPr>
+        <w:t>S]-&gt;(</w:t>
+      </w:r>
+      <w:proofErr w:type="spellStart"/>
+      <w:r>
+        <w:rPr>
+          <w:sz w:val="14"/>
+          <w:szCs w:val="16"/>
+          <w:lang w:val="en-US"/>
+        </w:rPr>
+        <w:t>p:Paper</w:t>
+      </w:r>
+      <w:proofErr w:type="spellEnd"/>
+      <w:r>
+        <w:rPr>
+          <w:sz w:val="14"/>
+          <w:szCs w:val="16"/>
+          <w:lang w:val="en-US"/>
+        </w:rPr>
+        <w:t>)-[:IS_A]-&gt;(</w:t>
+      </w:r>
+      <w:proofErr w:type="spellStart"/>
+      <w:r>
+        <w:rPr>
+          <w:sz w:val="14"/>
+          <w:szCs w:val="16"/>
+          <w:lang w:val="en-US"/>
+        </w:rPr>
+        <w:t>tp:TopPaper</w:t>
+      </w:r>
+      <w:proofErr w:type="spellEnd"/>
+      <w:r>
+        <w:rPr>
+          <w:sz w:val="14"/>
+          <w:szCs w:val="16"/>
+          <w:lang w:val="en-US"/>
+        </w:rPr>
+        <w:t>)</w:t>
+      </w:r>
+    </w:p>
+    <w:p>
+      <w:pPr>
+        <w:pStyle w:val="Code"/>
+        <w:framePr w:wrap="around"/>
+        <w:rPr>
+          <w:sz w:val="14"/>
+          <w:szCs w:val="16"/>
+          <w:lang w:val="en-US"/>
+        </w:rPr>
+      </w:pPr>
+      <w:r>
+        <w:rPr>
+          <w:sz w:val="14"/>
+          <w:szCs w:val="16"/>
+          <w:lang w:val="en-US"/>
+        </w:rPr>
+        <w:t xml:space="preserve">WITH a, count(p) as </w:t>
+      </w:r>
+      <w:proofErr w:type="spellStart"/>
+      <w:r>
+        <w:rPr>
+          <w:sz w:val="14"/>
+          <w:szCs w:val="16"/>
+          <w:lang w:val="en-US"/>
+        </w:rPr>
+        <w:t>cnt</w:t>
+      </w:r>
+      <w:proofErr w:type="spellEnd"/>
+    </w:p>
+    <w:p>
+      <w:pPr>
+        <w:pStyle w:val="Code"/>
+        <w:framePr w:wrap="around"/>
+        <w:rPr>
+          <w:sz w:val="14"/>
+          <w:szCs w:val="16"/>
+          <w:lang w:val="en-US"/>
+        </w:rPr>
+      </w:pPr>
+      <w:r>
+        <w:rPr>
+          <w:sz w:val="14"/>
+          <w:szCs w:val="16"/>
+          <w:lang w:val="en-US"/>
+        </w:rPr>
+        <w:t xml:space="preserve">RETURN a.name as Author, CASE WHEN </w:t>
+      </w:r>
+      <w:proofErr w:type="spellStart"/>
+      <w:r>
+        <w:rPr>
+          <w:sz w:val="14"/>
+          <w:szCs w:val="16"/>
+          <w:lang w:val="en-US"/>
+        </w:rPr>
+        <w:t>cnt</w:t>
+      </w:r>
+      <w:proofErr w:type="spellEnd"/>
+      <w:r>
+        <w:rPr>
+          <w:sz w:val="14"/>
+          <w:szCs w:val="16"/>
+          <w:lang w:val="en-US"/>
+        </w:rPr>
+        <w:t>&gt;1 THEN 'YES' ELSE 'NO' END as IS_GURU</w:t>
+      </w:r>
+    </w:p>
+    <w:p>
+      <w:pPr>
+        <w:pStyle w:val="Code"/>
+        <w:framePr w:wrap="around"/>
+        <w:rPr>
+          <w:lang w:val="en-US"/>
+        </w:rPr>
+      </w:pPr>
+      <w:r>
+        <w:rPr>
+          <w:sz w:val="14"/>
+          <w:szCs w:val="16"/>
+          <w:lang w:val="en-US"/>
+        </w:rPr>
+        <w:t>ORDER BY IS_GURU DESC</w:t>
+      </w:r>
     </w:p>
     <w:sectPr>
       <w:pgSz w:w="12240" w:h="15840"/>
@@ -4812,7 +6722,7 @@
 </file>
 
 <file path=customXml/itemProps1.xml><?xml version="1.0" encoding="utf-8"?>
-<ds:datastoreItem xmlns:ds="http://schemas.openxmlformats.org/officeDocument/2006/customXml" ds:itemID="{EBF18A3B-3CA0-469A-A90F-1D17CF969121}">
+<ds:datastoreItem xmlns:ds="http://schemas.openxmlformats.org/officeDocument/2006/customXml" ds:itemID="{F9F33A13-800D-4CC6-91CE-393D322216EE}">
   <ds:schemaRefs>
     <ds:schemaRef ds:uri="http://schemas.openxmlformats.org/officeDocument/2006/bibliography"/>
   </ds:schemaRefs>

</xml_diff>